<commit_message>
update cv, rewrite game
</commit_message>
<xml_diff>
--- a/cv.docx
+++ b/cv.docx
@@ -883,11 +883,25 @@
             </w:r>
           </w:p>
           <w:p>
+            <w:pPr>
+              <w:rPr>
+                <w:lang w:eastAsia="zh-CN"/>
+              </w:rPr>
+            </w:pPr>
             <w:r>
               <w:t>ETC2520/BEX2520/ETC5252: Probabilit</w:t>
             </w:r>
             <w:r>
-              <w:t>y and statistical inference for economics</w:t>
+              <w:t>y and Statistical Inference for E</w:t>
+            </w:r>
+            <w:r>
+              <w:t>conomics</w:t>
+            </w:r>
+            <w:r>
+              <w:rPr>
+                <w:lang w:eastAsia="zh-CN"/>
+              </w:rPr>
+              <w:t xml:space="preserve"> and Business</w:t>
             </w:r>
           </w:p>
         </w:tc>
@@ -940,6 +954,11 @@
             </w:r>
           </w:p>
           <w:p>
+            <w:r>
+              <w:t xml:space="preserve">Main duties: </w:t>
+            </w:r>
+            <w:bookmarkStart w:id="0" w:name="_GoBack"/>
+            <w:bookmarkEnd w:id="0"/>
             <w:r>
               <w:t xml:space="preserve">Risk management; Pre-authorization evaluation; </w:t>
             </w:r>
@@ -1199,12 +1218,9 @@
       <w:pPr>
         <w:spacing w:before="120" w:line="240" w:lineRule="auto"/>
         <w:rPr>
-          <w:rFonts w:hint="eastAsia"/>
           <w:lang w:eastAsia="zh-CN"/>
         </w:rPr>
       </w:pPr>
-      <w:bookmarkStart w:id="0" w:name="_GoBack"/>
-      <w:bookmarkEnd w:id="0"/>
     </w:p>
     <w:sectPr>
       <w:footerReference w:type="default" r:id="rId14"/>
@@ -3074,6 +3090,7 @@
     <w:rsid w:val="0006076B"/>
     <w:rsid w:val="002C67DB"/>
     <w:rsid w:val="003F6AD6"/>
+    <w:rsid w:val="00542F4D"/>
     <w:rsid w:val="005A0FD1"/>
     <w:rsid w:val="00601FC8"/>
     <w:rsid w:val="006B5278"/>

</xml_diff>

<commit_message>
maybe the final version of cv
</commit_message>
<xml_diff>
--- a/cv.docx
+++ b/cv.docx
@@ -5,26 +5,41 @@
     <w:p>
       <w:pPr>
         <w:pStyle w:val="ContactInfo"/>
+        <w:rPr>
+          <w:rFonts w:ascii="Times New Roman" w:hAnsi="Times New Roman" w:cs="Times New Roman"/>
+        </w:rPr>
       </w:pPr>
       <w:r>
+        <w:rPr>
+          <w:rFonts w:ascii="Times New Roman" w:hAnsi="Times New Roman" w:cs="Times New Roman"/>
+        </w:rPr>
         <w:t>Department of Econometrics &amp; Business</w:t>
       </w:r>
       <w:r>
+        <w:rPr>
+          <w:rFonts w:ascii="Times New Roman" w:hAnsi="Times New Roman" w:cs="Times New Roman"/>
+        </w:rPr>
         <w:t xml:space="preserve"> Statistics</w:t>
       </w:r>
     </w:p>
     <w:p>
       <w:pPr>
         <w:pStyle w:val="ContactInfo"/>
+        <w:rPr>
+          <w:rFonts w:ascii="Times New Roman" w:hAnsi="Times New Roman" w:cs="Times New Roman"/>
+        </w:rPr>
       </w:pPr>
       <w:r>
+        <w:rPr>
+          <w:rFonts w:ascii="Times New Roman" w:hAnsi="Times New Roman" w:cs="Times New Roman"/>
+        </w:rPr>
         <w:t xml:space="preserve">Monash University, </w:t>
       </w:r>
       <w:r>
-        <w:t xml:space="preserve">Melbourne </w:t>
-      </w:r>
-      <w:r>
-        <w:t>VIC 3800, Australia.</w:t>
+        <w:rPr>
+          <w:rFonts w:ascii="Times New Roman" w:hAnsi="Times New Roman" w:cs="Times New Roman"/>
+        </w:rPr>
+        <w:t>Melbourne VIC 3800, Australia.</w:t>
       </w:r>
     </w:p>
     <w:p>
@@ -32,18 +47,26 @@
         <w:pStyle w:val="ContactInfo"/>
         <w:rPr>
           <w:rStyle w:val="Hyperlink"/>
+          <w:rFonts w:ascii="Times New Roman" w:hAnsi="Times New Roman" w:cs="Times New Roman"/>
         </w:rPr>
       </w:pPr>
       <w:r>
+        <w:rPr>
+          <w:rFonts w:ascii="Times New Roman" w:hAnsi="Times New Roman" w:cs="Times New Roman"/>
+        </w:rPr>
         <w:t>+61 4 23216232</w:t>
       </w:r>
       <w:r>
+        <w:rPr>
+          <w:rFonts w:ascii="Times New Roman" w:hAnsi="Times New Roman" w:cs="Times New Roman"/>
+        </w:rPr>
         <w:t xml:space="preserve"> | </w:t>
       </w:r>
       <w:hyperlink r:id="rId11" w:history="1">
         <w:r>
           <w:rPr>
             <w:rStyle w:val="Hyperlink"/>
+            <w:rFonts w:ascii="Times New Roman" w:hAnsi="Times New Roman" w:cs="Times New Roman"/>
           </w:rPr>
           <w:t>Shuofan.Zhang@monash.edu</w:t>
         </w:r>
@@ -52,19 +75,29 @@
     <w:p>
       <w:pPr>
         <w:pStyle w:val="ContactInfo"/>
+        <w:rPr>
+          <w:rFonts w:ascii="Times New Roman" w:hAnsi="Times New Roman" w:cs="Times New Roman"/>
+        </w:rPr>
       </w:pPr>
       <w:proofErr w:type="spellStart"/>
       <w:r>
+        <w:rPr>
+          <w:rFonts w:ascii="Times New Roman" w:hAnsi="Times New Roman" w:cs="Times New Roman"/>
+        </w:rPr>
         <w:t>Github</w:t>
       </w:r>
       <w:proofErr w:type="spellEnd"/>
       <w:r>
+        <w:rPr>
+          <w:rFonts w:ascii="Times New Roman" w:hAnsi="Times New Roman" w:cs="Times New Roman"/>
+        </w:rPr>
         <w:t xml:space="preserve">: </w:t>
       </w:r>
       <w:hyperlink r:id="rId12" w:history="1">
         <w:r>
           <w:rPr>
             <w:rStyle w:val="Hyperlink"/>
+            <w:rFonts w:ascii="Times New Roman" w:hAnsi="Times New Roman" w:cs="Times New Roman"/>
           </w:rPr>
           <w:t>Shuofan</w:t>
         </w:r>
@@ -72,16 +105,21 @@
       <w:r>
         <w:rPr>
           <w:rStyle w:val="Hyperlink"/>
+          <w:rFonts w:ascii="Times New Roman" w:hAnsi="Times New Roman" w:cs="Times New Roman"/>
         </w:rPr>
         <w:t xml:space="preserve"> </w:t>
       </w:r>
       <w:r>
+        <w:rPr>
+          <w:rFonts w:ascii="Times New Roman" w:hAnsi="Times New Roman" w:cs="Times New Roman"/>
+        </w:rPr>
         <w:t xml:space="preserve">| </w:t>
       </w:r>
       <w:hyperlink r:id="rId13" w:history="1">
         <w:r>
           <w:rPr>
             <w:rStyle w:val="Hyperlink"/>
+            <w:rFonts w:ascii="Times New Roman" w:hAnsi="Times New Roman" w:cs="Times New Roman"/>
           </w:rPr>
           <w:t>https://shuofan.netlify.com/</w:t>
         </w:r>
@@ -89,6 +127,9 @@
     </w:p>
     <w:sdt>
       <w:sdtPr>
+        <w:rPr>
+          <w:rFonts w:ascii="Times New Roman" w:hAnsi="Times New Roman" w:cs="Times New Roman"/>
+        </w:rPr>
         <w:alias w:val="Your Name"/>
         <w:tag w:val=""/>
         <w:id w:val="-574512284"/>
@@ -104,9 +145,13 @@
         <w:p>
           <w:pPr>
             <w:pStyle w:val="Name"/>
+            <w:rPr>
+              <w:rFonts w:ascii="Times New Roman" w:hAnsi="Times New Roman" w:cs="Times New Roman"/>
+            </w:rPr>
           </w:pPr>
           <w:r>
             <w:rPr>
+              <w:rFonts w:ascii="Times New Roman" w:hAnsi="Times New Roman" w:cs="Times New Roman"/>
               <w:lang w:val="en-GB"/>
             </w:rPr>
             <w:t>Shuofan Zhang</w:t>
@@ -117,23 +162,28 @@
     <w:tbl>
       <w:tblPr>
         <w:tblStyle w:val="ResumeTable"/>
-        <w:tblW w:w="5000" w:type="pct"/>
+        <w:tblW w:w="5010" w:type="pct"/>
+        <w:tblLayout w:type="fixed"/>
+        <w:tblCellMar>
+          <w:top w:w="142" w:type="dxa"/>
+          <w:bottom w:w="0" w:type="dxa"/>
+        </w:tblCellMar>
         <w:tblLook w:val="04A0" w:firstRow="1" w:lastRow="0" w:firstColumn="1" w:lastColumn="0" w:noHBand="0" w:noVBand="1"/>
         <w:tblCaption w:val="Resume text"/>
         <w:tblDescription w:val="Resume"/>
       </w:tblPr>
       <w:tblGrid>
-        <w:gridCol w:w="1778"/>
-        <w:gridCol w:w="472"/>
-        <w:gridCol w:w="7830"/>
+        <w:gridCol w:w="1271"/>
+        <w:gridCol w:w="147"/>
+        <w:gridCol w:w="9404"/>
       </w:tblGrid>
       <w:tr>
         <w:trPr>
-          <w:trHeight w:val="736"/>
+          <w:trHeight w:val="20"/>
         </w:trPr>
         <w:tc>
           <w:tcPr>
-            <w:tcW w:w="1778" w:type="dxa"/>
+            <w:tcW w:w="1271" w:type="dxa"/>
             <w:tcBorders>
               <w:top w:val="single" w:sz="4" w:space="0" w:color="418AB3" w:themeColor="accent1"/>
               <w:bottom w:val="single" w:sz="4" w:space="0" w:color="418AB3" w:themeColor="accent1"/>
@@ -142,25 +192,22 @@
           <w:p>
             <w:pPr>
               <w:pStyle w:val="Heading1"/>
+              <w:jc w:val="left"/>
+              <w:rPr>
+                <w:rFonts w:ascii="Times New Roman" w:hAnsi="Times New Roman" w:cs="Times New Roman"/>
+              </w:rPr>
             </w:pPr>
             <w:r>
+              <w:rPr>
+                <w:rFonts w:ascii="Times New Roman" w:hAnsi="Times New Roman" w:cs="Times New Roman"/>
+              </w:rPr>
               <w:t>Education</w:t>
             </w:r>
           </w:p>
         </w:tc>
         <w:tc>
           <w:tcPr>
-            <w:tcW w:w="472" w:type="dxa"/>
-            <w:tcBorders>
-              <w:top w:val="single" w:sz="4" w:space="0" w:color="418AB3" w:themeColor="accent1"/>
-              <w:bottom w:val="single" w:sz="4" w:space="0" w:color="418AB3" w:themeColor="accent1"/>
-            </w:tcBorders>
-          </w:tcPr>
-          <w:p/>
-        </w:tc>
-        <w:tc>
-          <w:tcPr>
-            <w:tcW w:w="7830" w:type="dxa"/>
+            <w:tcW w:w="147" w:type="dxa"/>
             <w:tcBorders>
               <w:top w:val="single" w:sz="4" w:space="0" w:color="418AB3" w:themeColor="accent1"/>
               <w:bottom w:val="single" w:sz="4" w:space="0" w:color="418AB3" w:themeColor="accent1"/>
@@ -169,274 +216,1373 @@
           <w:p>
             <w:pPr>
               <w:rPr>
+                <w:rFonts w:ascii="Times New Roman" w:hAnsi="Times New Roman" w:cs="Times New Roman"/>
+                <w:sz w:val="24"/>
+                <w:szCs w:val="24"/>
+              </w:rPr>
+            </w:pPr>
+          </w:p>
+        </w:tc>
+        <w:tc>
+          <w:tcPr>
+            <w:tcW w:w="9404" w:type="dxa"/>
+            <w:tcBorders>
+              <w:top w:val="single" w:sz="4" w:space="0" w:color="418AB3" w:themeColor="accent1"/>
+              <w:bottom w:val="single" w:sz="4" w:space="0" w:color="418AB3" w:themeColor="accent1"/>
+            </w:tcBorders>
+          </w:tcPr>
+          <w:p>
+            <w:pPr>
+              <w:rPr>
+                <w:rFonts w:ascii="Times New Roman" w:hAnsi="Times New Roman" w:cs="Times New Roman"/>
+                <w:color w:val="000000" w:themeColor="text1"/>
+                <w:sz w:val="24"/>
+                <w:szCs w:val="24"/>
                 <w:lang w:eastAsia="zh-CN"/>
               </w:rPr>
             </w:pPr>
             <w:r>
-              <w:t>2009</w:t>
-            </w:r>
-            <w:r>
-              <w:t xml:space="preserve"> –</w:t>
-            </w:r>
-            <w:r>
+              <w:rPr>
+                <w:rFonts w:ascii="Times New Roman" w:hAnsi="Times New Roman" w:cs="Times New Roman"/>
+                <w:color w:val="000000" w:themeColor="text1"/>
+                <w:sz w:val="24"/>
+                <w:szCs w:val="24"/>
+              </w:rPr>
+              <w:sym w:font="Symbol" w:char="F0E0"/>
+            </w:r>
+            <w:r>
+              <w:rPr>
+                <w:rFonts w:ascii="Times New Roman" w:hAnsi="Times New Roman" w:cs="Times New Roman"/>
+                <w:color w:val="000000" w:themeColor="text1"/>
+                <w:sz w:val="24"/>
+                <w:szCs w:val="24"/>
+              </w:rPr>
               <w:t xml:space="preserve"> </w:t>
             </w:r>
             <w:r>
+              <w:rPr>
+                <w:rFonts w:ascii="Times New Roman" w:hAnsi="Times New Roman" w:cs="Times New Roman"/>
+                <w:color w:val="000000" w:themeColor="text1"/>
+                <w:sz w:val="24"/>
+                <w:szCs w:val="24"/>
+              </w:rPr>
+              <w:t xml:space="preserve">2009 </w:t>
+            </w:r>
+            <w:r>
+              <w:rPr>
+                <w:rFonts w:ascii="Times New Roman" w:hAnsi="Times New Roman" w:cs="Times New Roman"/>
+                <w:color w:val="000000" w:themeColor="text1"/>
+                <w:sz w:val="24"/>
+                <w:szCs w:val="24"/>
+              </w:rPr>
+              <w:t>–</w:t>
+            </w:r>
+            <w:r>
+              <w:rPr>
+                <w:rFonts w:ascii="Times New Roman" w:hAnsi="Times New Roman" w:cs="Times New Roman"/>
+                <w:color w:val="000000" w:themeColor="text1"/>
+                <w:sz w:val="24"/>
+                <w:szCs w:val="24"/>
+              </w:rPr>
+              <w:t xml:space="preserve"> </w:t>
+            </w:r>
+            <w:r>
+              <w:rPr>
+                <w:rFonts w:ascii="Times New Roman" w:hAnsi="Times New Roman" w:cs="Times New Roman"/>
+                <w:color w:val="000000" w:themeColor="text1"/>
+                <w:sz w:val="24"/>
+                <w:szCs w:val="24"/>
+              </w:rPr>
               <w:t>2013</w:t>
             </w:r>
             <w:r>
+              <w:rPr>
+                <w:rFonts w:ascii="Times New Roman" w:hAnsi="Times New Roman" w:cs="Times New Roman"/>
+                <w:color w:val="000000" w:themeColor="text1"/>
+                <w:sz w:val="24"/>
+                <w:szCs w:val="24"/>
+              </w:rPr>
               <w:t xml:space="preserve">, </w:t>
             </w:r>
             <w:r>
+              <w:rPr>
+                <w:rFonts w:ascii="Times New Roman" w:hAnsi="Times New Roman" w:cs="Times New Roman"/>
+                <w:color w:val="000000" w:themeColor="text1"/>
+                <w:sz w:val="24"/>
+                <w:szCs w:val="24"/>
+              </w:rPr>
               <w:t>Ba</w:t>
             </w:r>
             <w:r>
               <w:rPr>
-                <w:rFonts w:hint="eastAsia"/>
+                <w:rFonts w:ascii="Times New Roman" w:hAnsi="Times New Roman" w:cs="Times New Roman"/>
+                <w:color w:val="000000" w:themeColor="text1"/>
+                <w:sz w:val="24"/>
+                <w:szCs w:val="24"/>
                 <w:lang w:eastAsia="zh-CN"/>
               </w:rPr>
               <w:t>chelor</w:t>
             </w:r>
             <w:r>
+              <w:rPr>
+                <w:rFonts w:ascii="Times New Roman" w:hAnsi="Times New Roman" w:cs="Times New Roman"/>
+                <w:color w:val="000000" w:themeColor="text1"/>
+                <w:sz w:val="24"/>
+                <w:szCs w:val="24"/>
+              </w:rPr>
               <w:t xml:space="preserve"> of International Business, S</w:t>
             </w:r>
             <w:r>
+              <w:rPr>
+                <w:rFonts w:ascii="Times New Roman" w:hAnsi="Times New Roman" w:cs="Times New Roman"/>
+                <w:color w:val="000000" w:themeColor="text1"/>
+                <w:sz w:val="24"/>
+                <w:szCs w:val="24"/>
+              </w:rPr>
               <w:t>hanghai Customs College</w:t>
             </w:r>
             <w:r>
+              <w:rPr>
+                <w:rFonts w:ascii="Times New Roman" w:hAnsi="Times New Roman" w:cs="Times New Roman"/>
+                <w:color w:val="000000" w:themeColor="text1"/>
+                <w:sz w:val="24"/>
+                <w:szCs w:val="24"/>
+              </w:rPr>
               <w:t>, China</w:t>
             </w:r>
           </w:p>
           <w:p>
             <w:pPr>
-              <w:pStyle w:val="ListParagraph"/>
-              <w:numPr>
-                <w:ilvl w:val="0"/>
-                <w:numId w:val="1"/>
-              </w:numPr>
+              <w:rPr>
+                <w:rFonts w:ascii="Times New Roman" w:hAnsi="Times New Roman" w:cs="Times New Roman"/>
+                <w:color w:val="6E6E6E" w:themeColor="background2" w:themeShade="80"/>
+                <w:sz w:val="24"/>
+                <w:szCs w:val="24"/>
+              </w:rPr>
             </w:pPr>
             <w:r>
-              <w:t>Advanced Mathematics I</w:t>
-            </w:r>
-            <w:r>
-              <w:t xml:space="preserve"> (Top 1</w:t>
-            </w:r>
-            <w:r>
-              <w:t>)</w:t>
+              <w:rPr>
+                <w:rFonts w:ascii="Times New Roman" w:hAnsi="Times New Roman" w:cs="Times New Roman"/>
+                <w:color w:val="6E6E6E" w:themeColor="background2" w:themeShade="80"/>
+                <w:sz w:val="24"/>
+                <w:szCs w:val="24"/>
+              </w:rPr>
+              <w:t xml:space="preserve">Highest mark </w:t>
+            </w:r>
+            <w:r>
+              <w:rPr>
+                <w:rFonts w:ascii="Times New Roman" w:hAnsi="Times New Roman" w:cs="Times New Roman"/>
+                <w:color w:val="6E6E6E" w:themeColor="background2" w:themeShade="80"/>
+                <w:sz w:val="24"/>
+                <w:szCs w:val="24"/>
+              </w:rPr>
+              <w:t xml:space="preserve">achieved </w:t>
+            </w:r>
+            <w:r>
+              <w:rPr>
+                <w:rFonts w:ascii="Times New Roman" w:hAnsi="Times New Roman" w:cs="Times New Roman"/>
+                <w:color w:val="6E6E6E" w:themeColor="background2" w:themeShade="80"/>
+                <w:sz w:val="24"/>
+                <w:szCs w:val="24"/>
+              </w:rPr>
+              <w:t>in the cohort</w:t>
+            </w:r>
+            <w:r>
+              <w:rPr>
+                <w:rFonts w:ascii="Times New Roman" w:hAnsi="Times New Roman" w:cs="Times New Roman"/>
+                <w:color w:val="6E6E6E" w:themeColor="background2" w:themeShade="80"/>
+                <w:sz w:val="24"/>
+                <w:szCs w:val="24"/>
+              </w:rPr>
+              <w:t xml:space="preserve">: </w:t>
             </w:r>
           </w:p>
           <w:p>
             <w:pPr>
-              <w:pStyle w:val="ListParagraph"/>
-              <w:numPr>
-                <w:ilvl w:val="0"/>
-                <w:numId w:val="1"/>
-              </w:numPr>
+              <w:rPr>
+                <w:rFonts w:ascii="Times New Roman" w:hAnsi="Times New Roman" w:cs="Times New Roman"/>
+                <w:color w:val="000000" w:themeColor="text1"/>
+                <w:sz w:val="24"/>
+                <w:szCs w:val="24"/>
+              </w:rPr>
             </w:pPr>
             <w:r>
+              <w:rPr>
+                <w:rFonts w:ascii="Times New Roman" w:hAnsi="Times New Roman" w:cs="Times New Roman"/>
+                <w:i/>
+                <w:color w:val="6E6E6E" w:themeColor="background2" w:themeShade="80"/>
+                <w:sz w:val="24"/>
+                <w:szCs w:val="24"/>
+              </w:rPr>
+              <w:t>Advanced Mathematics I</w:t>
+            </w:r>
+            <w:r>
+              <w:rPr>
+                <w:rFonts w:ascii="Times New Roman" w:hAnsi="Times New Roman" w:cs="Times New Roman"/>
+                <w:i/>
+                <w:color w:val="6E6E6E" w:themeColor="background2" w:themeShade="80"/>
+                <w:sz w:val="24"/>
+                <w:szCs w:val="24"/>
+              </w:rPr>
+              <w:t>;</w:t>
+            </w:r>
+            <w:r>
+              <w:rPr>
+                <w:rFonts w:ascii="Times New Roman" w:hAnsi="Times New Roman" w:cs="Times New Roman"/>
+                <w:i/>
+                <w:color w:val="6E6E6E" w:themeColor="background2" w:themeShade="80"/>
+                <w:sz w:val="24"/>
+                <w:szCs w:val="24"/>
+              </w:rPr>
+              <w:t xml:space="preserve"> </w:t>
+            </w:r>
+            <w:r>
+              <w:rPr>
+                <w:rFonts w:ascii="Times New Roman" w:hAnsi="Times New Roman" w:cs="Times New Roman"/>
+                <w:i/>
+                <w:color w:val="6E6E6E" w:themeColor="background2" w:themeShade="80"/>
+                <w:sz w:val="24"/>
+                <w:szCs w:val="24"/>
+              </w:rPr>
               <w:t>Linear Algebra</w:t>
             </w:r>
             <w:r>
-              <w:t xml:space="preserve"> (Top</w:t>
-            </w:r>
-            <w:r>
-              <w:t xml:space="preserve"> 1</w:t>
-            </w:r>
-            <w:r>
-              <w:t>)</w:t>
+              <w:rPr>
+                <w:rFonts w:ascii="Times New Roman" w:hAnsi="Times New Roman" w:cs="Times New Roman"/>
+                <w:i/>
+                <w:color w:val="6E6E6E" w:themeColor="background2" w:themeShade="80"/>
+                <w:sz w:val="24"/>
+                <w:szCs w:val="24"/>
+              </w:rPr>
+              <w:t>;</w:t>
+            </w:r>
+            <w:r>
+              <w:rPr>
+                <w:rFonts w:ascii="Times New Roman" w:hAnsi="Times New Roman" w:cs="Times New Roman"/>
+                <w:i/>
+                <w:color w:val="6E6E6E" w:themeColor="background2" w:themeShade="80"/>
+                <w:sz w:val="24"/>
+                <w:szCs w:val="24"/>
+              </w:rPr>
+              <w:t xml:space="preserve"> </w:t>
+            </w:r>
+            <w:r>
+              <w:rPr>
+                <w:rFonts w:ascii="Times New Roman" w:hAnsi="Times New Roman" w:cs="Times New Roman"/>
+                <w:i/>
+                <w:color w:val="6E6E6E" w:themeColor="background2" w:themeShade="80"/>
+                <w:sz w:val="24"/>
+                <w:szCs w:val="24"/>
+              </w:rPr>
+              <w:t>P</w:t>
+            </w:r>
+            <w:r>
+              <w:rPr>
+                <w:rFonts w:ascii="Times New Roman" w:hAnsi="Times New Roman" w:cs="Times New Roman"/>
+                <w:i/>
+                <w:color w:val="6E6E6E" w:themeColor="background2" w:themeShade="80"/>
+                <w:sz w:val="24"/>
+                <w:szCs w:val="24"/>
+              </w:rPr>
+              <w:t>robability and Statistics</w:t>
+            </w:r>
+            <w:r>
+              <w:rPr>
+                <w:rFonts w:ascii="Times New Roman" w:hAnsi="Times New Roman" w:cs="Times New Roman"/>
+                <w:i/>
+                <w:color w:val="000000" w:themeColor="text1"/>
+                <w:sz w:val="24"/>
+                <w:szCs w:val="24"/>
+              </w:rPr>
+              <w:t>.</w:t>
             </w:r>
           </w:p>
           <w:p>
             <w:pPr>
-              <w:pStyle w:val="ListParagraph"/>
-              <w:numPr>
-                <w:ilvl w:val="0"/>
-                <w:numId w:val="1"/>
-              </w:numPr>
+              <w:rPr>
+                <w:rFonts w:ascii="Times New Roman" w:hAnsi="Times New Roman" w:cs="Times New Roman"/>
+                <w:color w:val="000000" w:themeColor="text1"/>
+                <w:sz w:val="24"/>
+                <w:szCs w:val="24"/>
+              </w:rPr>
             </w:pPr>
             <w:r>
-              <w:t>P</w:t>
-            </w:r>
-            <w:r>
-              <w:t>robability and Statistics (T</w:t>
-            </w:r>
-            <w:r>
-              <w:rPr>
-                <w:lang w:eastAsia="zh-CN"/>
-              </w:rPr>
-              <w:t>op 1</w:t>
-            </w:r>
-            <w:r>
-              <w:rPr>
-                <w:lang w:eastAsia="zh-CN"/>
-              </w:rPr>
-              <w:t>)</w:t>
-            </w:r>
-          </w:p>
-          <w:p>
-            <w:r>
-              <w:t>2016</w:t>
-            </w:r>
-            <w:r>
+              <w:rPr>
+                <w:rFonts w:ascii="Times New Roman" w:hAnsi="Times New Roman" w:cs="Times New Roman"/>
+                <w:color w:val="000000" w:themeColor="text1"/>
+                <w:sz w:val="24"/>
+                <w:szCs w:val="24"/>
+              </w:rPr>
+              <w:sym w:font="Symbol" w:char="F0E0"/>
+            </w:r>
+            <w:r>
+              <w:rPr>
+                <w:rFonts w:ascii="Times New Roman" w:hAnsi="Times New Roman" w:cs="Times New Roman"/>
+                <w:color w:val="000000" w:themeColor="text1"/>
+                <w:sz w:val="24"/>
+                <w:szCs w:val="24"/>
+              </w:rPr>
               <w:t xml:space="preserve"> </w:t>
             </w:r>
             <w:r>
+              <w:rPr>
+                <w:rFonts w:ascii="Times New Roman" w:hAnsi="Times New Roman" w:cs="Times New Roman"/>
+                <w:color w:val="000000" w:themeColor="text1"/>
+                <w:sz w:val="24"/>
+                <w:szCs w:val="24"/>
+              </w:rPr>
+              <w:t xml:space="preserve">2016 </w:t>
+            </w:r>
+            <w:r>
+              <w:rPr>
+                <w:rFonts w:ascii="Times New Roman" w:hAnsi="Times New Roman" w:cs="Times New Roman"/>
+                <w:color w:val="000000" w:themeColor="text1"/>
+                <w:sz w:val="24"/>
+                <w:szCs w:val="24"/>
+              </w:rPr>
               <w:t>–</w:t>
             </w:r>
             <w:r>
+              <w:rPr>
+                <w:rFonts w:ascii="Times New Roman" w:hAnsi="Times New Roman" w:cs="Times New Roman"/>
+                <w:color w:val="000000" w:themeColor="text1"/>
+                <w:sz w:val="24"/>
+                <w:szCs w:val="24"/>
+              </w:rPr>
               <w:t xml:space="preserve"> </w:t>
             </w:r>
             <w:r>
+              <w:rPr>
+                <w:rFonts w:ascii="Times New Roman" w:hAnsi="Times New Roman" w:cs="Times New Roman"/>
+                <w:color w:val="000000" w:themeColor="text1"/>
+                <w:sz w:val="24"/>
+                <w:szCs w:val="24"/>
+              </w:rPr>
               <w:t>2018</w:t>
             </w:r>
             <w:r>
+              <w:rPr>
+                <w:rFonts w:ascii="Times New Roman" w:hAnsi="Times New Roman" w:cs="Times New Roman"/>
+                <w:color w:val="000000" w:themeColor="text1"/>
+                <w:sz w:val="24"/>
+                <w:szCs w:val="24"/>
+              </w:rPr>
               <w:t xml:space="preserve">, </w:t>
             </w:r>
             <w:r>
+              <w:rPr>
+                <w:rFonts w:ascii="Times New Roman" w:hAnsi="Times New Roman" w:cs="Times New Roman"/>
+                <w:color w:val="000000" w:themeColor="text1"/>
+                <w:sz w:val="24"/>
+                <w:szCs w:val="24"/>
+              </w:rPr>
               <w:t>Master</w:t>
             </w:r>
             <w:r>
+              <w:rPr>
+                <w:rFonts w:ascii="Times New Roman" w:hAnsi="Times New Roman" w:cs="Times New Roman"/>
+                <w:color w:val="000000" w:themeColor="text1"/>
+                <w:sz w:val="24"/>
+                <w:szCs w:val="24"/>
+              </w:rPr>
               <w:t xml:space="preserve"> of Applied Economics and Econometrics, Monash University</w:t>
             </w:r>
             <w:r>
+              <w:rPr>
+                <w:rFonts w:ascii="Times New Roman" w:hAnsi="Times New Roman" w:cs="Times New Roman"/>
+                <w:color w:val="000000" w:themeColor="text1"/>
+                <w:sz w:val="24"/>
+                <w:szCs w:val="24"/>
+              </w:rPr>
               <w:t>, Australia</w:t>
             </w:r>
           </w:p>
           <w:p>
             <w:pPr>
-              <w:pStyle w:val="ListParagraph"/>
-              <w:numPr>
-                <w:ilvl w:val="0"/>
-                <w:numId w:val="1"/>
-              </w:numPr>
+              <w:rPr>
+                <w:rFonts w:ascii="Times New Roman" w:hAnsi="Times New Roman" w:cs="Times New Roman"/>
+                <w:color w:val="6E6E6E" w:themeColor="background2" w:themeShade="80"/>
+                <w:sz w:val="24"/>
+                <w:szCs w:val="24"/>
+              </w:rPr>
             </w:pPr>
             <w:r>
-              <w:t>Probabilit</w:t>
-            </w:r>
-            <w:r>
-              <w:t>y and statis</w:t>
-            </w:r>
-            <w:r>
-              <w:t>tical inference for economics (T</w:t>
-            </w:r>
-            <w:r>
-              <w:t>op 1)</w:t>
-            </w:r>
+              <w:rPr>
+                <w:rFonts w:ascii="Times New Roman" w:hAnsi="Times New Roman" w:cs="Times New Roman"/>
+                <w:color w:val="6E6E6E" w:themeColor="background2" w:themeShade="80"/>
+                <w:sz w:val="24"/>
+                <w:szCs w:val="24"/>
+              </w:rPr>
+              <w:t>Hig</w:t>
+            </w:r>
+            <w:r>
+              <w:rPr>
+                <w:rFonts w:ascii="Times New Roman" w:hAnsi="Times New Roman" w:cs="Times New Roman"/>
+                <w:color w:val="6E6E6E" w:themeColor="background2" w:themeShade="80"/>
+                <w:sz w:val="24"/>
+                <w:szCs w:val="24"/>
+              </w:rPr>
+              <w:t xml:space="preserve">hest mark </w:t>
+            </w:r>
+            <w:r>
+              <w:rPr>
+                <w:rFonts w:ascii="Times New Roman" w:hAnsi="Times New Roman" w:cs="Times New Roman"/>
+                <w:color w:val="6E6E6E" w:themeColor="background2" w:themeShade="80"/>
+                <w:sz w:val="24"/>
+                <w:szCs w:val="24"/>
+              </w:rPr>
+              <w:t xml:space="preserve">achieved </w:t>
+            </w:r>
+            <w:r>
+              <w:rPr>
+                <w:rFonts w:ascii="Times New Roman" w:hAnsi="Times New Roman" w:cs="Times New Roman"/>
+                <w:color w:val="6E6E6E" w:themeColor="background2" w:themeShade="80"/>
+                <w:sz w:val="24"/>
+                <w:szCs w:val="24"/>
+              </w:rPr>
+              <w:t>in the cohort</w:t>
+            </w:r>
+            <w:r>
+              <w:rPr>
+                <w:rFonts w:ascii="Times New Roman" w:hAnsi="Times New Roman" w:cs="Times New Roman"/>
+                <w:color w:val="6E6E6E" w:themeColor="background2" w:themeShade="80"/>
+                <w:sz w:val="24"/>
+                <w:szCs w:val="24"/>
+              </w:rPr>
+              <w:t xml:space="preserve">: </w:t>
+            </w:r>
+            <w:bookmarkStart w:id="0" w:name="_GoBack"/>
+            <w:bookmarkEnd w:id="0"/>
           </w:p>
           <w:p>
             <w:pPr>
-              <w:pStyle w:val="ListParagraph"/>
-              <w:numPr>
-                <w:ilvl w:val="0"/>
-                <w:numId w:val="1"/>
-              </w:numPr>
+              <w:rPr>
+                <w:rFonts w:ascii="Times New Roman" w:hAnsi="Times New Roman" w:cs="Times New Roman"/>
+                <w:i/>
+                <w:color w:val="6E6E6E" w:themeColor="background2" w:themeShade="80"/>
+                <w:sz w:val="24"/>
+                <w:szCs w:val="24"/>
+              </w:rPr>
             </w:pPr>
             <w:r>
-              <w:t>Statistics of Stochastic Processes (Top 1)</w:t>
-            </w:r>
-          </w:p>
-          <w:p>
-            <w:pPr>
-              <w:pStyle w:val="ListParagraph"/>
-              <w:numPr>
-                <w:ilvl w:val="0"/>
-                <w:numId w:val="1"/>
-              </w:numPr>
-            </w:pPr>
-            <w:r>
+              <w:rPr>
+                <w:rFonts w:ascii="Times New Roman" w:hAnsi="Times New Roman" w:cs="Times New Roman"/>
+                <w:i/>
+                <w:color w:val="6E6E6E" w:themeColor="background2" w:themeShade="80"/>
+                <w:sz w:val="24"/>
+                <w:szCs w:val="24"/>
+              </w:rPr>
+              <w:t>Probabilit</w:t>
+            </w:r>
+            <w:r>
+              <w:rPr>
+                <w:rFonts w:ascii="Times New Roman" w:hAnsi="Times New Roman" w:cs="Times New Roman"/>
+                <w:i/>
+                <w:color w:val="6E6E6E" w:themeColor="background2" w:themeShade="80"/>
+                <w:sz w:val="24"/>
+                <w:szCs w:val="24"/>
+              </w:rPr>
+              <w:t>y and S</w:t>
+            </w:r>
+            <w:r>
+              <w:rPr>
+                <w:rFonts w:ascii="Times New Roman" w:hAnsi="Times New Roman" w:cs="Times New Roman"/>
+                <w:i/>
+                <w:color w:val="6E6E6E" w:themeColor="background2" w:themeShade="80"/>
+                <w:sz w:val="24"/>
+                <w:szCs w:val="24"/>
+              </w:rPr>
+              <w:t>tatis</w:t>
+            </w:r>
+            <w:r>
+              <w:rPr>
+                <w:rFonts w:ascii="Times New Roman" w:hAnsi="Times New Roman" w:cs="Times New Roman"/>
+                <w:i/>
+                <w:color w:val="6E6E6E" w:themeColor="background2" w:themeShade="80"/>
+                <w:sz w:val="24"/>
+                <w:szCs w:val="24"/>
+              </w:rPr>
+              <w:t>tical I</w:t>
+            </w:r>
+            <w:r>
+              <w:rPr>
+                <w:rFonts w:ascii="Times New Roman" w:hAnsi="Times New Roman" w:cs="Times New Roman"/>
+                <w:i/>
+                <w:color w:val="6E6E6E" w:themeColor="background2" w:themeShade="80"/>
+                <w:sz w:val="24"/>
+                <w:szCs w:val="24"/>
+              </w:rPr>
+              <w:t>nference for E</w:t>
+            </w:r>
+            <w:r>
+              <w:rPr>
+                <w:rFonts w:ascii="Times New Roman" w:hAnsi="Times New Roman" w:cs="Times New Roman"/>
+                <w:i/>
+                <w:color w:val="6E6E6E" w:themeColor="background2" w:themeShade="80"/>
+                <w:sz w:val="24"/>
+                <w:szCs w:val="24"/>
+              </w:rPr>
+              <w:t>conom</w:t>
+            </w:r>
+            <w:r>
+              <w:rPr>
+                <w:rFonts w:ascii="Times New Roman" w:hAnsi="Times New Roman" w:cs="Times New Roman"/>
+                <w:i/>
+                <w:color w:val="6E6E6E" w:themeColor="background2" w:themeShade="80"/>
+                <w:sz w:val="24"/>
+                <w:szCs w:val="24"/>
+              </w:rPr>
+              <w:t>ics</w:t>
+            </w:r>
+            <w:r>
+              <w:rPr>
+                <w:rFonts w:ascii="Times New Roman" w:hAnsi="Times New Roman" w:cs="Times New Roman"/>
+                <w:i/>
+                <w:color w:val="6E6E6E" w:themeColor="background2" w:themeShade="80"/>
+                <w:sz w:val="24"/>
+                <w:szCs w:val="24"/>
+              </w:rPr>
+              <w:t xml:space="preserve"> and Business</w:t>
+            </w:r>
+            <w:r>
+              <w:rPr>
+                <w:rFonts w:ascii="Times New Roman" w:hAnsi="Times New Roman" w:cs="Times New Roman"/>
+                <w:i/>
+                <w:color w:val="6E6E6E" w:themeColor="background2" w:themeShade="80"/>
+                <w:sz w:val="24"/>
+                <w:szCs w:val="24"/>
+              </w:rPr>
+              <w:t>;</w:t>
+            </w:r>
+            <w:r>
+              <w:rPr>
+                <w:rFonts w:ascii="Times New Roman" w:hAnsi="Times New Roman" w:cs="Times New Roman"/>
+                <w:i/>
+                <w:color w:val="6E6E6E" w:themeColor="background2" w:themeShade="80"/>
+                <w:sz w:val="24"/>
+                <w:szCs w:val="24"/>
+              </w:rPr>
+              <w:t xml:space="preserve"> </w:t>
+            </w:r>
+            <w:r>
+              <w:rPr>
+                <w:rFonts w:ascii="Times New Roman" w:hAnsi="Times New Roman" w:cs="Times New Roman"/>
+                <w:i/>
+                <w:color w:val="6E6E6E" w:themeColor="background2" w:themeShade="80"/>
+                <w:sz w:val="24"/>
+                <w:szCs w:val="24"/>
+              </w:rPr>
+              <w:t>Statistics</w:t>
+            </w:r>
+            <w:r>
+              <w:rPr>
+                <w:rFonts w:ascii="Times New Roman" w:hAnsi="Times New Roman" w:cs="Times New Roman"/>
+                <w:i/>
+                <w:color w:val="6E6E6E" w:themeColor="background2" w:themeShade="80"/>
+                <w:sz w:val="24"/>
+                <w:szCs w:val="24"/>
+              </w:rPr>
+              <w:t xml:space="preserve"> of Stochastic Processes;</w:t>
+            </w:r>
+            <w:r>
+              <w:rPr>
+                <w:rFonts w:ascii="Times New Roman" w:hAnsi="Times New Roman" w:cs="Times New Roman"/>
+                <w:i/>
+                <w:color w:val="6E6E6E" w:themeColor="background2" w:themeShade="80"/>
+                <w:sz w:val="24"/>
+                <w:szCs w:val="24"/>
+              </w:rPr>
+              <w:t xml:space="preserve"> </w:t>
+            </w:r>
+            <w:r>
+              <w:rPr>
+                <w:rFonts w:ascii="Times New Roman" w:hAnsi="Times New Roman" w:cs="Times New Roman"/>
+                <w:i/>
+                <w:color w:val="6E6E6E" w:themeColor="background2" w:themeShade="80"/>
+                <w:sz w:val="24"/>
+                <w:szCs w:val="24"/>
+              </w:rPr>
               <w:t>Principl</w:t>
             </w:r>
             <w:r>
-              <w:t>es of Econometrics (T</w:t>
-            </w:r>
-            <w:r>
-              <w:t>op 1)</w:t>
-            </w:r>
-          </w:p>
-          <w:p>
-            <w:pPr>
-              <w:pStyle w:val="ListParagraph"/>
-              <w:numPr>
-                <w:ilvl w:val="0"/>
-                <w:numId w:val="1"/>
-              </w:numPr>
-            </w:pPr>
-            <w:r>
-              <w:t>Microeconomics (T</w:t>
-            </w:r>
-            <w:r>
-              <w:t>op 1)</w:t>
-            </w:r>
-          </w:p>
-          <w:p>
-            <w:pPr>
-              <w:pStyle w:val="ListParagraph"/>
-              <w:numPr>
-                <w:ilvl w:val="0"/>
-                <w:numId w:val="1"/>
-              </w:numPr>
-            </w:pPr>
-            <w:r>
-              <w:t>Applied Econometrics (T</w:t>
-            </w:r>
-            <w:r>
-              <w:t>op 1)</w:t>
-            </w:r>
-          </w:p>
-          <w:p>
-            <w:pPr>
-              <w:pStyle w:val="ListParagraph"/>
-              <w:numPr>
-                <w:ilvl w:val="0"/>
-                <w:numId w:val="1"/>
-              </w:numPr>
-            </w:pPr>
-            <w:r>
-              <w:t>Applied Econometrics II (T</w:t>
-            </w:r>
-            <w:r>
-              <w:t>op 1)</w:t>
-            </w:r>
-          </w:p>
-          <w:p>
-            <w:pPr>
-              <w:pStyle w:val="ListParagraph"/>
-              <w:numPr>
-                <w:ilvl w:val="0"/>
-                <w:numId w:val="1"/>
-              </w:numPr>
-            </w:pPr>
-            <w:r>
-              <w:t>Financial Econometrics (T</w:t>
-            </w:r>
-            <w:r>
-              <w:t>op 1)</w:t>
-            </w:r>
-          </w:p>
-          <w:p>
-            <w:pPr>
-              <w:pStyle w:val="ListParagraph"/>
-              <w:numPr>
-                <w:ilvl w:val="0"/>
-                <w:numId w:val="1"/>
-              </w:numPr>
-            </w:pPr>
-            <w:r>
-              <w:t>Financial Econometrics II (T</w:t>
-            </w:r>
-            <w:r>
-              <w:t>op 1)</w:t>
+              <w:rPr>
+                <w:rFonts w:ascii="Times New Roman" w:hAnsi="Times New Roman" w:cs="Times New Roman"/>
+                <w:i/>
+                <w:color w:val="6E6E6E" w:themeColor="background2" w:themeShade="80"/>
+                <w:sz w:val="24"/>
+                <w:szCs w:val="24"/>
+              </w:rPr>
+              <w:t>es of Econometrics;</w:t>
+            </w:r>
+            <w:r>
+              <w:rPr>
+                <w:rFonts w:ascii="Times New Roman" w:hAnsi="Times New Roman" w:cs="Times New Roman"/>
+                <w:i/>
+                <w:color w:val="6E6E6E" w:themeColor="background2" w:themeShade="80"/>
+                <w:sz w:val="24"/>
+                <w:szCs w:val="24"/>
+              </w:rPr>
+              <w:t xml:space="preserve"> </w:t>
+            </w:r>
+            <w:r>
+              <w:rPr>
+                <w:rFonts w:ascii="Times New Roman" w:hAnsi="Times New Roman" w:cs="Times New Roman"/>
+                <w:i/>
+                <w:color w:val="6E6E6E" w:themeColor="background2" w:themeShade="80"/>
+                <w:sz w:val="24"/>
+                <w:szCs w:val="24"/>
+              </w:rPr>
+              <w:t>Microeconomics;</w:t>
+            </w:r>
+            <w:r>
+              <w:rPr>
+                <w:rFonts w:ascii="Times New Roman" w:hAnsi="Times New Roman" w:cs="Times New Roman"/>
+                <w:i/>
+                <w:color w:val="6E6E6E" w:themeColor="background2" w:themeShade="80"/>
+                <w:sz w:val="24"/>
+                <w:szCs w:val="24"/>
+              </w:rPr>
+              <w:t xml:space="preserve"> </w:t>
+            </w:r>
+            <w:r>
+              <w:rPr>
+                <w:rFonts w:ascii="Times New Roman" w:hAnsi="Times New Roman" w:cs="Times New Roman"/>
+                <w:i/>
+                <w:color w:val="6E6E6E" w:themeColor="background2" w:themeShade="80"/>
+                <w:sz w:val="24"/>
+                <w:szCs w:val="24"/>
+              </w:rPr>
+              <w:t>Applied Econometrics;</w:t>
+            </w:r>
+            <w:r>
+              <w:rPr>
+                <w:rFonts w:ascii="Times New Roman" w:hAnsi="Times New Roman" w:cs="Times New Roman"/>
+                <w:i/>
+                <w:color w:val="6E6E6E" w:themeColor="background2" w:themeShade="80"/>
+                <w:sz w:val="24"/>
+                <w:szCs w:val="24"/>
+              </w:rPr>
+              <w:t xml:space="preserve"> Ap</w:t>
+            </w:r>
+            <w:r>
+              <w:rPr>
+                <w:rFonts w:ascii="Times New Roman" w:hAnsi="Times New Roman" w:cs="Times New Roman"/>
+                <w:i/>
+                <w:color w:val="6E6E6E" w:themeColor="background2" w:themeShade="80"/>
+                <w:sz w:val="24"/>
+                <w:szCs w:val="24"/>
+              </w:rPr>
+              <w:t>plied Econometrics II;</w:t>
+            </w:r>
+            <w:r>
+              <w:rPr>
+                <w:rFonts w:ascii="Times New Roman" w:hAnsi="Times New Roman" w:cs="Times New Roman"/>
+                <w:i/>
+                <w:color w:val="6E6E6E" w:themeColor="background2" w:themeShade="80"/>
+                <w:sz w:val="24"/>
+                <w:szCs w:val="24"/>
+              </w:rPr>
+              <w:t xml:space="preserve"> </w:t>
+            </w:r>
+            <w:r>
+              <w:rPr>
+                <w:rFonts w:ascii="Times New Roman" w:hAnsi="Times New Roman" w:cs="Times New Roman"/>
+                <w:i/>
+                <w:color w:val="6E6E6E" w:themeColor="background2" w:themeShade="80"/>
+                <w:sz w:val="24"/>
+                <w:szCs w:val="24"/>
+              </w:rPr>
+              <w:t>Financial Econometrics;</w:t>
+            </w:r>
+            <w:r>
+              <w:rPr>
+                <w:rFonts w:ascii="Times New Roman" w:hAnsi="Times New Roman" w:cs="Times New Roman"/>
+                <w:i/>
+                <w:color w:val="6E6E6E" w:themeColor="background2" w:themeShade="80"/>
+                <w:sz w:val="24"/>
+                <w:szCs w:val="24"/>
+              </w:rPr>
+              <w:t xml:space="preserve"> Financial Econometrics II</w:t>
+            </w:r>
+            <w:r>
+              <w:rPr>
+                <w:rFonts w:ascii="Times New Roman" w:hAnsi="Times New Roman" w:cs="Times New Roman"/>
+                <w:i/>
+                <w:color w:val="6E6E6E" w:themeColor="background2" w:themeShade="80"/>
+                <w:sz w:val="24"/>
+                <w:szCs w:val="24"/>
+              </w:rPr>
+              <w:t>.</w:t>
             </w:r>
           </w:p>
         </w:tc>
       </w:tr>
       <w:tr>
         <w:trPr>
-          <w:trHeight w:val="454"/>
+          <w:trHeight w:val="20"/>
         </w:trPr>
         <w:tc>
           <w:tcPr>
-            <w:tcW w:w="1778" w:type="dxa"/>
+            <w:tcW w:w="1271" w:type="dxa"/>
+          </w:tcPr>
+          <w:p>
+            <w:pPr>
+              <w:pStyle w:val="Heading1"/>
+              <w:jc w:val="left"/>
+              <w:rPr>
+                <w:rFonts w:ascii="Times New Roman" w:hAnsi="Times New Roman" w:cs="Times New Roman"/>
+              </w:rPr>
+            </w:pPr>
+            <w:r>
+              <w:rPr>
+                <w:rFonts w:ascii="Times New Roman" w:hAnsi="Times New Roman" w:cs="Times New Roman"/>
+              </w:rPr>
+              <w:t>Master’s thesis</w:t>
+            </w:r>
+          </w:p>
+        </w:tc>
+        <w:tc>
+          <w:tcPr>
+            <w:tcW w:w="147" w:type="dxa"/>
+          </w:tcPr>
+          <w:p>
+            <w:pPr>
+              <w:rPr>
+                <w:rFonts w:ascii="Times New Roman" w:hAnsi="Times New Roman" w:cs="Times New Roman"/>
+                <w:sz w:val="24"/>
+                <w:szCs w:val="24"/>
+              </w:rPr>
+            </w:pPr>
+          </w:p>
+        </w:tc>
+        <w:tc>
+          <w:tcPr>
+            <w:tcW w:w="9404" w:type="dxa"/>
+          </w:tcPr>
+          <w:p>
+            <w:pPr>
+              <w:pStyle w:val="ResumeText"/>
+              <w:rPr>
+                <w:rFonts w:ascii="Times New Roman" w:hAnsi="Times New Roman" w:cs="Times New Roman"/>
+                <w:color w:val="000000" w:themeColor="text1"/>
+                <w:sz w:val="24"/>
+                <w:szCs w:val="24"/>
+              </w:rPr>
+            </w:pPr>
+            <w:r>
+              <w:rPr>
+                <w:rFonts w:ascii="Times New Roman" w:hAnsi="Times New Roman" w:cs="Times New Roman"/>
+                <w:color w:val="000000" w:themeColor="text1"/>
+                <w:sz w:val="24"/>
+                <w:szCs w:val="24"/>
+              </w:rPr>
+              <w:t>Can we t</w:t>
+            </w:r>
+            <w:r>
+              <w:rPr>
+                <w:rFonts w:ascii="Times New Roman" w:hAnsi="Times New Roman" w:cs="Times New Roman"/>
+                <w:color w:val="000000" w:themeColor="text1"/>
+                <w:sz w:val="24"/>
+                <w:szCs w:val="24"/>
+              </w:rPr>
+              <w:t>rain the</w:t>
+            </w:r>
+            <w:r>
+              <w:rPr>
+                <w:rFonts w:ascii="Times New Roman" w:hAnsi="Times New Roman" w:cs="Times New Roman"/>
+                <w:color w:val="000000" w:themeColor="text1"/>
+                <w:sz w:val="24"/>
+                <w:szCs w:val="24"/>
+              </w:rPr>
+              <w:t xml:space="preserve"> computer to read residual p</w:t>
+            </w:r>
+            <w:r>
+              <w:rPr>
+                <w:rFonts w:ascii="Times New Roman" w:hAnsi="Times New Roman" w:cs="Times New Roman"/>
+                <w:color w:val="000000" w:themeColor="text1"/>
+                <w:sz w:val="24"/>
+                <w:szCs w:val="24"/>
+              </w:rPr>
+              <w:t>lots?</w:t>
+            </w:r>
+            <w:r>
+              <w:rPr>
+                <w:rFonts w:ascii="Times New Roman" w:hAnsi="Times New Roman" w:cs="Times New Roman"/>
+                <w:color w:val="000000" w:themeColor="text1"/>
+                <w:sz w:val="24"/>
+                <w:szCs w:val="24"/>
+              </w:rPr>
+              <w:t xml:space="preserve"> </w:t>
+            </w:r>
+            <w:r>
+              <w:rPr>
+                <w:rFonts w:ascii="Times New Roman" w:hAnsi="Times New Roman" w:cs="Times New Roman"/>
+                <w:color w:val="000000" w:themeColor="text1"/>
+                <w:sz w:val="24"/>
+                <w:szCs w:val="24"/>
+              </w:rPr>
+              <w:t>(</w:t>
+            </w:r>
+            <w:r>
+              <w:rPr>
+                <w:rFonts w:ascii="Times New Roman" w:hAnsi="Times New Roman" w:cs="Times New Roman"/>
+                <w:color w:val="000000" w:themeColor="text1"/>
+                <w:sz w:val="24"/>
+                <w:szCs w:val="24"/>
+              </w:rPr>
+              <w:t>Working Paper</w:t>
+            </w:r>
+            <w:r>
+              <w:rPr>
+                <w:rFonts w:ascii="Times New Roman" w:hAnsi="Times New Roman" w:cs="Times New Roman"/>
+                <w:color w:val="000000" w:themeColor="text1"/>
+                <w:sz w:val="24"/>
+                <w:szCs w:val="24"/>
+              </w:rPr>
+              <w:t>)</w:t>
+            </w:r>
+          </w:p>
+          <w:p>
+            <w:pPr>
+              <w:pStyle w:val="ResumeText"/>
+              <w:rPr>
+                <w:rFonts w:ascii="Times New Roman" w:hAnsi="Times New Roman" w:cs="Times New Roman"/>
+                <w:color w:val="000000" w:themeColor="text1"/>
+                <w:sz w:val="24"/>
+                <w:szCs w:val="24"/>
+              </w:rPr>
+            </w:pPr>
+            <w:r>
+              <w:rPr>
+                <w:rFonts w:ascii="Times New Roman" w:hAnsi="Times New Roman" w:cs="Times New Roman"/>
+                <w:color w:val="000000" w:themeColor="text1"/>
+                <w:sz w:val="24"/>
+                <w:szCs w:val="24"/>
+              </w:rPr>
+              <w:t>February 2018 – June 2018</w:t>
+            </w:r>
+            <w:r>
+              <w:rPr>
+                <w:rFonts w:ascii="Times New Roman" w:hAnsi="Times New Roman" w:cs="Times New Roman"/>
+                <w:color w:val="000000" w:themeColor="text1"/>
+                <w:sz w:val="24"/>
+                <w:szCs w:val="24"/>
+              </w:rPr>
+              <w:t xml:space="preserve"> </w:t>
+            </w:r>
+          </w:p>
+          <w:p>
+            <w:pPr>
+              <w:rPr>
+                <w:rFonts w:ascii="Times New Roman" w:hAnsi="Times New Roman" w:cs="Times New Roman"/>
+                <w:b/>
+                <w:i/>
+                <w:color w:val="000000" w:themeColor="text1"/>
+                <w:sz w:val="24"/>
+                <w:szCs w:val="24"/>
+              </w:rPr>
+            </w:pPr>
+            <w:r>
+              <w:rPr>
+                <w:rFonts w:ascii="Times New Roman" w:hAnsi="Times New Roman" w:cs="Times New Roman"/>
+                <w:i/>
+                <w:color w:val="000000" w:themeColor="text1"/>
+                <w:sz w:val="24"/>
+                <w:szCs w:val="24"/>
+              </w:rPr>
+              <w:t>Authors: Shuofan Zhang, Dianne Cook</w:t>
+            </w:r>
+          </w:p>
+          <w:p>
+            <w:pPr>
+              <w:rPr>
+                <w:rFonts w:ascii="Times New Roman" w:hAnsi="Times New Roman" w:cs="Times New Roman"/>
+                <w:color w:val="000000" w:themeColor="text1"/>
+                <w:sz w:val="24"/>
+                <w:szCs w:val="24"/>
+                <w:lang w:eastAsia="zh-CN"/>
+              </w:rPr>
+            </w:pPr>
+            <w:r>
+              <w:rPr>
+                <w:rFonts w:ascii="Times New Roman" w:hAnsi="Times New Roman" w:cs="Times New Roman"/>
+                <w:color w:val="6E6E6E" w:themeColor="background2" w:themeShade="80"/>
+                <w:sz w:val="24"/>
+                <w:szCs w:val="24"/>
+              </w:rPr>
+              <w:t>This thesis develops a computer vision model to read residual plots. It compares results with a large database of human evaluations as well as the conventional distribution tests. This innovative methodology of performing hypothesis tests could avoid the complex derivations of conventional distribution tests, while exploit</w:t>
+            </w:r>
+            <w:r>
+              <w:rPr>
+                <w:rFonts w:ascii="Times New Roman" w:hAnsi="Times New Roman" w:cs="Times New Roman"/>
+                <w:color w:val="6E6E6E" w:themeColor="background2" w:themeShade="80"/>
+                <w:sz w:val="24"/>
+                <w:szCs w:val="24"/>
+              </w:rPr>
+              <w:t>ing</w:t>
+            </w:r>
+            <w:r>
+              <w:rPr>
+                <w:rFonts w:ascii="Times New Roman" w:hAnsi="Times New Roman" w:cs="Times New Roman"/>
+                <w:color w:val="6E6E6E" w:themeColor="background2" w:themeShade="80"/>
+                <w:sz w:val="24"/>
+                <w:szCs w:val="24"/>
+              </w:rPr>
+              <w:t xml:space="preserve"> the useful information in the residual plots. Its potential is supported by the satisfactory accuracy achieved in this study.</w:t>
+            </w:r>
+          </w:p>
+        </w:tc>
+      </w:tr>
+      <w:tr>
+        <w:trPr>
+          <w:trHeight w:val="20"/>
+        </w:trPr>
+        <w:tc>
+          <w:tcPr>
+            <w:tcW w:w="1271" w:type="dxa"/>
+          </w:tcPr>
+          <w:p>
+            <w:pPr>
+              <w:pStyle w:val="Heading1"/>
+              <w:jc w:val="left"/>
+              <w:rPr>
+                <w:rFonts w:ascii="Times New Roman" w:hAnsi="Times New Roman" w:cs="Times New Roman"/>
+              </w:rPr>
+            </w:pPr>
+            <w:r>
+              <w:rPr>
+                <w:rFonts w:ascii="Times New Roman" w:hAnsi="Times New Roman" w:cs="Times New Roman"/>
+              </w:rPr>
+              <w:t>RESEARCH ASSISTANCE</w:t>
+            </w:r>
+          </w:p>
+        </w:tc>
+        <w:tc>
+          <w:tcPr>
+            <w:tcW w:w="147" w:type="dxa"/>
+          </w:tcPr>
+          <w:p>
+            <w:pPr>
+              <w:rPr>
+                <w:rFonts w:ascii="Times New Roman" w:hAnsi="Times New Roman" w:cs="Times New Roman"/>
+                <w:sz w:val="24"/>
+                <w:szCs w:val="24"/>
+              </w:rPr>
+            </w:pPr>
+          </w:p>
+        </w:tc>
+        <w:tc>
+          <w:tcPr>
+            <w:tcW w:w="9404" w:type="dxa"/>
+          </w:tcPr>
+          <w:p>
+            <w:pPr>
+              <w:pStyle w:val="ResumeText"/>
+              <w:rPr>
+                <w:rFonts w:ascii="Times New Roman" w:hAnsi="Times New Roman" w:cs="Times New Roman"/>
+                <w:color w:val="000000" w:themeColor="text1"/>
+                <w:sz w:val="24"/>
+                <w:szCs w:val="24"/>
+              </w:rPr>
+            </w:pPr>
+            <w:r>
+              <w:rPr>
+                <w:rFonts w:ascii="Times New Roman" w:hAnsi="Times New Roman" w:cs="Times New Roman"/>
+                <w:color w:val="000000" w:themeColor="text1"/>
+                <w:sz w:val="24"/>
+                <w:szCs w:val="24"/>
+              </w:rPr>
+              <w:t xml:space="preserve">Co-integration and high-dimensional </w:t>
+            </w:r>
+            <w:r>
+              <w:rPr>
+                <w:rFonts w:ascii="Times New Roman" w:hAnsi="Times New Roman" w:cs="Times New Roman"/>
+                <w:color w:val="000000" w:themeColor="text1"/>
+                <w:sz w:val="24"/>
+                <w:szCs w:val="24"/>
+              </w:rPr>
+              <w:t>forecasting</w:t>
+            </w:r>
+          </w:p>
+          <w:p>
+            <w:pPr>
+              <w:pStyle w:val="ResumeText"/>
+              <w:rPr>
+                <w:rFonts w:ascii="Times New Roman" w:hAnsi="Times New Roman" w:cs="Times New Roman"/>
+                <w:color w:val="000000" w:themeColor="text1"/>
+                <w:sz w:val="24"/>
+                <w:szCs w:val="24"/>
+              </w:rPr>
+            </w:pPr>
+            <w:r>
+              <w:rPr>
+                <w:rFonts w:ascii="Times New Roman" w:hAnsi="Times New Roman" w:cs="Times New Roman"/>
+                <w:color w:val="000000" w:themeColor="text1"/>
+                <w:sz w:val="24"/>
+                <w:szCs w:val="24"/>
+              </w:rPr>
+              <w:t xml:space="preserve">June 2018 – present </w:t>
+            </w:r>
+          </w:p>
+          <w:p>
+            <w:pPr>
+              <w:rPr>
+                <w:rFonts w:ascii="Times New Roman" w:hAnsi="Times New Roman" w:cs="Times New Roman"/>
+                <w:i/>
+                <w:color w:val="000000" w:themeColor="text1"/>
+                <w:sz w:val="24"/>
+                <w:szCs w:val="24"/>
+              </w:rPr>
+            </w:pPr>
+            <w:r>
+              <w:rPr>
+                <w:rFonts w:ascii="Times New Roman" w:hAnsi="Times New Roman" w:cs="Times New Roman"/>
+                <w:i/>
+                <w:color w:val="000000" w:themeColor="text1"/>
+                <w:sz w:val="24"/>
+                <w:szCs w:val="24"/>
+              </w:rPr>
+              <w:t xml:space="preserve">Research </w:t>
+            </w:r>
+            <w:r>
+              <w:rPr>
+                <w:rFonts w:ascii="Times New Roman" w:hAnsi="Times New Roman" w:cs="Times New Roman"/>
+                <w:i/>
+                <w:color w:val="000000" w:themeColor="text1"/>
+                <w:sz w:val="24"/>
+                <w:szCs w:val="24"/>
+              </w:rPr>
+              <w:t xml:space="preserve">Supervisors: </w:t>
+            </w:r>
+            <w:r>
+              <w:rPr>
+                <w:rFonts w:ascii="Times New Roman" w:hAnsi="Times New Roman" w:cs="Times New Roman"/>
+                <w:i/>
+                <w:color w:val="000000" w:themeColor="text1"/>
+                <w:sz w:val="24"/>
+                <w:szCs w:val="24"/>
+              </w:rPr>
+              <w:t xml:space="preserve">Heather Anderson, </w:t>
+            </w:r>
+            <w:proofErr w:type="spellStart"/>
+            <w:r>
+              <w:rPr>
+                <w:rFonts w:ascii="Times New Roman" w:hAnsi="Times New Roman" w:cs="Times New Roman"/>
+                <w:i/>
+                <w:color w:val="000000" w:themeColor="text1"/>
+                <w:sz w:val="24"/>
+                <w:szCs w:val="24"/>
+              </w:rPr>
+              <w:t>Farshid</w:t>
+            </w:r>
+            <w:proofErr w:type="spellEnd"/>
+            <w:r>
+              <w:rPr>
+                <w:rFonts w:ascii="Times New Roman" w:hAnsi="Times New Roman" w:cs="Times New Roman"/>
+                <w:i/>
+                <w:color w:val="000000" w:themeColor="text1"/>
+                <w:sz w:val="24"/>
+                <w:szCs w:val="24"/>
+              </w:rPr>
+              <w:t xml:space="preserve"> </w:t>
+            </w:r>
+            <w:proofErr w:type="spellStart"/>
+            <w:r>
+              <w:rPr>
+                <w:rFonts w:ascii="Times New Roman" w:hAnsi="Times New Roman" w:cs="Times New Roman"/>
+                <w:i/>
+                <w:color w:val="000000" w:themeColor="text1"/>
+                <w:sz w:val="24"/>
+                <w:szCs w:val="24"/>
+              </w:rPr>
+              <w:t>Vahid</w:t>
+            </w:r>
+            <w:proofErr w:type="spellEnd"/>
+          </w:p>
+          <w:p>
+            <w:pPr>
+              <w:pBdr>
+                <w:between w:val="single" w:sz="4" w:space="1" w:color="418AB3" w:themeColor="accent1"/>
+              </w:pBdr>
+              <w:rPr>
+                <w:rFonts w:ascii="Times New Roman" w:hAnsi="Times New Roman" w:cs="Times New Roman"/>
+                <w:color w:val="6E6E6E" w:themeColor="background2" w:themeShade="80"/>
+                <w:sz w:val="24"/>
+                <w:szCs w:val="24"/>
+              </w:rPr>
+            </w:pPr>
+            <w:r>
+              <w:rPr>
+                <w:rFonts w:ascii="Times New Roman" w:hAnsi="Times New Roman" w:cs="Times New Roman"/>
+                <w:color w:val="6E6E6E" w:themeColor="background2" w:themeShade="80"/>
+                <w:sz w:val="24"/>
+                <w:szCs w:val="24"/>
+              </w:rPr>
+              <w:t xml:space="preserve">This work is exploring </w:t>
+            </w:r>
+            <w:r>
+              <w:rPr>
+                <w:rFonts w:ascii="Times New Roman" w:hAnsi="Times New Roman" w:cs="Times New Roman"/>
+                <w:color w:val="6E6E6E" w:themeColor="background2" w:themeShade="80"/>
+                <w:sz w:val="24"/>
+                <w:szCs w:val="24"/>
+              </w:rPr>
+              <w:t xml:space="preserve">the </w:t>
+            </w:r>
+            <w:r>
+              <w:rPr>
+                <w:rFonts w:ascii="Times New Roman" w:hAnsi="Times New Roman" w:cs="Times New Roman"/>
+                <w:color w:val="6E6E6E" w:themeColor="background2" w:themeShade="80"/>
+                <w:sz w:val="24"/>
+                <w:szCs w:val="24"/>
+              </w:rPr>
+              <w:t>use of LASSO (Least Absolute Shrinkage and Selection Operator) in a predictive regression to identify co-integrating relationships that will potentially improve the prediction of GDP growth, inflation and bond returns.</w:t>
+            </w:r>
+          </w:p>
+          <w:p>
+            <w:pPr>
+              <w:pBdr>
+                <w:between w:val="single" w:sz="4" w:space="1" w:color="418AB3" w:themeColor="accent1"/>
+              </w:pBdr>
+              <w:rPr>
+                <w:rFonts w:ascii="Times New Roman" w:hAnsi="Times New Roman" w:cs="Times New Roman"/>
+                <w:color w:val="000000" w:themeColor="text1"/>
+                <w:sz w:val="24"/>
+                <w:szCs w:val="24"/>
+              </w:rPr>
+            </w:pPr>
+            <w:r>
+              <w:rPr>
+                <w:rFonts w:ascii="Times New Roman" w:hAnsi="Times New Roman" w:cs="Times New Roman"/>
+                <w:color w:val="000000" w:themeColor="text1"/>
+                <w:sz w:val="24"/>
+                <w:szCs w:val="24"/>
+              </w:rPr>
+              <w:t>Student voice as feedback: An instrument to meas</w:t>
+            </w:r>
+            <w:r>
+              <w:rPr>
+                <w:rFonts w:ascii="Times New Roman" w:hAnsi="Times New Roman" w:cs="Times New Roman"/>
+                <w:color w:val="000000" w:themeColor="text1"/>
+                <w:sz w:val="24"/>
+                <w:szCs w:val="24"/>
+              </w:rPr>
+              <w:t xml:space="preserve">ure student perceptions of live </w:t>
+            </w:r>
+            <w:r>
+              <w:rPr>
+                <w:rFonts w:ascii="Times New Roman" w:hAnsi="Times New Roman" w:cs="Times New Roman"/>
+                <w:color w:val="000000" w:themeColor="text1"/>
+                <w:sz w:val="24"/>
+                <w:szCs w:val="24"/>
+              </w:rPr>
+              <w:t>streaming technologies</w:t>
+            </w:r>
+            <w:r>
+              <w:rPr>
+                <w:rFonts w:ascii="Times New Roman" w:hAnsi="Times New Roman" w:cs="Times New Roman"/>
+                <w:color w:val="000000" w:themeColor="text1"/>
+                <w:sz w:val="24"/>
+                <w:szCs w:val="24"/>
+              </w:rPr>
+              <w:t xml:space="preserve"> </w:t>
+            </w:r>
+            <w:r>
+              <w:rPr>
+                <w:rFonts w:ascii="Times New Roman" w:hAnsi="Times New Roman" w:cs="Times New Roman"/>
+                <w:color w:val="000000" w:themeColor="text1"/>
+                <w:sz w:val="24"/>
+                <w:szCs w:val="24"/>
+              </w:rPr>
+              <w:t>(</w:t>
+            </w:r>
+            <w:r>
+              <w:rPr>
+                <w:rFonts w:ascii="Times New Roman" w:hAnsi="Times New Roman" w:cs="Times New Roman"/>
+                <w:color w:val="000000" w:themeColor="text1"/>
+                <w:sz w:val="24"/>
+                <w:szCs w:val="24"/>
+              </w:rPr>
+              <w:t>Working Paper</w:t>
+            </w:r>
+            <w:r>
+              <w:rPr>
+                <w:rFonts w:ascii="Times New Roman" w:hAnsi="Times New Roman" w:cs="Times New Roman"/>
+                <w:color w:val="000000" w:themeColor="text1"/>
+                <w:sz w:val="24"/>
+                <w:szCs w:val="24"/>
+              </w:rPr>
+              <w:t>)</w:t>
+            </w:r>
+          </w:p>
+          <w:p>
+            <w:pPr>
+              <w:pStyle w:val="ResumeText"/>
+              <w:ind w:right="0"/>
+              <w:rPr>
+                <w:rFonts w:ascii="Times New Roman" w:hAnsi="Times New Roman" w:cs="Times New Roman"/>
+                <w:color w:val="000000" w:themeColor="text1"/>
+                <w:sz w:val="24"/>
+                <w:szCs w:val="24"/>
+              </w:rPr>
+            </w:pPr>
+            <w:r>
+              <w:rPr>
+                <w:rFonts w:ascii="Times New Roman" w:hAnsi="Times New Roman" w:cs="Times New Roman"/>
+                <w:color w:val="000000" w:themeColor="text1"/>
+                <w:sz w:val="24"/>
+                <w:szCs w:val="24"/>
+              </w:rPr>
+              <w:t>Aug</w:t>
+            </w:r>
+            <w:r>
+              <w:rPr>
+                <w:rFonts w:ascii="Times New Roman" w:hAnsi="Times New Roman" w:cs="Times New Roman"/>
+                <w:color w:val="000000" w:themeColor="text1"/>
+                <w:sz w:val="24"/>
+                <w:szCs w:val="24"/>
+              </w:rPr>
+              <w:t>ust 2018 – present</w:t>
+            </w:r>
+            <w:r>
+              <w:rPr>
+                <w:rFonts w:ascii="Times New Roman" w:hAnsi="Times New Roman" w:cs="Times New Roman"/>
+                <w:color w:val="000000" w:themeColor="text1"/>
+                <w:sz w:val="24"/>
+                <w:szCs w:val="24"/>
+              </w:rPr>
+              <w:t xml:space="preserve"> </w:t>
+            </w:r>
+          </w:p>
+          <w:p>
+            <w:pPr>
+              <w:rPr>
+                <w:rFonts w:ascii="Times New Roman" w:hAnsi="Times New Roman" w:cs="Times New Roman"/>
+                <w:b/>
+                <w:color w:val="000000" w:themeColor="text1"/>
+                <w:sz w:val="24"/>
+                <w:szCs w:val="24"/>
+                <w:lang w:eastAsia="zh-CN"/>
+              </w:rPr>
+            </w:pPr>
+            <w:r>
+              <w:rPr>
+                <w:rFonts w:ascii="Times New Roman" w:hAnsi="Times New Roman" w:cs="Times New Roman"/>
+                <w:i/>
+                <w:color w:val="000000" w:themeColor="text1"/>
+                <w:sz w:val="24"/>
+                <w:szCs w:val="24"/>
+              </w:rPr>
+              <w:t xml:space="preserve">Authors: </w:t>
+            </w:r>
+            <w:r>
+              <w:rPr>
+                <w:rFonts w:ascii="Times New Roman" w:hAnsi="Times New Roman" w:cs="Times New Roman"/>
+                <w:i/>
+                <w:color w:val="000000" w:themeColor="text1"/>
+                <w:sz w:val="24"/>
+                <w:szCs w:val="24"/>
+              </w:rPr>
+              <w:t>Mike Bryant, Mariko Francis, Trevor Wood, Shuofan Zhang, Kris Ryan</w:t>
+            </w:r>
+          </w:p>
+          <w:p>
+            <w:pPr>
+              <w:rPr>
+                <w:rFonts w:ascii="Times New Roman" w:hAnsi="Times New Roman" w:cs="Times New Roman"/>
+                <w:sz w:val="24"/>
+                <w:szCs w:val="24"/>
+              </w:rPr>
+            </w:pPr>
+            <w:r>
+              <w:rPr>
+                <w:rFonts w:ascii="Times New Roman" w:hAnsi="Times New Roman" w:cs="Times New Roman"/>
+                <w:color w:val="6E6E6E" w:themeColor="background2" w:themeShade="80"/>
+                <w:sz w:val="24"/>
+                <w:szCs w:val="24"/>
+              </w:rPr>
+              <w:t xml:space="preserve">This study adapted the </w:t>
+            </w:r>
+            <w:proofErr w:type="spellStart"/>
+            <w:r>
+              <w:rPr>
+                <w:rFonts w:ascii="Times New Roman" w:hAnsi="Times New Roman" w:cs="Times New Roman"/>
+                <w:color w:val="6E6E6E" w:themeColor="background2" w:themeShade="80"/>
+                <w:sz w:val="24"/>
+                <w:szCs w:val="24"/>
+              </w:rPr>
+              <w:t>CRiSP</w:t>
+            </w:r>
+            <w:proofErr w:type="spellEnd"/>
+            <w:r>
+              <w:rPr>
+                <w:rFonts w:ascii="Times New Roman" w:hAnsi="Times New Roman" w:cs="Times New Roman"/>
+                <w:color w:val="6E6E6E" w:themeColor="background2" w:themeShade="80"/>
+                <w:sz w:val="24"/>
+                <w:szCs w:val="24"/>
+              </w:rPr>
+              <w:t xml:space="preserve"> questionnaire (Richardson et al. 2014) to measure student levels of perceptions of live-streaming. A combination of factor analysis and item response theory was </w:t>
+            </w:r>
+            <w:r>
+              <w:rPr>
+                <w:rFonts w:ascii="Times New Roman" w:hAnsi="Times New Roman" w:cs="Times New Roman"/>
+                <w:color w:val="6E6E6E" w:themeColor="background2" w:themeShade="80"/>
+                <w:sz w:val="24"/>
+                <w:szCs w:val="24"/>
+              </w:rPr>
+              <w:lastRenderedPageBreak/>
+              <w:t xml:space="preserve">employed to examine item and scalar equivalence </w:t>
+            </w:r>
+            <w:proofErr w:type="gramStart"/>
+            <w:r>
+              <w:rPr>
+                <w:rFonts w:ascii="Times New Roman" w:hAnsi="Times New Roman" w:cs="Times New Roman"/>
+                <w:color w:val="6E6E6E" w:themeColor="background2" w:themeShade="80"/>
+                <w:sz w:val="24"/>
+                <w:szCs w:val="24"/>
+              </w:rPr>
+              <w:t>in order to</w:t>
+            </w:r>
+            <w:proofErr w:type="gramEnd"/>
+            <w:r>
+              <w:rPr>
+                <w:rFonts w:ascii="Times New Roman" w:hAnsi="Times New Roman" w:cs="Times New Roman"/>
+                <w:color w:val="6E6E6E" w:themeColor="background2" w:themeShade="80"/>
+                <w:sz w:val="24"/>
+                <w:szCs w:val="24"/>
+              </w:rPr>
+              <w:t xml:space="preserve"> validate the instrument. Our paper presents the overarching framework and describes the adapted and validated </w:t>
+            </w:r>
+            <w:proofErr w:type="spellStart"/>
+            <w:r>
+              <w:rPr>
+                <w:rFonts w:ascii="Times New Roman" w:hAnsi="Times New Roman" w:cs="Times New Roman"/>
+                <w:color w:val="6E6E6E" w:themeColor="background2" w:themeShade="80"/>
+                <w:sz w:val="24"/>
+                <w:szCs w:val="24"/>
+              </w:rPr>
+              <w:t>CRiSP</w:t>
+            </w:r>
+            <w:proofErr w:type="spellEnd"/>
+            <w:r>
+              <w:rPr>
+                <w:rFonts w:ascii="Times New Roman" w:hAnsi="Times New Roman" w:cs="Times New Roman"/>
+                <w:color w:val="6E6E6E" w:themeColor="background2" w:themeShade="80"/>
+                <w:sz w:val="24"/>
+                <w:szCs w:val="24"/>
+              </w:rPr>
+              <w:t xml:space="preserve"> instrument.</w:t>
+            </w:r>
+          </w:p>
+        </w:tc>
+      </w:tr>
+      <w:tr>
+        <w:trPr>
+          <w:trHeight w:val="20"/>
+        </w:trPr>
+        <w:tc>
+          <w:tcPr>
+            <w:tcW w:w="1271" w:type="dxa"/>
             <w:tcBorders>
               <w:top w:val="single" w:sz="4" w:space="0" w:color="418AB3" w:themeColor="accent1"/>
               <w:bottom w:val="single" w:sz="4" w:space="0" w:color="418AB3" w:themeColor="accent1"/>
@@ -445,397 +1591,146 @@
           <w:p>
             <w:pPr>
               <w:pStyle w:val="Heading1"/>
-              <w:rPr>
-                <w:lang w:eastAsia="zh-CN"/>
+              <w:jc w:val="left"/>
+              <w:rPr>
+                <w:rFonts w:ascii="Times New Roman" w:hAnsi="Times New Roman" w:cs="Times New Roman"/>
               </w:rPr>
             </w:pPr>
             <w:r>
-              <w:t>research interest</w:t>
+              <w:rPr>
+                <w:rFonts w:ascii="Times New Roman" w:hAnsi="Times New Roman" w:cs="Times New Roman"/>
+              </w:rPr>
+              <w:lastRenderedPageBreak/>
+              <w:t>teaching</w:t>
+            </w:r>
+            <w:r>
+              <w:rPr>
+                <w:rFonts w:ascii="Times New Roman" w:hAnsi="Times New Roman" w:cs="Times New Roman"/>
+              </w:rPr>
+              <w:t xml:space="preserve"> Associate</w:t>
             </w:r>
           </w:p>
         </w:tc>
         <w:tc>
           <w:tcPr>
-            <w:tcW w:w="472" w:type="dxa"/>
-            <w:tcBorders>
-              <w:top w:val="single" w:sz="4" w:space="0" w:color="418AB3" w:themeColor="accent1"/>
-              <w:bottom w:val="single" w:sz="4" w:space="0" w:color="418AB3" w:themeColor="accent1"/>
-            </w:tcBorders>
-          </w:tcPr>
-          <w:p/>
-        </w:tc>
-        <w:tc>
-          <w:tcPr>
-            <w:tcW w:w="7830" w:type="dxa"/>
+            <w:tcW w:w="147" w:type="dxa"/>
             <w:tcBorders>
               <w:top w:val="single" w:sz="4" w:space="0" w:color="418AB3" w:themeColor="accent1"/>
               <w:bottom w:val="single" w:sz="4" w:space="0" w:color="418AB3" w:themeColor="accent1"/>
             </w:tcBorders>
           </w:tcPr>
           <w:p>
-            <w:r>
-              <w:t>App</w:t>
-            </w:r>
-            <w:r>
-              <w:t>lied Econometrics, Economics</w:t>
+            <w:pPr>
+              <w:rPr>
+                <w:rFonts w:ascii="Times New Roman" w:hAnsi="Times New Roman" w:cs="Times New Roman"/>
+                <w:sz w:val="24"/>
+                <w:szCs w:val="24"/>
+              </w:rPr>
+            </w:pPr>
+          </w:p>
+        </w:tc>
+        <w:tc>
+          <w:tcPr>
+            <w:tcW w:w="9404" w:type="dxa"/>
+            <w:tcBorders>
+              <w:top w:val="single" w:sz="4" w:space="0" w:color="418AB3" w:themeColor="accent1"/>
+              <w:bottom w:val="single" w:sz="4" w:space="0" w:color="418AB3" w:themeColor="accent1"/>
+            </w:tcBorders>
+          </w:tcPr>
+          <w:p>
+            <w:pPr>
+              <w:rPr>
+                <w:rFonts w:ascii="Times New Roman" w:hAnsi="Times New Roman" w:cs="Times New Roman"/>
+                <w:color w:val="000000" w:themeColor="text1"/>
+                <w:sz w:val="24"/>
+                <w:szCs w:val="24"/>
+              </w:rPr>
+            </w:pPr>
+            <w:r>
+              <w:rPr>
+                <w:rFonts w:ascii="Times New Roman" w:hAnsi="Times New Roman" w:cs="Times New Roman"/>
+                <w:color w:val="000000" w:themeColor="text1"/>
+                <w:sz w:val="24"/>
+                <w:szCs w:val="24"/>
+              </w:rPr>
+              <w:t>Semester Two, 2018</w:t>
+            </w:r>
+          </w:p>
+          <w:p>
+            <w:pPr>
+              <w:rPr>
+                <w:rFonts w:ascii="Times New Roman" w:hAnsi="Times New Roman" w:cs="Times New Roman"/>
+                <w:color w:val="000000" w:themeColor="text1"/>
+                <w:sz w:val="24"/>
+                <w:szCs w:val="24"/>
+              </w:rPr>
+            </w:pPr>
+            <w:r>
+              <w:rPr>
+                <w:rFonts w:ascii="Times New Roman" w:hAnsi="Times New Roman" w:cs="Times New Roman"/>
+                <w:color w:val="000000" w:themeColor="text1"/>
+                <w:sz w:val="24"/>
+                <w:szCs w:val="24"/>
+              </w:rPr>
+              <w:t>ETC3410/BEX3410/ETC5341: Applied Econometrics</w:t>
+            </w:r>
+          </w:p>
+          <w:p>
+            <w:pPr>
+              <w:rPr>
+                <w:rFonts w:ascii="Times New Roman" w:hAnsi="Times New Roman" w:cs="Times New Roman"/>
+                <w:sz w:val="24"/>
+                <w:szCs w:val="24"/>
+                <w:lang w:eastAsia="zh-CN"/>
+              </w:rPr>
+            </w:pPr>
+            <w:r>
+              <w:rPr>
+                <w:rFonts w:ascii="Times New Roman" w:hAnsi="Times New Roman" w:cs="Times New Roman"/>
+                <w:color w:val="000000" w:themeColor="text1"/>
+                <w:sz w:val="24"/>
+                <w:szCs w:val="24"/>
+              </w:rPr>
+              <w:t>ETC2520/BEX2520/ETC5252: Probabilit</w:t>
+            </w:r>
+            <w:r>
+              <w:rPr>
+                <w:rFonts w:ascii="Times New Roman" w:hAnsi="Times New Roman" w:cs="Times New Roman"/>
+                <w:color w:val="000000" w:themeColor="text1"/>
+                <w:sz w:val="24"/>
+                <w:szCs w:val="24"/>
+              </w:rPr>
+              <w:t>y and Statistical Inference for E</w:t>
+            </w:r>
+            <w:r>
+              <w:rPr>
+                <w:rFonts w:ascii="Times New Roman" w:hAnsi="Times New Roman" w:cs="Times New Roman"/>
+                <w:color w:val="000000" w:themeColor="text1"/>
+                <w:sz w:val="24"/>
+                <w:szCs w:val="24"/>
+              </w:rPr>
+              <w:t>conomics</w:t>
+            </w:r>
+            <w:r>
+              <w:rPr>
+                <w:rFonts w:ascii="Times New Roman" w:hAnsi="Times New Roman" w:cs="Times New Roman"/>
+                <w:color w:val="000000" w:themeColor="text1"/>
+                <w:sz w:val="24"/>
+                <w:szCs w:val="24"/>
+                <w:lang w:eastAsia="zh-CN"/>
+              </w:rPr>
+              <w:t xml:space="preserve"> and Business</w:t>
             </w:r>
           </w:p>
         </w:tc>
       </w:tr>
       <w:tr>
+        <w:trPr>
+          <w:trHeight w:val="20"/>
+        </w:trPr>
         <w:tc>
           <w:tcPr>
-            <w:tcW w:w="1778" w:type="dxa"/>
-          </w:tcPr>
-          <w:p>
-            <w:pPr>
-              <w:pStyle w:val="Heading1"/>
-            </w:pPr>
-            <w:r>
-              <w:t>Master’s thesis</w:t>
-            </w:r>
-          </w:p>
-        </w:tc>
-        <w:tc>
-          <w:tcPr>
-            <w:tcW w:w="472" w:type="dxa"/>
-          </w:tcPr>
-          <w:p/>
-        </w:tc>
-        <w:tc>
-          <w:tcPr>
-            <w:tcW w:w="7830" w:type="dxa"/>
-          </w:tcPr>
-          <w:p>
-            <w:pPr>
-              <w:pStyle w:val="ResumeText"/>
-            </w:pPr>
-            <w:r>
-              <w:t>February</w:t>
-            </w:r>
-            <w:r>
-              <w:t xml:space="preserve"> 2018 – June 2018</w:t>
-            </w:r>
-            <w:r>
-              <w:t xml:space="preserve"> </w:t>
-            </w:r>
-          </w:p>
-          <w:p>
-            <w:pPr>
-              <w:rPr>
-                <w:b/>
-                <w:lang w:eastAsia="zh-CN"/>
-              </w:rPr>
-            </w:pPr>
-            <w:r>
-              <w:rPr>
-                <w:b/>
-              </w:rPr>
-              <w:t>Can we t</w:t>
-            </w:r>
-            <w:r>
-              <w:rPr>
-                <w:b/>
-              </w:rPr>
-              <w:t>rain the</w:t>
-            </w:r>
-            <w:r>
-              <w:rPr>
-                <w:b/>
-              </w:rPr>
-              <w:t xml:space="preserve"> computer to read residual p</w:t>
-            </w:r>
-            <w:r>
-              <w:rPr>
-                <w:b/>
-              </w:rPr>
-              <w:t>lots?</w:t>
-            </w:r>
-            <w:r>
-              <w:rPr>
-                <w:b/>
-              </w:rPr>
-              <w:t xml:space="preserve"> </w:t>
-            </w:r>
-          </w:p>
-          <w:p>
-            <w:pPr>
-              <w:rPr>
-                <w:i/>
-                <w:lang w:eastAsia="zh-CN"/>
-              </w:rPr>
-            </w:pPr>
-            <w:r>
-              <w:rPr>
-                <w:i/>
-              </w:rPr>
-              <w:t>Shuofan Zhang,</w:t>
-            </w:r>
-            <w:r>
-              <w:rPr>
-                <w:i/>
-              </w:rPr>
-              <w:t xml:space="preserve"> Dianne Cook</w:t>
-            </w:r>
-            <w:r>
-              <w:rPr>
-                <w:rFonts w:hint="eastAsia"/>
-                <w:i/>
-                <w:lang w:eastAsia="zh-CN"/>
-              </w:rPr>
-              <w:t xml:space="preserve"> </w:t>
-            </w:r>
-            <w:r>
-              <w:rPr>
-                <w:i/>
-              </w:rPr>
-              <w:t>(Working Paper)</w:t>
-            </w:r>
-          </w:p>
-          <w:p>
-            <w:r>
-              <w:t>This thesis develops a computer vision model to read residual plots. It compares results with a large database of human evaluations</w:t>
-            </w:r>
-            <w:r>
-              <w:t xml:space="preserve"> as well as the conventional distribution test</w:t>
-            </w:r>
-            <w:r>
-              <w:t>.</w:t>
-            </w:r>
-            <w:r>
-              <w:t xml:space="preserve"> </w:t>
-            </w:r>
-            <w:r>
-              <w:t>The comparison between computer and human is made on a very restricted and controlled set of residual plot structures</w:t>
-            </w:r>
-            <w:r>
-              <w:t xml:space="preserve">. </w:t>
-            </w:r>
-            <w:r>
-              <w:t>A new small human subject study is also conducted to compare human vs. computer in reading heteroscedasticity.</w:t>
-            </w:r>
-          </w:p>
-        </w:tc>
-      </w:tr>
-      <w:tr>
-        <w:tc>
-          <w:tcPr>
-            <w:tcW w:w="1778" w:type="dxa"/>
-          </w:tcPr>
-          <w:p>
-            <w:pPr>
-              <w:pStyle w:val="Heading1"/>
-            </w:pPr>
-            <w:r>
-              <w:t>RESEARCH ASSISTANCE</w:t>
-            </w:r>
-          </w:p>
-        </w:tc>
-        <w:tc>
-          <w:tcPr>
-            <w:tcW w:w="472" w:type="dxa"/>
-          </w:tcPr>
-          <w:p/>
-        </w:tc>
-        <w:tc>
-          <w:tcPr>
-            <w:tcW w:w="7830" w:type="dxa"/>
-          </w:tcPr>
-          <w:p>
-            <w:pPr>
-              <w:pStyle w:val="ResumeText"/>
-            </w:pPr>
-            <w:r>
-              <w:t xml:space="preserve">June 2018 – present </w:t>
-            </w:r>
-          </w:p>
-          <w:p>
-            <w:pPr>
-              <w:rPr>
-                <w:b/>
-              </w:rPr>
-            </w:pPr>
-            <w:r>
-              <w:rPr>
-                <w:b/>
-              </w:rPr>
-              <w:t>High-dimensional Predictive Regression in the Presence of Co-integration</w:t>
-            </w:r>
-          </w:p>
-          <w:p>
-            <w:pPr>
-              <w:rPr>
-                <w:i/>
-              </w:rPr>
-            </w:pPr>
-            <w:proofErr w:type="spellStart"/>
-            <w:r>
-              <w:rPr>
-                <w:i/>
-              </w:rPr>
-              <w:t>Bonsoo</w:t>
-            </w:r>
-            <w:proofErr w:type="spellEnd"/>
-            <w:r>
-              <w:rPr>
-                <w:i/>
-              </w:rPr>
-              <w:t xml:space="preserve"> Koo, Heather Anderson, Myung Hwan </w:t>
-            </w:r>
-            <w:proofErr w:type="spellStart"/>
-            <w:r>
-              <w:rPr>
-                <w:i/>
-              </w:rPr>
-              <w:t>Seo</w:t>
-            </w:r>
-            <w:proofErr w:type="spellEnd"/>
-            <w:r>
-              <w:rPr>
-                <w:i/>
-              </w:rPr>
-              <w:t xml:space="preserve">, </w:t>
-            </w:r>
-            <w:proofErr w:type="spellStart"/>
-            <w:r>
-              <w:rPr>
-                <w:i/>
-              </w:rPr>
-              <w:t>Wenying</w:t>
-            </w:r>
-            <w:proofErr w:type="spellEnd"/>
-            <w:r>
-              <w:rPr>
-                <w:i/>
-              </w:rPr>
-              <w:t xml:space="preserve"> Yao</w:t>
-            </w:r>
-          </w:p>
-          <w:p>
-            <w:r>
-              <w:t>This work is exploring the use of LASSO (Least Absolute Shrinkage and Selection Operator) in a predictive regression to identify co-integrating relationships that will potentially improve the prediction of GDP growth, inflation and bond returns.</w:t>
-            </w:r>
-          </w:p>
-          <w:p>
-            <w:pPr>
-              <w:pStyle w:val="ResumeText"/>
-              <w:rPr>
-                <w:lang w:eastAsia="zh-CN"/>
-              </w:rPr>
-            </w:pPr>
-          </w:p>
-          <w:p>
-            <w:pPr>
-              <w:pStyle w:val="ResumeText"/>
-            </w:pPr>
-            <w:r>
-              <w:t xml:space="preserve">August 2018 – present </w:t>
-            </w:r>
-          </w:p>
-          <w:p>
-            <w:pPr>
-              <w:rPr>
-                <w:b/>
-                <w:lang w:eastAsia="zh-CN"/>
-              </w:rPr>
-            </w:pPr>
-            <w:r>
-              <w:rPr>
-                <w:b/>
-              </w:rPr>
-              <w:t>Student voice as feedback: An instrument to measure student perceptions of live streaming technologies</w:t>
-            </w:r>
-            <w:r>
-              <w:rPr>
-                <w:b/>
-              </w:rPr>
-              <w:t xml:space="preserve"> </w:t>
-            </w:r>
-          </w:p>
-          <w:p>
-            <w:pPr>
-              <w:rPr>
-                <w:i/>
-                <w:lang w:eastAsia="zh-CN"/>
-              </w:rPr>
-            </w:pPr>
-            <w:r>
-              <w:rPr>
-                <w:i/>
-              </w:rPr>
-              <w:t>Mike Bryant, Mariko Francis,</w:t>
-            </w:r>
-            <w:r>
-              <w:rPr>
-                <w:i/>
-              </w:rPr>
-              <w:t xml:space="preserve"> Trevor Wood, Shuofan Zhang,</w:t>
-            </w:r>
-            <w:r>
-              <w:rPr>
-                <w:i/>
-              </w:rPr>
-              <w:t xml:space="preserve"> Kris Ryan</w:t>
-            </w:r>
-            <w:r>
-              <w:rPr>
-                <w:rFonts w:hint="eastAsia"/>
-                <w:i/>
-                <w:lang w:eastAsia="zh-CN"/>
-              </w:rPr>
-              <w:t xml:space="preserve"> </w:t>
-            </w:r>
-            <w:r>
-              <w:rPr>
-                <w:i/>
-              </w:rPr>
-              <w:t>(Working Paper)</w:t>
-            </w:r>
-          </w:p>
-          <w:p>
-            <w:r>
-              <w:t xml:space="preserve">This study adapted the </w:t>
-            </w:r>
-            <w:proofErr w:type="spellStart"/>
-            <w:r>
-              <w:t>CRiSP</w:t>
-            </w:r>
-            <w:proofErr w:type="spellEnd"/>
-            <w:r>
-              <w:t xml:space="preserve"> questionnaire </w:t>
-            </w:r>
-            <w:r>
-              <w:t>(Richardson et al. 2014)</w:t>
-            </w:r>
-            <w:r>
-              <w:t xml:space="preserve"> to measure student levels of perceptions of live-streaming. A combination of factor analysis and item response theory was employed to examine item and scalar equivalence </w:t>
-            </w:r>
-            <w:proofErr w:type="gramStart"/>
-            <w:r>
-              <w:t>in order to</w:t>
-            </w:r>
-            <w:proofErr w:type="gramEnd"/>
-            <w:r>
-              <w:t xml:space="preserve"> validate the instrument. </w:t>
-            </w:r>
-            <w:r>
-              <w:t xml:space="preserve">Our paper presents the overarching framework and describes the adapted and validated </w:t>
-            </w:r>
-            <w:proofErr w:type="spellStart"/>
-            <w:r>
-              <w:t>CRiSP</w:t>
-            </w:r>
-            <w:proofErr w:type="spellEnd"/>
-            <w:r>
-              <w:t xml:space="preserve"> instrument.</w:t>
-            </w:r>
-          </w:p>
-        </w:tc>
-      </w:tr>
-      <w:tr>
-        <w:tc>
-          <w:tcPr>
-            <w:tcW w:w="1778" w:type="dxa"/>
+            <w:tcW w:w="1271" w:type="dxa"/>
             <w:tcBorders>
               <w:top w:val="single" w:sz="4" w:space="0" w:color="418AB3" w:themeColor="accent1"/>
               <w:bottom w:val="single" w:sz="4" w:space="0" w:color="418AB3" w:themeColor="accent1"/>
@@ -844,72 +1739,120 @@
           <w:p>
             <w:pPr>
               <w:pStyle w:val="Heading1"/>
+              <w:jc w:val="left"/>
+              <w:rPr>
+                <w:rFonts w:ascii="Times New Roman" w:hAnsi="Times New Roman" w:cs="Times New Roman"/>
+              </w:rPr>
             </w:pPr>
             <w:r>
-              <w:lastRenderedPageBreak/>
-              <w:t>teaching</w:t>
-            </w:r>
-            <w:r>
-              <w:t xml:space="preserve"> Associate</w:t>
+              <w:rPr>
+                <w:rFonts w:ascii="Times New Roman" w:hAnsi="Times New Roman" w:cs="Times New Roman"/>
+              </w:rPr>
+              <w:t>work history</w:t>
             </w:r>
           </w:p>
         </w:tc>
         <w:tc>
           <w:tcPr>
-            <w:tcW w:w="472" w:type="dxa"/>
-            <w:tcBorders>
-              <w:top w:val="single" w:sz="4" w:space="0" w:color="418AB3" w:themeColor="accent1"/>
-              <w:bottom w:val="single" w:sz="4" w:space="0" w:color="418AB3" w:themeColor="accent1"/>
-            </w:tcBorders>
-          </w:tcPr>
-          <w:p/>
-        </w:tc>
-        <w:tc>
-          <w:tcPr>
-            <w:tcW w:w="7830" w:type="dxa"/>
+            <w:tcW w:w="147" w:type="dxa"/>
             <w:tcBorders>
               <w:top w:val="single" w:sz="4" w:space="0" w:color="418AB3" w:themeColor="accent1"/>
               <w:bottom w:val="single" w:sz="4" w:space="0" w:color="418AB3" w:themeColor="accent1"/>
             </w:tcBorders>
           </w:tcPr>
           <w:p>
-            <w:r>
-              <w:t>Semester Two, 2018</w:t>
-            </w:r>
+            <w:pPr>
+              <w:rPr>
+                <w:rFonts w:ascii="Times New Roman" w:hAnsi="Times New Roman" w:cs="Times New Roman"/>
+                <w:sz w:val="24"/>
+                <w:szCs w:val="24"/>
+              </w:rPr>
+            </w:pPr>
           </w:p>
+        </w:tc>
+        <w:tc>
+          <w:tcPr>
+            <w:tcW w:w="9404" w:type="dxa"/>
+            <w:tcBorders>
+              <w:top w:val="single" w:sz="4" w:space="0" w:color="418AB3" w:themeColor="accent1"/>
+              <w:bottom w:val="single" w:sz="4" w:space="0" w:color="418AB3" w:themeColor="accent1"/>
+            </w:tcBorders>
+          </w:tcPr>
           <w:p>
-            <w:r>
-              <w:t>ETC3410/BEX3410/ETC5341: Applied Econometrics</w:t>
+            <w:pPr>
+              <w:pStyle w:val="ResumeText"/>
+              <w:rPr>
+                <w:rFonts w:ascii="Times New Roman" w:hAnsi="Times New Roman" w:cs="Times New Roman"/>
+                <w:color w:val="000000" w:themeColor="text1"/>
+                <w:sz w:val="24"/>
+                <w:szCs w:val="24"/>
+              </w:rPr>
+            </w:pPr>
+            <w:r>
+              <w:rPr>
+                <w:rFonts w:ascii="Times New Roman" w:hAnsi="Times New Roman" w:cs="Times New Roman"/>
+                <w:color w:val="000000" w:themeColor="text1"/>
+                <w:sz w:val="24"/>
+                <w:szCs w:val="24"/>
+              </w:rPr>
+              <w:t xml:space="preserve">July 2013 – March 2016, </w:t>
+            </w:r>
+            <w:r>
+              <w:rPr>
+                <w:rFonts w:ascii="Times New Roman" w:hAnsi="Times New Roman" w:cs="Times New Roman"/>
+                <w:color w:val="000000" w:themeColor="text1"/>
+                <w:sz w:val="24"/>
+                <w:szCs w:val="24"/>
+              </w:rPr>
+              <w:t>Medical specialist, MSH China, Shanghai</w:t>
             </w:r>
           </w:p>
           <w:p>
             <w:pPr>
               <w:rPr>
+                <w:rFonts w:ascii="Times New Roman" w:hAnsi="Times New Roman" w:cs="Times New Roman"/>
+                <w:sz w:val="24"/>
+                <w:szCs w:val="24"/>
+              </w:rPr>
+            </w:pPr>
+            <w:r>
+              <w:rPr>
+                <w:rFonts w:ascii="Times New Roman" w:hAnsi="Times New Roman" w:cs="Times New Roman"/>
+                <w:color w:val="000000" w:themeColor="text1"/>
+                <w:sz w:val="24"/>
+                <w:szCs w:val="24"/>
+              </w:rPr>
+              <w:t xml:space="preserve">Main duties: </w:t>
+            </w:r>
+            <w:r>
+              <w:rPr>
+                <w:rFonts w:ascii="Times New Roman" w:hAnsi="Times New Roman" w:cs="Times New Roman"/>
+                <w:color w:val="000000" w:themeColor="text1"/>
+                <w:sz w:val="24"/>
+                <w:szCs w:val="24"/>
+              </w:rPr>
+              <w:t xml:space="preserve">Risk management; Pre-authorization evaluation; </w:t>
+            </w:r>
+            <w:r>
+              <w:rPr>
+                <w:rFonts w:ascii="Times New Roman" w:hAnsi="Times New Roman" w:cs="Times New Roman"/>
+                <w:color w:val="000000" w:themeColor="text1"/>
+                <w:sz w:val="24"/>
+                <w:szCs w:val="24"/>
                 <w:lang w:eastAsia="zh-CN"/>
               </w:rPr>
-            </w:pPr>
-            <w:r>
-              <w:t>ETC2520/BEX2520/ETC5252: Probabilit</w:t>
-            </w:r>
-            <w:r>
-              <w:t>y and Statistical Inference for E</w:t>
-            </w:r>
-            <w:r>
-              <w:t>conomics</w:t>
-            </w:r>
-            <w:r>
-              <w:rPr>
-                <w:lang w:eastAsia="zh-CN"/>
-              </w:rPr>
-              <w:t xml:space="preserve"> and Business</w:t>
+              <w:t>Translation.</w:t>
             </w:r>
           </w:p>
         </w:tc>
       </w:tr>
       <w:tr>
+        <w:trPr>
+          <w:trHeight w:val="20"/>
+        </w:trPr>
         <w:tc>
           <w:tcPr>
-            <w:tcW w:w="1778" w:type="dxa"/>
+            <w:tcW w:w="1271" w:type="dxa"/>
             <w:tcBorders>
               <w:top w:val="single" w:sz="4" w:space="0" w:color="418AB3" w:themeColor="accent1"/>
               <w:bottom w:val="single" w:sz="4" w:space="0" w:color="418AB3" w:themeColor="accent1"/>
@@ -918,25 +1861,195 @@
           <w:p>
             <w:pPr>
               <w:pStyle w:val="Heading1"/>
+              <w:jc w:val="left"/>
+              <w:rPr>
+                <w:rFonts w:ascii="Times New Roman" w:hAnsi="Times New Roman" w:cs="Times New Roman"/>
+              </w:rPr>
             </w:pPr>
             <w:r>
-              <w:t>Professional experiences</w:t>
+              <w:rPr>
+                <w:rFonts w:ascii="Times New Roman" w:hAnsi="Times New Roman" w:cs="Times New Roman"/>
+              </w:rPr>
+              <w:t>Awards and</w:t>
+            </w:r>
+            <w:r>
+              <w:rPr>
+                <w:rFonts w:ascii="Times New Roman" w:hAnsi="Times New Roman" w:cs="Times New Roman"/>
+              </w:rPr>
+              <w:t xml:space="preserve"> honours</w:t>
             </w:r>
           </w:p>
         </w:tc>
         <w:tc>
           <w:tcPr>
-            <w:tcW w:w="472" w:type="dxa"/>
+            <w:tcW w:w="147" w:type="dxa"/>
             <w:tcBorders>
               <w:top w:val="single" w:sz="4" w:space="0" w:color="418AB3" w:themeColor="accent1"/>
               <w:bottom w:val="single" w:sz="4" w:space="0" w:color="418AB3" w:themeColor="accent1"/>
             </w:tcBorders>
           </w:tcPr>
-          <w:p/>
+          <w:p>
+            <w:pPr>
+              <w:rPr>
+                <w:rFonts w:ascii="Times New Roman" w:hAnsi="Times New Roman" w:cs="Times New Roman"/>
+                <w:sz w:val="24"/>
+                <w:szCs w:val="24"/>
+              </w:rPr>
+            </w:pPr>
+          </w:p>
         </w:tc>
         <w:tc>
           <w:tcPr>
-            <w:tcW w:w="7830" w:type="dxa"/>
+            <w:tcW w:w="9404" w:type="dxa"/>
+            <w:tcBorders>
+              <w:top w:val="single" w:sz="4" w:space="0" w:color="418AB3" w:themeColor="accent1"/>
+              <w:bottom w:val="single" w:sz="4" w:space="0" w:color="418AB3" w:themeColor="accent1"/>
+            </w:tcBorders>
+          </w:tcPr>
+          <w:p>
+            <w:pPr>
+              <w:rPr>
+                <w:rFonts w:ascii="Times New Roman" w:hAnsi="Times New Roman" w:cs="Times New Roman"/>
+                <w:color w:val="000000" w:themeColor="text1"/>
+                <w:sz w:val="24"/>
+                <w:szCs w:val="24"/>
+              </w:rPr>
+            </w:pPr>
+            <w:r>
+              <w:rPr>
+                <w:rFonts w:ascii="Times New Roman" w:hAnsi="Times New Roman" w:cs="Times New Roman"/>
+                <w:color w:val="000000" w:themeColor="text1"/>
+                <w:sz w:val="24"/>
+                <w:szCs w:val="24"/>
+              </w:rPr>
+              <w:t>2011</w:t>
+            </w:r>
+            <w:r>
+              <w:rPr>
+                <w:rFonts w:ascii="Times New Roman" w:hAnsi="Times New Roman" w:cs="Times New Roman"/>
+                <w:color w:val="000000" w:themeColor="text1"/>
+                <w:sz w:val="24"/>
+                <w:szCs w:val="24"/>
+              </w:rPr>
+              <w:t xml:space="preserve"> and 2012</w:t>
+            </w:r>
+            <w:r>
+              <w:rPr>
+                <w:rFonts w:ascii="Times New Roman" w:hAnsi="Times New Roman" w:cs="Times New Roman"/>
+                <w:color w:val="000000" w:themeColor="text1"/>
+                <w:sz w:val="24"/>
+                <w:szCs w:val="24"/>
+              </w:rPr>
+              <w:t xml:space="preserve"> Academic Progressive Award, Shanghai Customs College</w:t>
+            </w:r>
+          </w:p>
+          <w:p>
+            <w:pPr>
+              <w:rPr>
+                <w:rFonts w:ascii="Times New Roman" w:hAnsi="Times New Roman" w:cs="Times New Roman"/>
+                <w:color w:val="000000" w:themeColor="text1"/>
+                <w:sz w:val="24"/>
+                <w:szCs w:val="24"/>
+              </w:rPr>
+            </w:pPr>
+            <w:r>
+              <w:rPr>
+                <w:rFonts w:ascii="Times New Roman" w:hAnsi="Times New Roman" w:cs="Times New Roman"/>
+                <w:color w:val="000000" w:themeColor="text1"/>
+                <w:sz w:val="24"/>
+                <w:szCs w:val="24"/>
+              </w:rPr>
+              <w:t>2016</w:t>
+            </w:r>
+            <w:r>
+              <w:rPr>
+                <w:rFonts w:ascii="Times New Roman" w:hAnsi="Times New Roman" w:cs="Times New Roman"/>
+                <w:color w:val="000000" w:themeColor="text1"/>
+                <w:sz w:val="24"/>
+                <w:szCs w:val="24"/>
+              </w:rPr>
+              <w:t xml:space="preserve"> and 2017</w:t>
+            </w:r>
+            <w:r>
+              <w:rPr>
+                <w:rFonts w:ascii="Times New Roman" w:hAnsi="Times New Roman" w:cs="Times New Roman"/>
+                <w:color w:val="000000" w:themeColor="text1"/>
+                <w:sz w:val="24"/>
+                <w:szCs w:val="24"/>
+              </w:rPr>
+              <w:t xml:space="preserve"> Monash Business School Student Excellence Award</w:t>
+            </w:r>
+          </w:p>
+          <w:p>
+            <w:pPr>
+              <w:rPr>
+                <w:rFonts w:ascii="Times New Roman" w:hAnsi="Times New Roman" w:cs="Times New Roman"/>
+                <w:sz w:val="24"/>
+                <w:szCs w:val="24"/>
+              </w:rPr>
+            </w:pPr>
+            <w:r>
+              <w:rPr>
+                <w:rFonts w:ascii="Times New Roman" w:hAnsi="Times New Roman" w:cs="Times New Roman"/>
+                <w:color w:val="000000" w:themeColor="text1"/>
+                <w:sz w:val="24"/>
+                <w:szCs w:val="24"/>
+              </w:rPr>
+              <w:t>2018 Econometric Game in University of Amsterdam</w:t>
+            </w:r>
+          </w:p>
+        </w:tc>
+      </w:tr>
+      <w:tr>
+        <w:trPr>
+          <w:trHeight w:val="20"/>
+        </w:trPr>
+        <w:tc>
+          <w:tcPr>
+            <w:tcW w:w="1271" w:type="dxa"/>
+            <w:tcBorders>
+              <w:top w:val="single" w:sz="4" w:space="0" w:color="418AB3" w:themeColor="accent1"/>
+              <w:bottom w:val="single" w:sz="4" w:space="0" w:color="418AB3" w:themeColor="accent1"/>
+            </w:tcBorders>
+          </w:tcPr>
+          <w:p>
+            <w:pPr>
+              <w:pStyle w:val="Heading1"/>
+              <w:jc w:val="left"/>
+              <w:rPr>
+                <w:rFonts w:ascii="Times New Roman" w:hAnsi="Times New Roman" w:cs="Times New Roman"/>
+                <w:lang w:eastAsia="zh-CN"/>
+              </w:rPr>
+            </w:pPr>
+            <w:r>
+              <w:rPr>
+                <w:rFonts w:ascii="Times New Roman" w:hAnsi="Times New Roman" w:cs="Times New Roman"/>
+              </w:rPr>
+              <w:t>interest</w:t>
+            </w:r>
+          </w:p>
+        </w:tc>
+        <w:tc>
+          <w:tcPr>
+            <w:tcW w:w="147" w:type="dxa"/>
+            <w:tcBorders>
+              <w:top w:val="single" w:sz="4" w:space="0" w:color="418AB3" w:themeColor="accent1"/>
+              <w:bottom w:val="single" w:sz="4" w:space="0" w:color="418AB3" w:themeColor="accent1"/>
+            </w:tcBorders>
+          </w:tcPr>
+          <w:p>
+            <w:pPr>
+              <w:rPr>
+                <w:rFonts w:ascii="Times New Roman" w:hAnsi="Times New Roman" w:cs="Times New Roman"/>
+                <w:sz w:val="24"/>
+                <w:szCs w:val="24"/>
+              </w:rPr>
+            </w:pPr>
+          </w:p>
+        </w:tc>
+        <w:tc>
+          <w:tcPr>
+            <w:tcW w:w="9404" w:type="dxa"/>
             <w:tcBorders>
               <w:top w:val="single" w:sz="4" w:space="0" w:color="418AB3" w:themeColor="accent1"/>
               <w:bottom w:val="single" w:sz="4" w:space="0" w:color="418AB3" w:themeColor="accent1"/>
@@ -945,36 +2058,31 @@
           <w:p>
             <w:pPr>
               <w:pStyle w:val="ResumeText"/>
+              <w:rPr>
+                <w:rFonts w:ascii="Times New Roman" w:hAnsi="Times New Roman" w:cs="Times New Roman"/>
+                <w:sz w:val="24"/>
+                <w:szCs w:val="24"/>
+              </w:rPr>
             </w:pPr>
             <w:r>
-              <w:t xml:space="preserve">July 2013 – March 2016, </w:t>
-            </w:r>
-            <w:r>
-              <w:t>Medical specialist, MSH China, Shanghai</w:t>
-            </w:r>
-          </w:p>
-          <w:p>
-            <w:r>
-              <w:t xml:space="preserve">Main duties: </w:t>
-            </w:r>
-            <w:bookmarkStart w:id="0" w:name="_GoBack"/>
-            <w:bookmarkEnd w:id="0"/>
-            <w:r>
-              <w:t xml:space="preserve">Risk management; Pre-authorization evaluation; </w:t>
-            </w:r>
-            <w:r>
-              <w:rPr>
-                <w:lang w:eastAsia="zh-CN"/>
-              </w:rPr>
-              <w:t>Translation.</w:t>
+              <w:rPr>
+                <w:rFonts w:ascii="Times New Roman" w:hAnsi="Times New Roman" w:cs="Times New Roman"/>
+                <w:color w:val="000000" w:themeColor="text1"/>
+                <w:sz w:val="24"/>
+                <w:szCs w:val="24"/>
+              </w:rPr>
+              <w:t>Applied Econometrics, Economics</w:t>
             </w:r>
           </w:p>
         </w:tc>
       </w:tr>
       <w:tr>
+        <w:trPr>
+          <w:trHeight w:val="20"/>
+        </w:trPr>
         <w:tc>
           <w:tcPr>
-            <w:tcW w:w="1778" w:type="dxa"/>
+            <w:tcW w:w="1271" w:type="dxa"/>
             <w:tcBorders>
               <w:top w:val="single" w:sz="4" w:space="0" w:color="418AB3" w:themeColor="accent1"/>
               <w:bottom w:val="single" w:sz="4" w:space="0" w:color="418AB3" w:themeColor="accent1"/>
@@ -983,69 +2091,125 @@
           <w:p>
             <w:pPr>
               <w:pStyle w:val="Heading1"/>
+              <w:jc w:val="left"/>
+              <w:rPr>
+                <w:rFonts w:ascii="Times New Roman" w:hAnsi="Times New Roman" w:cs="Times New Roman"/>
+              </w:rPr>
             </w:pPr>
             <w:r>
-              <w:t>Awards and honours</w:t>
+              <w:rPr>
+                <w:rFonts w:ascii="Times New Roman" w:hAnsi="Times New Roman" w:cs="Times New Roman"/>
+              </w:rPr>
+              <w:t>Skills</w:t>
             </w:r>
           </w:p>
         </w:tc>
         <w:tc>
           <w:tcPr>
-            <w:tcW w:w="472" w:type="dxa"/>
-            <w:tcBorders>
-              <w:top w:val="single" w:sz="4" w:space="0" w:color="418AB3" w:themeColor="accent1"/>
-              <w:bottom w:val="single" w:sz="4" w:space="0" w:color="418AB3" w:themeColor="accent1"/>
-            </w:tcBorders>
-          </w:tcPr>
-          <w:p/>
-        </w:tc>
-        <w:tc>
-          <w:tcPr>
-            <w:tcW w:w="7830" w:type="dxa"/>
+            <w:tcW w:w="147" w:type="dxa"/>
             <w:tcBorders>
               <w:top w:val="single" w:sz="4" w:space="0" w:color="418AB3" w:themeColor="accent1"/>
               <w:bottom w:val="single" w:sz="4" w:space="0" w:color="418AB3" w:themeColor="accent1"/>
             </w:tcBorders>
           </w:tcPr>
           <w:p>
-            <w:r>
-              <w:t>2011 Academic Progressive Award, Shanghai Customs College</w:t>
-            </w:r>
+            <w:pPr>
+              <w:rPr>
+                <w:rFonts w:ascii="Times New Roman" w:hAnsi="Times New Roman" w:cs="Times New Roman"/>
+                <w:sz w:val="24"/>
+                <w:szCs w:val="24"/>
+              </w:rPr>
+            </w:pPr>
           </w:p>
+        </w:tc>
+        <w:tc>
+          <w:tcPr>
+            <w:tcW w:w="9404" w:type="dxa"/>
+            <w:tcBorders>
+              <w:top w:val="single" w:sz="4" w:space="0" w:color="418AB3" w:themeColor="accent1"/>
+              <w:bottom w:val="single" w:sz="4" w:space="0" w:color="418AB3" w:themeColor="accent1"/>
+            </w:tcBorders>
+          </w:tcPr>
           <w:p>
             <w:pPr>
               <w:rPr>
+                <w:rFonts w:ascii="Times New Roman" w:hAnsi="Times New Roman" w:cs="Times New Roman"/>
                 <w:b/>
+                <w:sz w:val="24"/>
+                <w:szCs w:val="24"/>
               </w:rPr>
             </w:pPr>
             <w:r>
-              <w:t>2012 Academic Progressive Award, Shanghai Customs College</w:t>
-            </w:r>
-          </w:p>
-          <w:p>
-            <w:r>
-              <w:t>2016 Monash Business School Student Excellence Award</w:t>
-            </w:r>
-          </w:p>
-          <w:p>
-            <w:r>
-              <w:t>2017 Monash Business School Student Excellence Award</w:t>
-            </w:r>
-          </w:p>
-          <w:p>
-            <w:r>
-              <w:t>2018 Econometric Game in University of Amsterdam</w:t>
-            </w:r>
+              <w:rPr>
+                <w:rFonts w:ascii="Times New Roman" w:hAnsi="Times New Roman" w:cs="Times New Roman"/>
+                <w:color w:val="000000" w:themeColor="text1"/>
+                <w:sz w:val="24"/>
+                <w:szCs w:val="24"/>
+              </w:rPr>
+              <w:t xml:space="preserve">R    Stata    </w:t>
+            </w:r>
+            <w:proofErr w:type="spellStart"/>
+            <w:r>
+              <w:rPr>
+                <w:rFonts w:ascii="Times New Roman" w:hAnsi="Times New Roman" w:cs="Times New Roman"/>
+                <w:color w:val="000000" w:themeColor="text1"/>
+                <w:sz w:val="24"/>
+                <w:szCs w:val="24"/>
+              </w:rPr>
+              <w:t>EViews</w:t>
+            </w:r>
+            <w:proofErr w:type="spellEnd"/>
+            <w:r>
+              <w:rPr>
+                <w:rFonts w:ascii="Times New Roman" w:hAnsi="Times New Roman" w:cs="Times New Roman"/>
+                <w:color w:val="000000" w:themeColor="text1"/>
+                <w:sz w:val="24"/>
+                <w:szCs w:val="24"/>
+              </w:rPr>
+              <w:t xml:space="preserve">    </w:t>
+            </w:r>
+            <w:proofErr w:type="spellStart"/>
+            <w:r>
+              <w:rPr>
+                <w:rFonts w:ascii="Times New Roman" w:hAnsi="Times New Roman" w:cs="Times New Roman"/>
+                <w:color w:val="000000" w:themeColor="text1"/>
+                <w:sz w:val="24"/>
+                <w:szCs w:val="24"/>
+              </w:rPr>
+              <w:t>Matlab</w:t>
+            </w:r>
+            <w:proofErr w:type="spellEnd"/>
+            <w:r>
+              <w:rPr>
+                <w:rFonts w:ascii="Times New Roman" w:hAnsi="Times New Roman" w:cs="Times New Roman"/>
+                <w:color w:val="000000" w:themeColor="text1"/>
+                <w:sz w:val="24"/>
+                <w:szCs w:val="24"/>
+              </w:rPr>
+              <w:t xml:space="preserve">    </w:t>
+            </w:r>
+            <w:proofErr w:type="spellStart"/>
+            <w:r>
+              <w:rPr>
+                <w:rFonts w:ascii="Times New Roman" w:hAnsi="Times New Roman" w:cs="Times New Roman"/>
+                <w:color w:val="000000" w:themeColor="text1"/>
+                <w:sz w:val="24"/>
+                <w:szCs w:val="24"/>
+              </w:rPr>
+              <w:t>LaTeX</w:t>
+            </w:r>
+            <w:proofErr w:type="spellEnd"/>
           </w:p>
         </w:tc>
       </w:tr>
       <w:tr>
         <w:trPr>
-          <w:trHeight w:val="454"/>
+          <w:cantSplit/>
+          <w:trHeight w:val="737"/>
         </w:trPr>
         <w:tc>
           <w:tcPr>
-            <w:tcW w:w="1778" w:type="dxa"/>
+            <w:tcW w:w="1271" w:type="dxa"/>
             <w:tcBorders>
               <w:top w:val="single" w:sz="4" w:space="0" w:color="418AB3" w:themeColor="accent1"/>
               <w:bottom w:val="single" w:sz="4" w:space="0" w:color="418AB3" w:themeColor="accent1"/>
@@ -1054,25 +2218,22 @@
           <w:p>
             <w:pPr>
               <w:pStyle w:val="Heading1"/>
+              <w:jc w:val="left"/>
+              <w:rPr>
+                <w:rFonts w:ascii="Times New Roman" w:hAnsi="Times New Roman" w:cs="Times New Roman"/>
+              </w:rPr>
             </w:pPr>
             <w:r>
-              <w:t>Skills</w:t>
+              <w:rPr>
+                <w:rFonts w:ascii="Times New Roman" w:hAnsi="Times New Roman" w:cs="Times New Roman"/>
+              </w:rPr>
+              <w:t>referees</w:t>
             </w:r>
           </w:p>
         </w:tc>
         <w:tc>
           <w:tcPr>
-            <w:tcW w:w="472" w:type="dxa"/>
-            <w:tcBorders>
-              <w:top w:val="single" w:sz="4" w:space="0" w:color="418AB3" w:themeColor="accent1"/>
-              <w:bottom w:val="single" w:sz="4" w:space="0" w:color="418AB3" w:themeColor="accent1"/>
-            </w:tcBorders>
-          </w:tcPr>
-          <w:p/>
-        </w:tc>
-        <w:tc>
-          <w:tcPr>
-            <w:tcW w:w="7830" w:type="dxa"/>
+            <w:tcW w:w="147" w:type="dxa"/>
             <w:tcBorders>
               <w:top w:val="single" w:sz="4" w:space="0" w:color="418AB3" w:themeColor="accent1"/>
               <w:bottom w:val="single" w:sz="4" w:space="0" w:color="418AB3" w:themeColor="accent1"/>
@@ -1081,40 +2242,16 @@
           <w:p>
             <w:pPr>
               <w:rPr>
-                <w:b/>
+                <w:rFonts w:ascii="Times New Roman" w:hAnsi="Times New Roman" w:cs="Times New Roman"/>
+                <w:sz w:val="24"/>
+                <w:szCs w:val="24"/>
               </w:rPr>
             </w:pPr>
-            <w:r>
-              <w:t xml:space="preserve">R    Stata    </w:t>
-            </w:r>
-            <w:proofErr w:type="spellStart"/>
-            <w:r>
-              <w:t>EViews</w:t>
-            </w:r>
-            <w:proofErr w:type="spellEnd"/>
-            <w:r>
-              <w:t xml:space="preserve">    </w:t>
-            </w:r>
-            <w:proofErr w:type="spellStart"/>
-            <w:r>
-              <w:t>Matlab</w:t>
-            </w:r>
-            <w:proofErr w:type="spellEnd"/>
-            <w:r>
-              <w:t xml:space="preserve">    </w:t>
-            </w:r>
-            <w:proofErr w:type="spellStart"/>
-            <w:r>
-              <w:t>LaTeX</w:t>
-            </w:r>
-            <w:proofErr w:type="spellEnd"/>
           </w:p>
         </w:tc>
-      </w:tr>
-      <w:tr>
         <w:tc>
           <w:tcPr>
-            <w:tcW w:w="1778" w:type="dxa"/>
+            <w:tcW w:w="9404" w:type="dxa"/>
             <w:tcBorders>
               <w:top w:val="single" w:sz="4" w:space="0" w:color="418AB3" w:themeColor="accent1"/>
               <w:bottom w:val="single" w:sz="4" w:space="0" w:color="418AB3" w:themeColor="accent1"/>
@@ -1122,93 +2259,225 @@
           </w:tcPr>
           <w:p>
             <w:pPr>
-              <w:pStyle w:val="Heading1"/>
+              <w:ind w:right="113"/>
+              <w:rPr>
+                <w:rFonts w:ascii="Times New Roman" w:hAnsi="Times New Roman" w:cs="Times New Roman"/>
+                <w:color w:val="000000" w:themeColor="text1"/>
+                <w:sz w:val="24"/>
+                <w:szCs w:val="24"/>
+              </w:rPr>
             </w:pPr>
             <w:r>
-              <w:t>referees</w:t>
-            </w:r>
-          </w:p>
-        </w:tc>
-        <w:tc>
-          <w:tcPr>
-            <w:tcW w:w="472" w:type="dxa"/>
-            <w:tcBorders>
-              <w:top w:val="single" w:sz="4" w:space="0" w:color="418AB3" w:themeColor="accent1"/>
-              <w:bottom w:val="single" w:sz="4" w:space="0" w:color="418AB3" w:themeColor="accent1"/>
-            </w:tcBorders>
-          </w:tcPr>
-          <w:p/>
-        </w:tc>
-        <w:tc>
-          <w:tcPr>
-            <w:tcW w:w="7830" w:type="dxa"/>
-            <w:tcBorders>
-              <w:top w:val="single" w:sz="4" w:space="0" w:color="418AB3" w:themeColor="accent1"/>
-              <w:bottom w:val="single" w:sz="4" w:space="0" w:color="418AB3" w:themeColor="accent1"/>
-            </w:tcBorders>
-          </w:tcPr>
-          <w:p>
-            <w:r>
-              <w:sym w:font="Symbol" w:char="F0A9"/>
-            </w:r>
-            <w:r>
-              <w:t xml:space="preserve"> Heather Anderson, </w:t>
-            </w:r>
-            <w:r>
-              <w:t>Maureen Brunt Professor of Economics and Econometrics and Head of the Department of Econometrics and Business Statistics Monash University</w:t>
-            </w:r>
-            <w:r>
-              <w:t>.</w:t>
+              <w:rPr>
+                <w:rFonts w:ascii="Times New Roman" w:hAnsi="Times New Roman" w:cs="Times New Roman"/>
+                <w:color w:val="000000" w:themeColor="text1"/>
+                <w:sz w:val="24"/>
+                <w:szCs w:val="24"/>
+              </w:rPr>
+              <w:sym w:font="Symbol" w:char="F0E0"/>
+            </w:r>
+            <w:r>
+              <w:rPr>
+                <w:rFonts w:ascii="Times New Roman" w:hAnsi="Times New Roman" w:cs="Times New Roman"/>
+                <w:color w:val="000000" w:themeColor="text1"/>
+                <w:sz w:val="24"/>
+                <w:szCs w:val="24"/>
+              </w:rPr>
+              <w:t xml:space="preserve"> </w:t>
+            </w:r>
+            <w:r>
+              <w:rPr>
+                <w:rFonts w:ascii="Times New Roman" w:hAnsi="Times New Roman" w:cs="Times New Roman"/>
+                <w:color w:val="000000" w:themeColor="text1"/>
+                <w:sz w:val="24"/>
+                <w:szCs w:val="24"/>
+              </w:rPr>
+              <w:t xml:space="preserve">Heather Anderson, Maureen Brunt Professor of Economics and Econometrics and Head of the Department of Econometrics and Business Statistics </w:t>
+            </w:r>
+            <w:r>
+              <w:rPr>
+                <w:rFonts w:ascii="Times New Roman" w:hAnsi="Times New Roman" w:cs="Times New Roman"/>
+                <w:color w:val="000000" w:themeColor="text1"/>
+                <w:sz w:val="24"/>
+                <w:szCs w:val="24"/>
+              </w:rPr>
+              <w:t xml:space="preserve">at </w:t>
+            </w:r>
+            <w:r>
+              <w:rPr>
+                <w:rFonts w:ascii="Times New Roman" w:hAnsi="Times New Roman" w:cs="Times New Roman"/>
+                <w:color w:val="000000" w:themeColor="text1"/>
+                <w:sz w:val="24"/>
+                <w:szCs w:val="24"/>
+              </w:rPr>
+              <w:t>Monash University</w:t>
+            </w:r>
+            <w:r>
+              <w:rPr>
+                <w:rFonts w:ascii="Times New Roman" w:hAnsi="Times New Roman" w:cs="Times New Roman"/>
+                <w:color w:val="000000" w:themeColor="text1"/>
+                <w:sz w:val="24"/>
+                <w:szCs w:val="24"/>
+              </w:rPr>
+              <w:t>, Associate editor of the Journal of Applied Econometrics.</w:t>
             </w:r>
           </w:p>
           <w:p>
-            <w:r>
-              <w:sym w:font="Symbol" w:char="F0A9"/>
-            </w:r>
-            <w:r>
+            <w:pPr>
+              <w:rPr>
+                <w:rFonts w:ascii="Times New Roman" w:hAnsi="Times New Roman" w:cs="Times New Roman"/>
+                <w:color w:val="000000" w:themeColor="text1"/>
+                <w:sz w:val="24"/>
+                <w:szCs w:val="24"/>
+              </w:rPr>
+            </w:pPr>
+            <w:r>
+              <w:rPr>
+                <w:rFonts w:ascii="Times New Roman" w:hAnsi="Times New Roman" w:cs="Times New Roman"/>
+                <w:color w:val="000000" w:themeColor="text1"/>
+                <w:sz w:val="24"/>
+                <w:szCs w:val="24"/>
+              </w:rPr>
+              <w:sym w:font="Symbol" w:char="F0E0"/>
+            </w:r>
+            <w:r>
+              <w:rPr>
+                <w:rFonts w:ascii="Times New Roman" w:hAnsi="Times New Roman" w:cs="Times New Roman"/>
+                <w:color w:val="000000" w:themeColor="text1"/>
+                <w:sz w:val="24"/>
+                <w:szCs w:val="24"/>
+              </w:rPr>
               <w:t xml:space="preserve"> </w:t>
             </w:r>
             <w:proofErr w:type="spellStart"/>
             <w:r>
+              <w:rPr>
+                <w:rFonts w:ascii="Times New Roman" w:hAnsi="Times New Roman" w:cs="Times New Roman"/>
+                <w:color w:val="000000" w:themeColor="text1"/>
+                <w:sz w:val="24"/>
+                <w:szCs w:val="24"/>
+              </w:rPr>
               <w:t>Farshid</w:t>
             </w:r>
             <w:proofErr w:type="spellEnd"/>
             <w:r>
+              <w:rPr>
+                <w:rFonts w:ascii="Times New Roman" w:hAnsi="Times New Roman" w:cs="Times New Roman"/>
+                <w:color w:val="000000" w:themeColor="text1"/>
+                <w:sz w:val="24"/>
+                <w:szCs w:val="24"/>
+              </w:rPr>
               <w:t xml:space="preserve"> </w:t>
             </w:r>
             <w:proofErr w:type="spellStart"/>
             <w:r>
+              <w:rPr>
+                <w:rFonts w:ascii="Times New Roman" w:hAnsi="Times New Roman" w:cs="Times New Roman"/>
+                <w:color w:val="000000" w:themeColor="text1"/>
+                <w:sz w:val="24"/>
+                <w:szCs w:val="24"/>
+              </w:rPr>
               <w:t>Vahid</w:t>
             </w:r>
             <w:proofErr w:type="spellEnd"/>
             <w:r>
-              <w:t>, P</w:t>
-            </w:r>
-            <w:r>
-              <w:t>rofessor in the Department of Econo</w:t>
-            </w:r>
-            <w:r>
-              <w:t xml:space="preserve">metrics and Business Statistics at Monash University, </w:t>
-            </w:r>
-            <w:r>
-              <w:t>the associate editor of Macroeconomic Dynamics, Empirical Economics and the Australian and New Zealand Journal of Statistics.</w:t>
+              <w:rPr>
+                <w:rFonts w:ascii="Times New Roman" w:hAnsi="Times New Roman" w:cs="Times New Roman"/>
+                <w:color w:val="000000" w:themeColor="text1"/>
+                <w:sz w:val="24"/>
+                <w:szCs w:val="24"/>
+              </w:rPr>
+              <w:t xml:space="preserve">, Professor in the Department of Econometrics and Business Statistics at Monash University, </w:t>
+            </w:r>
+            <w:r>
+              <w:rPr>
+                <w:rFonts w:ascii="Times New Roman" w:hAnsi="Times New Roman" w:cs="Times New Roman"/>
+                <w:color w:val="000000" w:themeColor="text1"/>
+                <w:sz w:val="24"/>
+                <w:szCs w:val="24"/>
+              </w:rPr>
+              <w:t>A</w:t>
+            </w:r>
+            <w:r>
+              <w:rPr>
+                <w:rFonts w:ascii="Times New Roman" w:hAnsi="Times New Roman" w:cs="Times New Roman"/>
+                <w:color w:val="000000" w:themeColor="text1"/>
+                <w:sz w:val="24"/>
+                <w:szCs w:val="24"/>
+              </w:rPr>
+              <w:t>ssociate editor of Macroeconomic Dynamics.</w:t>
             </w:r>
           </w:p>
           <w:p>
-            <w:r>
-              <w:sym w:font="Symbol" w:char="F0A9"/>
-            </w:r>
-            <w:r>
-              <w:t xml:space="preserve"> </w:t>
-            </w:r>
-            <w:r>
-              <w:t>Dianne Helen Cook</w:t>
-            </w:r>
-            <w:r>
-              <w:t xml:space="preserve">, an </w:t>
-            </w:r>
-            <w:r>
-              <w:t>Australian statistician, the editor of the Journal of Computational and Graphical Statistics, and an expert on the visualization of high-dimensional data.</w:t>
+            <w:pPr>
+              <w:rPr>
+                <w:rFonts w:ascii="Times New Roman" w:hAnsi="Times New Roman" w:cs="Times New Roman"/>
+                <w:sz w:val="24"/>
+                <w:szCs w:val="24"/>
+              </w:rPr>
+            </w:pPr>
+            <w:r>
+              <w:rPr>
+                <w:rFonts w:ascii="Times New Roman" w:hAnsi="Times New Roman" w:cs="Times New Roman"/>
+                <w:color w:val="000000" w:themeColor="text1"/>
+                <w:sz w:val="24"/>
+                <w:szCs w:val="24"/>
+              </w:rPr>
+              <w:sym w:font="Symbol" w:char="F0E0"/>
+            </w:r>
+            <w:r>
+              <w:rPr>
+                <w:rFonts w:ascii="Times New Roman" w:hAnsi="Times New Roman" w:cs="Times New Roman"/>
+                <w:color w:val="000000" w:themeColor="text1"/>
+                <w:sz w:val="24"/>
+                <w:szCs w:val="24"/>
+              </w:rPr>
+              <w:t xml:space="preserve"> Dianne Helen Cook</w:t>
+            </w:r>
+            <w:r>
+              <w:rPr>
+                <w:rFonts w:ascii="Times New Roman" w:hAnsi="Times New Roman" w:cs="Times New Roman"/>
+                <w:color w:val="000000" w:themeColor="text1"/>
+                <w:sz w:val="24"/>
+                <w:szCs w:val="24"/>
+              </w:rPr>
+              <w:t xml:space="preserve">, </w:t>
+            </w:r>
+            <w:r>
+              <w:rPr>
+                <w:rFonts w:ascii="Times New Roman" w:hAnsi="Times New Roman" w:cs="Times New Roman"/>
+                <w:color w:val="000000" w:themeColor="text1"/>
+                <w:sz w:val="24"/>
+                <w:szCs w:val="24"/>
+              </w:rPr>
+              <w:t xml:space="preserve">Professor of Business Analytics </w:t>
+            </w:r>
+            <w:r>
+              <w:rPr>
+                <w:rFonts w:ascii="Times New Roman" w:hAnsi="Times New Roman" w:cs="Times New Roman"/>
+                <w:color w:val="000000" w:themeColor="text1"/>
+                <w:sz w:val="24"/>
+                <w:szCs w:val="24"/>
+              </w:rPr>
+              <w:t>at Monash University,</w:t>
+            </w:r>
+            <w:r>
+              <w:rPr>
+                <w:rFonts w:ascii="Times New Roman" w:hAnsi="Times New Roman" w:cs="Times New Roman"/>
+                <w:color w:val="000000" w:themeColor="text1"/>
+                <w:sz w:val="24"/>
+                <w:szCs w:val="24"/>
+              </w:rPr>
+              <w:t xml:space="preserve"> Fellow of the American Statistical Association, elected Ordinary Member of the R Foundation, and past editor of the Journal of Computational and Graphical Statistics</w:t>
+            </w:r>
+            <w:r>
+              <w:rPr>
+                <w:rFonts w:ascii="Times New Roman" w:hAnsi="Times New Roman" w:cs="Times New Roman"/>
+                <w:color w:val="000000" w:themeColor="text1"/>
+                <w:sz w:val="24"/>
+                <w:szCs w:val="24"/>
+              </w:rPr>
+              <w:t>.</w:t>
             </w:r>
           </w:p>
         </w:tc>
@@ -1218,6 +2487,79 @@
       <w:pPr>
         <w:spacing w:before="120" w:line="240" w:lineRule="auto"/>
         <w:rPr>
+          <w:rFonts w:ascii="Times New Roman" w:hAnsi="Times New Roman" w:cs="Times New Roman"/>
+          <w:lang w:eastAsia="zh-CN"/>
+        </w:rPr>
+      </w:pPr>
+    </w:p>
+    <w:p>
+      <w:pPr>
+        <w:spacing w:before="120" w:line="240" w:lineRule="auto"/>
+        <w:rPr>
+          <w:rFonts w:ascii="Times New Roman" w:hAnsi="Times New Roman" w:cs="Times New Roman"/>
+          <w:lang w:eastAsia="zh-CN"/>
+        </w:rPr>
+      </w:pPr>
+    </w:p>
+    <w:p>
+      <w:pPr>
+        <w:spacing w:before="120" w:line="240" w:lineRule="auto"/>
+        <w:rPr>
+          <w:rFonts w:ascii="Times New Roman" w:hAnsi="Times New Roman" w:cs="Times New Roman"/>
+          <w:lang w:eastAsia="zh-CN"/>
+        </w:rPr>
+      </w:pPr>
+    </w:p>
+    <w:p>
+      <w:pPr>
+        <w:spacing w:before="120" w:line="240" w:lineRule="auto"/>
+        <w:rPr>
+          <w:rFonts w:ascii="Times New Roman" w:hAnsi="Times New Roman" w:cs="Times New Roman"/>
+          <w:lang w:eastAsia="zh-CN"/>
+        </w:rPr>
+      </w:pPr>
+    </w:p>
+    <w:p>
+      <w:pPr>
+        <w:spacing w:before="120" w:line="240" w:lineRule="auto"/>
+        <w:rPr>
+          <w:rFonts w:ascii="Times New Roman" w:hAnsi="Times New Roman" w:cs="Times New Roman"/>
+          <w:lang w:eastAsia="zh-CN"/>
+        </w:rPr>
+      </w:pPr>
+    </w:p>
+    <w:p>
+      <w:pPr>
+        <w:spacing w:before="120" w:line="240" w:lineRule="auto"/>
+        <w:rPr>
+          <w:rFonts w:ascii="Times New Roman" w:hAnsi="Times New Roman" w:cs="Times New Roman"/>
+          <w:lang w:eastAsia="zh-CN"/>
+        </w:rPr>
+      </w:pPr>
+    </w:p>
+    <w:p>
+      <w:pPr>
+        <w:spacing w:before="120" w:line="240" w:lineRule="auto"/>
+        <w:rPr>
+          <w:rFonts w:ascii="Times New Roman" w:hAnsi="Times New Roman" w:cs="Times New Roman"/>
+          <w:lang w:eastAsia="zh-CN"/>
+        </w:rPr>
+      </w:pPr>
+    </w:p>
+    <w:p>
+      <w:pPr>
+        <w:spacing w:before="120" w:line="240" w:lineRule="auto"/>
+        <w:rPr>
+          <w:rFonts w:ascii="Times New Roman" w:hAnsi="Times New Roman" w:cs="Times New Roman"/>
+          <w:lang w:eastAsia="zh-CN"/>
+        </w:rPr>
+      </w:pPr>
+    </w:p>
+    <w:p>
+      <w:pPr>
+        <w:spacing w:before="120" w:line="240" w:lineRule="auto"/>
+        <w:rPr>
+          <w:rFonts w:ascii="Times New Roman" w:hAnsi="Times New Roman" w:cs="Times New Roman"/>
           <w:lang w:eastAsia="zh-CN"/>
         </w:rPr>
       </w:pPr>
@@ -1225,7 +2567,7 @@
     <w:sectPr>
       <w:footerReference w:type="default" r:id="rId14"/>
       <w:pgSz w:w="12240" w:h="15840" w:code="1"/>
-      <w:pgMar w:top="1080" w:right="1080" w:bottom="1080" w:left="1080" w:header="720" w:footer="720" w:gutter="0"/>
+      <w:pgMar w:top="720" w:right="720" w:bottom="720" w:left="720" w:header="720" w:footer="720" w:gutter="0"/>
       <w:pgNumType w:start="1"/>
       <w:cols w:space="720"/>
       <w:titlePg/>
@@ -1270,8 +2612,8 @@
       <w:tblDescription w:val="Footer table"/>
     </w:tblPr>
     <w:tblGrid>
-      <w:gridCol w:w="5036"/>
-      <w:gridCol w:w="5044"/>
+      <w:gridCol w:w="5148"/>
+      <w:gridCol w:w="5148"/>
     </w:tblGrid>
     <w:tr>
       <w:trPr>
@@ -1614,6 +2956,184 @@
     </w:lvl>
   </w:abstractNum>
   <w:abstractNum w:abstractNumId="2">
+    <w:nsid w:val="23F65560"/>
+    <w:multiLevelType w:val="hybridMultilevel"/>
+    <w:tmpl w:val="13E487E6"/>
+    <w:lvl w:ilvl="0" w:tplc="703665B4">
+      <w:start w:val="2016"/>
+      <w:numFmt w:val="decimal"/>
+      <w:lvlText w:val="%1"/>
+      <w:lvlJc w:val="left"/>
+      <w:pPr>
+        <w:ind w:left="840" w:hanging="480"/>
+      </w:pPr>
+      <w:rPr>
+        <w:rFonts w:hint="default"/>
+      </w:rPr>
+    </w:lvl>
+    <w:lvl w:ilvl="1" w:tplc="08090019" w:tentative="1">
+      <w:start w:val="1"/>
+      <w:numFmt w:val="lowerLetter"/>
+      <w:lvlText w:val="%2."/>
+      <w:lvlJc w:val="left"/>
+      <w:pPr>
+        <w:ind w:left="1440" w:hanging="360"/>
+      </w:pPr>
+    </w:lvl>
+    <w:lvl w:ilvl="2" w:tplc="0809001B" w:tentative="1">
+      <w:start w:val="1"/>
+      <w:numFmt w:val="lowerRoman"/>
+      <w:lvlText w:val="%3."/>
+      <w:lvlJc w:val="right"/>
+      <w:pPr>
+        <w:ind w:left="2160" w:hanging="180"/>
+      </w:pPr>
+    </w:lvl>
+    <w:lvl w:ilvl="3" w:tplc="0809000F" w:tentative="1">
+      <w:start w:val="1"/>
+      <w:numFmt w:val="decimal"/>
+      <w:lvlText w:val="%4."/>
+      <w:lvlJc w:val="left"/>
+      <w:pPr>
+        <w:ind w:left="2880" w:hanging="360"/>
+      </w:pPr>
+    </w:lvl>
+    <w:lvl w:ilvl="4" w:tplc="08090019" w:tentative="1">
+      <w:start w:val="1"/>
+      <w:numFmt w:val="lowerLetter"/>
+      <w:lvlText w:val="%5."/>
+      <w:lvlJc w:val="left"/>
+      <w:pPr>
+        <w:ind w:left="3600" w:hanging="360"/>
+      </w:pPr>
+    </w:lvl>
+    <w:lvl w:ilvl="5" w:tplc="0809001B" w:tentative="1">
+      <w:start w:val="1"/>
+      <w:numFmt w:val="lowerRoman"/>
+      <w:lvlText w:val="%6."/>
+      <w:lvlJc w:val="right"/>
+      <w:pPr>
+        <w:ind w:left="4320" w:hanging="180"/>
+      </w:pPr>
+    </w:lvl>
+    <w:lvl w:ilvl="6" w:tplc="0809000F" w:tentative="1">
+      <w:start w:val="1"/>
+      <w:numFmt w:val="decimal"/>
+      <w:lvlText w:val="%7."/>
+      <w:lvlJc w:val="left"/>
+      <w:pPr>
+        <w:ind w:left="5040" w:hanging="360"/>
+      </w:pPr>
+    </w:lvl>
+    <w:lvl w:ilvl="7" w:tplc="08090019" w:tentative="1">
+      <w:start w:val="1"/>
+      <w:numFmt w:val="lowerLetter"/>
+      <w:lvlText w:val="%8."/>
+      <w:lvlJc w:val="left"/>
+      <w:pPr>
+        <w:ind w:left="5760" w:hanging="360"/>
+      </w:pPr>
+    </w:lvl>
+    <w:lvl w:ilvl="8" w:tplc="0809001B" w:tentative="1">
+      <w:start w:val="1"/>
+      <w:numFmt w:val="lowerRoman"/>
+      <w:lvlText w:val="%9."/>
+      <w:lvlJc w:val="right"/>
+      <w:pPr>
+        <w:ind w:left="6480" w:hanging="180"/>
+      </w:pPr>
+    </w:lvl>
+  </w:abstractNum>
+  <w:abstractNum w:abstractNumId="3">
+    <w:nsid w:val="24E05391"/>
+    <w:multiLevelType w:val="hybridMultilevel"/>
+    <w:tmpl w:val="E982A862"/>
+    <w:lvl w:ilvl="0" w:tplc="D4D81C9C">
+      <w:start w:val="2016"/>
+      <w:numFmt w:val="decimal"/>
+      <w:lvlText w:val="%1"/>
+      <w:lvlJc w:val="left"/>
+      <w:pPr>
+        <w:ind w:left="840" w:hanging="480"/>
+      </w:pPr>
+      <w:rPr>
+        <w:rFonts w:hint="default"/>
+      </w:rPr>
+    </w:lvl>
+    <w:lvl w:ilvl="1" w:tplc="08090019" w:tentative="1">
+      <w:start w:val="1"/>
+      <w:numFmt w:val="lowerLetter"/>
+      <w:lvlText w:val="%2."/>
+      <w:lvlJc w:val="left"/>
+      <w:pPr>
+        <w:ind w:left="1440" w:hanging="360"/>
+      </w:pPr>
+    </w:lvl>
+    <w:lvl w:ilvl="2" w:tplc="0809001B" w:tentative="1">
+      <w:start w:val="1"/>
+      <w:numFmt w:val="lowerRoman"/>
+      <w:lvlText w:val="%3."/>
+      <w:lvlJc w:val="right"/>
+      <w:pPr>
+        <w:ind w:left="2160" w:hanging="180"/>
+      </w:pPr>
+    </w:lvl>
+    <w:lvl w:ilvl="3" w:tplc="0809000F" w:tentative="1">
+      <w:start w:val="1"/>
+      <w:numFmt w:val="decimal"/>
+      <w:lvlText w:val="%4."/>
+      <w:lvlJc w:val="left"/>
+      <w:pPr>
+        <w:ind w:left="2880" w:hanging="360"/>
+      </w:pPr>
+    </w:lvl>
+    <w:lvl w:ilvl="4" w:tplc="08090019" w:tentative="1">
+      <w:start w:val="1"/>
+      <w:numFmt w:val="lowerLetter"/>
+      <w:lvlText w:val="%5."/>
+      <w:lvlJc w:val="left"/>
+      <w:pPr>
+        <w:ind w:left="3600" w:hanging="360"/>
+      </w:pPr>
+    </w:lvl>
+    <w:lvl w:ilvl="5" w:tplc="0809001B" w:tentative="1">
+      <w:start w:val="1"/>
+      <w:numFmt w:val="lowerRoman"/>
+      <w:lvlText w:val="%6."/>
+      <w:lvlJc w:val="right"/>
+      <w:pPr>
+        <w:ind w:left="4320" w:hanging="180"/>
+      </w:pPr>
+    </w:lvl>
+    <w:lvl w:ilvl="6" w:tplc="0809000F" w:tentative="1">
+      <w:start w:val="1"/>
+      <w:numFmt w:val="decimal"/>
+      <w:lvlText w:val="%7."/>
+      <w:lvlJc w:val="left"/>
+      <w:pPr>
+        <w:ind w:left="5040" w:hanging="360"/>
+      </w:pPr>
+    </w:lvl>
+    <w:lvl w:ilvl="7" w:tplc="08090019" w:tentative="1">
+      <w:start w:val="1"/>
+      <w:numFmt w:val="lowerLetter"/>
+      <w:lvlText w:val="%8."/>
+      <w:lvlJc w:val="left"/>
+      <w:pPr>
+        <w:ind w:left="5760" w:hanging="360"/>
+      </w:pPr>
+    </w:lvl>
+    <w:lvl w:ilvl="8" w:tplc="0809001B" w:tentative="1">
+      <w:start w:val="1"/>
+      <w:numFmt w:val="lowerRoman"/>
+      <w:lvlText w:val="%9."/>
+      <w:lvlJc w:val="right"/>
+      <w:pPr>
+        <w:ind w:left="6480" w:hanging="180"/>
+      </w:pPr>
+    </w:lvl>
+  </w:abstractNum>
+  <w:abstractNum w:abstractNumId="4">
     <w:nsid w:val="4969181F"/>
     <w:multiLevelType w:val="hybridMultilevel"/>
     <w:tmpl w:val="25A81190"/>
@@ -1726,7 +3246,7 @@
       </w:rPr>
     </w:lvl>
   </w:abstractNum>
-  <w:abstractNum w:abstractNumId="3">
+  <w:abstractNum w:abstractNumId="5">
     <w:nsid w:val="58075B20"/>
     <w:multiLevelType w:val="hybridMultilevel"/>
     <w:tmpl w:val="4EF43F8A"/>
@@ -1839,7 +3359,7 @@
       </w:rPr>
     </w:lvl>
   </w:abstractNum>
-  <w:abstractNum w:abstractNumId="4">
+  <w:abstractNum w:abstractNumId="6">
     <w:nsid w:val="611C46AC"/>
     <w:multiLevelType w:val="hybridMultilevel"/>
     <w:tmpl w:val="F7D6864A"/>
@@ -1952,20 +3472,118 @@
       </w:rPr>
     </w:lvl>
   </w:abstractNum>
+  <w:abstractNum w:abstractNumId="7">
+    <w:nsid w:val="654671E3"/>
+    <w:multiLevelType w:val="hybridMultilevel"/>
+    <w:tmpl w:val="80DC0626"/>
+    <w:lvl w:ilvl="0" w:tplc="9672FAA8">
+      <w:start w:val="2009"/>
+      <w:numFmt w:val="decimal"/>
+      <w:lvlText w:val="%1"/>
+      <w:lvlJc w:val="left"/>
+      <w:pPr>
+        <w:ind w:left="840" w:hanging="480"/>
+      </w:pPr>
+      <w:rPr>
+        <w:rFonts w:hint="default"/>
+      </w:rPr>
+    </w:lvl>
+    <w:lvl w:ilvl="1" w:tplc="08090019" w:tentative="1">
+      <w:start w:val="1"/>
+      <w:numFmt w:val="lowerLetter"/>
+      <w:lvlText w:val="%2."/>
+      <w:lvlJc w:val="left"/>
+      <w:pPr>
+        <w:ind w:left="1440" w:hanging="360"/>
+      </w:pPr>
+    </w:lvl>
+    <w:lvl w:ilvl="2" w:tplc="0809001B" w:tentative="1">
+      <w:start w:val="1"/>
+      <w:numFmt w:val="lowerRoman"/>
+      <w:lvlText w:val="%3."/>
+      <w:lvlJc w:val="right"/>
+      <w:pPr>
+        <w:ind w:left="2160" w:hanging="180"/>
+      </w:pPr>
+    </w:lvl>
+    <w:lvl w:ilvl="3" w:tplc="0809000F" w:tentative="1">
+      <w:start w:val="1"/>
+      <w:numFmt w:val="decimal"/>
+      <w:lvlText w:val="%4."/>
+      <w:lvlJc w:val="left"/>
+      <w:pPr>
+        <w:ind w:left="2880" w:hanging="360"/>
+      </w:pPr>
+    </w:lvl>
+    <w:lvl w:ilvl="4" w:tplc="08090019" w:tentative="1">
+      <w:start w:val="1"/>
+      <w:numFmt w:val="lowerLetter"/>
+      <w:lvlText w:val="%5."/>
+      <w:lvlJc w:val="left"/>
+      <w:pPr>
+        <w:ind w:left="3600" w:hanging="360"/>
+      </w:pPr>
+    </w:lvl>
+    <w:lvl w:ilvl="5" w:tplc="0809001B" w:tentative="1">
+      <w:start w:val="1"/>
+      <w:numFmt w:val="lowerRoman"/>
+      <w:lvlText w:val="%6."/>
+      <w:lvlJc w:val="right"/>
+      <w:pPr>
+        <w:ind w:left="4320" w:hanging="180"/>
+      </w:pPr>
+    </w:lvl>
+    <w:lvl w:ilvl="6" w:tplc="0809000F" w:tentative="1">
+      <w:start w:val="1"/>
+      <w:numFmt w:val="decimal"/>
+      <w:lvlText w:val="%7."/>
+      <w:lvlJc w:val="left"/>
+      <w:pPr>
+        <w:ind w:left="5040" w:hanging="360"/>
+      </w:pPr>
+    </w:lvl>
+    <w:lvl w:ilvl="7" w:tplc="08090019" w:tentative="1">
+      <w:start w:val="1"/>
+      <w:numFmt w:val="lowerLetter"/>
+      <w:lvlText w:val="%8."/>
+      <w:lvlJc w:val="left"/>
+      <w:pPr>
+        <w:ind w:left="5760" w:hanging="360"/>
+      </w:pPr>
+    </w:lvl>
+    <w:lvl w:ilvl="8" w:tplc="0809001B" w:tentative="1">
+      <w:start w:val="1"/>
+      <w:numFmt w:val="lowerRoman"/>
+      <w:lvlText w:val="%9."/>
+      <w:lvlJc w:val="right"/>
+      <w:pPr>
+        <w:ind w:left="6480" w:hanging="180"/>
+      </w:pPr>
+    </w:lvl>
+  </w:abstractNum>
   <w:num w:numId="1">
     <w:abstractNumId w:val="1"/>
   </w:num>
   <w:num w:numId="2">
-    <w:abstractNumId w:val="3"/>
+    <w:abstractNumId w:val="5"/>
   </w:num>
   <w:num w:numId="3">
-    <w:abstractNumId w:val="2"/>
+    <w:abstractNumId w:val="4"/>
   </w:num>
   <w:num w:numId="4">
     <w:abstractNumId w:val="0"/>
   </w:num>
   <w:num w:numId="5">
-    <w:abstractNumId w:val="4"/>
+    <w:abstractNumId w:val="6"/>
+  </w:num>
+  <w:num w:numId="6">
+    <w:abstractNumId w:val="7"/>
+  </w:num>
+  <w:num w:numId="7">
+    <w:abstractNumId w:val="3"/>
+  </w:num>
+  <w:num w:numId="8">
+    <w:abstractNumId w:val="2"/>
   </w:num>
 </w:numbering>
 </file>
@@ -3087,6 +4705,7 @@
   </w:compat>
   <w:rsids>
     <w:rsidRoot w:val="003F6AD6"/>
+    <w:rsid w:val="00040029"/>
     <w:rsid w:val="0006076B"/>
     <w:rsid w:val="002C67DB"/>
     <w:rsid w:val="003F6AD6"/>
@@ -3097,6 +4716,8 @@
     <w:rsid w:val="006F2BC0"/>
     <w:rsid w:val="009F0BE6"/>
     <w:rsid w:val="00A248D8"/>
+    <w:rsid w:val="00B76EB0"/>
+    <w:rsid w:val="00EA4D85"/>
     <w:rsid w:val="00EC66F7"/>
     <w:rsid w:val="00ED377D"/>
   </w:rsids>

</xml_diff>

<commit_message>
maybe the final version
</commit_message>
<xml_diff>
--- a/cv.docx
+++ b/cv.docx
@@ -174,8 +174,8 @@
       </w:tblPr>
       <w:tblGrid>
         <w:gridCol w:w="1271"/>
-        <w:gridCol w:w="147"/>
-        <w:gridCol w:w="9404"/>
+        <w:gridCol w:w="142"/>
+        <w:gridCol w:w="9409"/>
       </w:tblGrid>
       <w:tr>
         <w:trPr>
@@ -207,7 +207,7 @@
         </w:tc>
         <w:tc>
           <w:tcPr>
-            <w:tcW w:w="147" w:type="dxa"/>
+            <w:tcW w:w="142" w:type="dxa"/>
             <w:tcBorders>
               <w:top w:val="single" w:sz="4" w:space="0" w:color="418AB3" w:themeColor="accent1"/>
               <w:bottom w:val="single" w:sz="4" w:space="0" w:color="418AB3" w:themeColor="accent1"/>
@@ -225,7 +225,7 @@
         </w:tc>
         <w:tc>
           <w:tcPr>
-            <w:tcW w:w="9404" w:type="dxa"/>
+            <w:tcW w:w="9409" w:type="dxa"/>
             <w:tcBorders>
               <w:top w:val="single" w:sz="4" w:space="0" w:color="418AB3" w:themeColor="accent1"/>
               <w:bottom w:val="single" w:sz="4" w:space="0" w:color="418AB3" w:themeColor="accent1"/>
@@ -355,7 +355,6 @@
             <w:pPr>
               <w:rPr>
                 <w:rFonts w:ascii="Times New Roman" w:hAnsi="Times New Roman" w:cs="Times New Roman"/>
-                <w:color w:val="6E6E6E" w:themeColor="background2" w:themeShade="80"/>
                 <w:sz w:val="24"/>
                 <w:szCs w:val="24"/>
               </w:rPr>
@@ -363,7 +362,6 @@
             <w:r>
               <w:rPr>
                 <w:rFonts w:ascii="Times New Roman" w:hAnsi="Times New Roman" w:cs="Times New Roman"/>
-                <w:color w:val="6E6E6E" w:themeColor="background2" w:themeShade="80"/>
                 <w:sz w:val="24"/>
                 <w:szCs w:val="24"/>
               </w:rPr>
@@ -372,7 +370,6 @@
             <w:r>
               <w:rPr>
                 <w:rFonts w:ascii="Times New Roman" w:hAnsi="Times New Roman" w:cs="Times New Roman"/>
-                <w:color w:val="6E6E6E" w:themeColor="background2" w:themeShade="80"/>
                 <w:sz w:val="24"/>
                 <w:szCs w:val="24"/>
               </w:rPr>
@@ -381,7 +378,6 @@
             <w:r>
               <w:rPr>
                 <w:rFonts w:ascii="Times New Roman" w:hAnsi="Times New Roman" w:cs="Times New Roman"/>
-                <w:color w:val="6E6E6E" w:themeColor="background2" w:themeShade="80"/>
                 <w:sz w:val="24"/>
                 <w:szCs w:val="24"/>
               </w:rPr>
@@ -390,7 +386,6 @@
             <w:r>
               <w:rPr>
                 <w:rFonts w:ascii="Times New Roman" w:hAnsi="Times New Roman" w:cs="Times New Roman"/>
-                <w:color w:val="6E6E6E" w:themeColor="background2" w:themeShade="80"/>
                 <w:sz w:val="24"/>
                 <w:szCs w:val="24"/>
               </w:rPr>
@@ -401,7 +396,6 @@
             <w:pPr>
               <w:rPr>
                 <w:rFonts w:ascii="Times New Roman" w:hAnsi="Times New Roman" w:cs="Times New Roman"/>
-                <w:color w:val="000000" w:themeColor="text1"/>
                 <w:sz w:val="24"/>
                 <w:szCs w:val="24"/>
               </w:rPr>
@@ -410,7 +404,6 @@
               <w:rPr>
                 <w:rFonts w:ascii="Times New Roman" w:hAnsi="Times New Roman" w:cs="Times New Roman"/>
                 <w:i/>
-                <w:color w:val="6E6E6E" w:themeColor="background2" w:themeShade="80"/>
                 <w:sz w:val="24"/>
                 <w:szCs w:val="24"/>
               </w:rPr>
@@ -420,17 +413,15 @@
               <w:rPr>
                 <w:rFonts w:ascii="Times New Roman" w:hAnsi="Times New Roman" w:cs="Times New Roman"/>
                 <w:i/>
-                <w:color w:val="6E6E6E" w:themeColor="background2" w:themeShade="80"/>
-                <w:sz w:val="24"/>
-                <w:szCs w:val="24"/>
-              </w:rPr>
-              <w:t>;</w:t>
+                <w:sz w:val="24"/>
+                <w:szCs w:val="24"/>
+              </w:rPr>
+              <w:t>,</w:t>
             </w:r>
             <w:r>
               <w:rPr>
                 <w:rFonts w:ascii="Times New Roman" w:hAnsi="Times New Roman" w:cs="Times New Roman"/>
                 <w:i/>
-                <w:color w:val="6E6E6E" w:themeColor="background2" w:themeShade="80"/>
                 <w:sz w:val="24"/>
                 <w:szCs w:val="24"/>
               </w:rPr>
@@ -440,7 +431,6 @@
               <w:rPr>
                 <w:rFonts w:ascii="Times New Roman" w:hAnsi="Times New Roman" w:cs="Times New Roman"/>
                 <w:i/>
-                <w:color w:val="6E6E6E" w:themeColor="background2" w:themeShade="80"/>
                 <w:sz w:val="24"/>
                 <w:szCs w:val="24"/>
               </w:rPr>
@@ -450,17 +440,15 @@
               <w:rPr>
                 <w:rFonts w:ascii="Times New Roman" w:hAnsi="Times New Roman" w:cs="Times New Roman"/>
                 <w:i/>
-                <w:color w:val="6E6E6E" w:themeColor="background2" w:themeShade="80"/>
-                <w:sz w:val="24"/>
-                <w:szCs w:val="24"/>
-              </w:rPr>
-              <w:t>;</w:t>
+                <w:sz w:val="24"/>
+                <w:szCs w:val="24"/>
+              </w:rPr>
+              <w:t>,</w:t>
             </w:r>
             <w:r>
               <w:rPr>
                 <w:rFonts w:ascii="Times New Roman" w:hAnsi="Times New Roman" w:cs="Times New Roman"/>
                 <w:i/>
-                <w:color w:val="6E6E6E" w:themeColor="background2" w:themeShade="80"/>
                 <w:sz w:val="24"/>
                 <w:szCs w:val="24"/>
               </w:rPr>
@@ -470,7 +458,6 @@
               <w:rPr>
                 <w:rFonts w:ascii="Times New Roman" w:hAnsi="Times New Roman" w:cs="Times New Roman"/>
                 <w:i/>
-                <w:color w:val="6E6E6E" w:themeColor="background2" w:themeShade="80"/>
                 <w:sz w:val="24"/>
                 <w:szCs w:val="24"/>
               </w:rPr>
@@ -480,7 +467,6 @@
               <w:rPr>
                 <w:rFonts w:ascii="Times New Roman" w:hAnsi="Times New Roman" w:cs="Times New Roman"/>
                 <w:i/>
-                <w:color w:val="6E6E6E" w:themeColor="background2" w:themeShade="80"/>
                 <w:sz w:val="24"/>
                 <w:szCs w:val="24"/>
               </w:rPr>
@@ -490,7 +476,51 @@
               <w:rPr>
                 <w:rFonts w:ascii="Times New Roman" w:hAnsi="Times New Roman" w:cs="Times New Roman"/>
                 <w:i/>
-                <w:color w:val="000000" w:themeColor="text1"/>
+                <w:sz w:val="24"/>
+                <w:szCs w:val="24"/>
+              </w:rPr>
+              <w:t>,</w:t>
+            </w:r>
+            <w:r>
+              <w:rPr>
+                <w:rFonts w:ascii="Times New Roman" w:hAnsi="Times New Roman" w:cs="Times New Roman"/>
+                <w:i/>
+                <w:sz w:val="24"/>
+                <w:szCs w:val="24"/>
+              </w:rPr>
+              <w:t xml:space="preserve"> </w:t>
+            </w:r>
+            <w:r>
+              <w:rPr>
+                <w:rFonts w:ascii="Times New Roman" w:hAnsi="Times New Roman" w:cs="Times New Roman"/>
+                <w:i/>
+                <w:sz w:val="24"/>
+                <w:szCs w:val="24"/>
+              </w:rPr>
+              <w:t>Programming Language,</w:t>
+            </w:r>
+            <w:r>
+              <w:rPr>
+                <w:rFonts w:ascii="Times New Roman" w:hAnsi="Times New Roman" w:cs="Times New Roman"/>
+                <w:i/>
+                <w:sz w:val="24"/>
+                <w:szCs w:val="24"/>
+              </w:rPr>
+              <w:t xml:space="preserve"> </w:t>
+            </w:r>
+            <w:r>
+              <w:rPr>
+                <w:rFonts w:ascii="Times New Roman" w:hAnsi="Times New Roman" w:cs="Times New Roman"/>
+                <w:i/>
+                <w:sz w:val="24"/>
+                <w:szCs w:val="24"/>
+              </w:rPr>
+              <w:t>International Finance</w:t>
+            </w:r>
+            <w:r>
+              <w:rPr>
+                <w:rFonts w:ascii="Times New Roman" w:hAnsi="Times New Roman" w:cs="Times New Roman"/>
+                <w:i/>
                 <w:sz w:val="24"/>
                 <w:szCs w:val="24"/>
               </w:rPr>
@@ -601,7 +631,6 @@
             <w:pPr>
               <w:rPr>
                 <w:rFonts w:ascii="Times New Roman" w:hAnsi="Times New Roman" w:cs="Times New Roman"/>
-                <w:color w:val="6E6E6E" w:themeColor="background2" w:themeShade="80"/>
                 <w:sz w:val="24"/>
                 <w:szCs w:val="24"/>
               </w:rPr>
@@ -609,7 +638,6 @@
             <w:r>
               <w:rPr>
                 <w:rFonts w:ascii="Times New Roman" w:hAnsi="Times New Roman" w:cs="Times New Roman"/>
-                <w:color w:val="6E6E6E" w:themeColor="background2" w:themeShade="80"/>
                 <w:sz w:val="24"/>
                 <w:szCs w:val="24"/>
               </w:rPr>
@@ -618,7 +646,6 @@
             <w:r>
               <w:rPr>
                 <w:rFonts w:ascii="Times New Roman" w:hAnsi="Times New Roman" w:cs="Times New Roman"/>
-                <w:color w:val="6E6E6E" w:themeColor="background2" w:themeShade="80"/>
                 <w:sz w:val="24"/>
                 <w:szCs w:val="24"/>
               </w:rPr>
@@ -627,7 +654,6 @@
             <w:r>
               <w:rPr>
                 <w:rFonts w:ascii="Times New Roman" w:hAnsi="Times New Roman" w:cs="Times New Roman"/>
-                <w:color w:val="6E6E6E" w:themeColor="background2" w:themeShade="80"/>
                 <w:sz w:val="24"/>
                 <w:szCs w:val="24"/>
               </w:rPr>
@@ -636,7 +662,6 @@
             <w:r>
               <w:rPr>
                 <w:rFonts w:ascii="Times New Roman" w:hAnsi="Times New Roman" w:cs="Times New Roman"/>
-                <w:color w:val="6E6E6E" w:themeColor="background2" w:themeShade="80"/>
                 <w:sz w:val="24"/>
                 <w:szCs w:val="24"/>
               </w:rPr>
@@ -645,7 +670,6 @@
             <w:r>
               <w:rPr>
                 <w:rFonts w:ascii="Times New Roman" w:hAnsi="Times New Roman" w:cs="Times New Roman"/>
-                <w:color w:val="6E6E6E" w:themeColor="background2" w:themeShade="80"/>
                 <w:sz w:val="24"/>
                 <w:szCs w:val="24"/>
               </w:rPr>
@@ -666,7 +690,6 @@
               <w:rPr>
                 <w:rFonts w:ascii="Times New Roman" w:hAnsi="Times New Roman" w:cs="Times New Roman"/>
                 <w:i/>
-                <w:color w:val="6E6E6E" w:themeColor="background2" w:themeShade="80"/>
                 <w:sz w:val="24"/>
                 <w:szCs w:val="24"/>
               </w:rPr>
@@ -676,7 +699,6 @@
               <w:rPr>
                 <w:rFonts w:ascii="Times New Roman" w:hAnsi="Times New Roman" w:cs="Times New Roman"/>
                 <w:i/>
-                <w:color w:val="6E6E6E" w:themeColor="background2" w:themeShade="80"/>
                 <w:sz w:val="24"/>
                 <w:szCs w:val="24"/>
               </w:rPr>
@@ -686,7 +708,6 @@
               <w:rPr>
                 <w:rFonts w:ascii="Times New Roman" w:hAnsi="Times New Roman" w:cs="Times New Roman"/>
                 <w:i/>
-                <w:color w:val="6E6E6E" w:themeColor="background2" w:themeShade="80"/>
                 <w:sz w:val="24"/>
                 <w:szCs w:val="24"/>
               </w:rPr>
@@ -696,7 +717,6 @@
               <w:rPr>
                 <w:rFonts w:ascii="Times New Roman" w:hAnsi="Times New Roman" w:cs="Times New Roman"/>
                 <w:i/>
-                <w:color w:val="6E6E6E" w:themeColor="background2" w:themeShade="80"/>
                 <w:sz w:val="24"/>
                 <w:szCs w:val="24"/>
               </w:rPr>
@@ -706,7 +726,6 @@
               <w:rPr>
                 <w:rFonts w:ascii="Times New Roman" w:hAnsi="Times New Roman" w:cs="Times New Roman"/>
                 <w:i/>
-                <w:color w:val="6E6E6E" w:themeColor="background2" w:themeShade="80"/>
                 <w:sz w:val="24"/>
                 <w:szCs w:val="24"/>
               </w:rPr>
@@ -716,7 +735,6 @@
               <w:rPr>
                 <w:rFonts w:ascii="Times New Roman" w:hAnsi="Times New Roman" w:cs="Times New Roman"/>
                 <w:i/>
-                <w:color w:val="6E6E6E" w:themeColor="background2" w:themeShade="80"/>
                 <w:sz w:val="24"/>
                 <w:szCs w:val="24"/>
               </w:rPr>
@@ -726,7 +744,6 @@
               <w:rPr>
                 <w:rFonts w:ascii="Times New Roman" w:hAnsi="Times New Roman" w:cs="Times New Roman"/>
                 <w:i/>
-                <w:color w:val="6E6E6E" w:themeColor="background2" w:themeShade="80"/>
                 <w:sz w:val="24"/>
                 <w:szCs w:val="24"/>
               </w:rPr>
@@ -736,7 +753,6 @@
               <w:rPr>
                 <w:rFonts w:ascii="Times New Roman" w:hAnsi="Times New Roman" w:cs="Times New Roman"/>
                 <w:i/>
-                <w:color w:val="6E6E6E" w:themeColor="background2" w:themeShade="80"/>
                 <w:sz w:val="24"/>
                 <w:szCs w:val="24"/>
               </w:rPr>
@@ -746,17 +762,15 @@
               <w:rPr>
                 <w:rFonts w:ascii="Times New Roman" w:hAnsi="Times New Roman" w:cs="Times New Roman"/>
                 <w:i/>
-                <w:color w:val="6E6E6E" w:themeColor="background2" w:themeShade="80"/>
-                <w:sz w:val="24"/>
-                <w:szCs w:val="24"/>
-              </w:rPr>
-              <w:t>;</w:t>
+                <w:sz w:val="24"/>
+                <w:szCs w:val="24"/>
+              </w:rPr>
+              <w:t>,</w:t>
             </w:r>
             <w:r>
               <w:rPr>
                 <w:rFonts w:ascii="Times New Roman" w:hAnsi="Times New Roman" w:cs="Times New Roman"/>
                 <w:i/>
-                <w:color w:val="6E6E6E" w:themeColor="background2" w:themeShade="80"/>
                 <w:sz w:val="24"/>
                 <w:szCs w:val="24"/>
               </w:rPr>
@@ -766,7 +780,6 @@
               <w:rPr>
                 <w:rFonts w:ascii="Times New Roman" w:hAnsi="Times New Roman" w:cs="Times New Roman"/>
                 <w:i/>
-                <w:color w:val="6E6E6E" w:themeColor="background2" w:themeShade="80"/>
                 <w:sz w:val="24"/>
                 <w:szCs w:val="24"/>
               </w:rPr>
@@ -776,17 +789,15 @@
               <w:rPr>
                 <w:rFonts w:ascii="Times New Roman" w:hAnsi="Times New Roman" w:cs="Times New Roman"/>
                 <w:i/>
-                <w:color w:val="6E6E6E" w:themeColor="background2" w:themeShade="80"/>
-                <w:sz w:val="24"/>
-                <w:szCs w:val="24"/>
-              </w:rPr>
-              <w:t xml:space="preserve"> of Stochastic Processes;</w:t>
+                <w:sz w:val="24"/>
+                <w:szCs w:val="24"/>
+              </w:rPr>
+              <w:t xml:space="preserve"> of Stochastic Processes,</w:t>
             </w:r>
             <w:r>
               <w:rPr>
                 <w:rFonts w:ascii="Times New Roman" w:hAnsi="Times New Roman" w:cs="Times New Roman"/>
                 <w:i/>
-                <w:color w:val="6E6E6E" w:themeColor="background2" w:themeShade="80"/>
                 <w:sz w:val="24"/>
                 <w:szCs w:val="24"/>
               </w:rPr>
@@ -796,7 +807,6 @@
               <w:rPr>
                 <w:rFonts w:ascii="Times New Roman" w:hAnsi="Times New Roman" w:cs="Times New Roman"/>
                 <w:i/>
-                <w:color w:val="6E6E6E" w:themeColor="background2" w:themeShade="80"/>
                 <w:sz w:val="24"/>
                 <w:szCs w:val="24"/>
               </w:rPr>
@@ -806,17 +816,15 @@
               <w:rPr>
                 <w:rFonts w:ascii="Times New Roman" w:hAnsi="Times New Roman" w:cs="Times New Roman"/>
                 <w:i/>
-                <w:color w:val="6E6E6E" w:themeColor="background2" w:themeShade="80"/>
-                <w:sz w:val="24"/>
-                <w:szCs w:val="24"/>
-              </w:rPr>
-              <w:t>es of Econometrics;</w:t>
+                <w:sz w:val="24"/>
+                <w:szCs w:val="24"/>
+              </w:rPr>
+              <w:t>es of Econometrics,</w:t>
             </w:r>
             <w:r>
               <w:rPr>
                 <w:rFonts w:ascii="Times New Roman" w:hAnsi="Times New Roman" w:cs="Times New Roman"/>
                 <w:i/>
-                <w:color w:val="6E6E6E" w:themeColor="background2" w:themeShade="80"/>
                 <w:sz w:val="24"/>
                 <w:szCs w:val="24"/>
               </w:rPr>
@@ -826,17 +834,15 @@
               <w:rPr>
                 <w:rFonts w:ascii="Times New Roman" w:hAnsi="Times New Roman" w:cs="Times New Roman"/>
                 <w:i/>
-                <w:color w:val="6E6E6E" w:themeColor="background2" w:themeShade="80"/>
-                <w:sz w:val="24"/>
-                <w:szCs w:val="24"/>
-              </w:rPr>
-              <w:t>Microeconomics;</w:t>
+                <w:sz w:val="24"/>
+                <w:szCs w:val="24"/>
+              </w:rPr>
+              <w:t>Microeconomics,</w:t>
             </w:r>
             <w:r>
               <w:rPr>
                 <w:rFonts w:ascii="Times New Roman" w:hAnsi="Times New Roman" w:cs="Times New Roman"/>
                 <w:i/>
-                <w:color w:val="6E6E6E" w:themeColor="background2" w:themeShade="80"/>
                 <w:sz w:val="24"/>
                 <w:szCs w:val="24"/>
               </w:rPr>
@@ -846,17 +852,15 @@
               <w:rPr>
                 <w:rFonts w:ascii="Times New Roman" w:hAnsi="Times New Roman" w:cs="Times New Roman"/>
                 <w:i/>
-                <w:color w:val="6E6E6E" w:themeColor="background2" w:themeShade="80"/>
-                <w:sz w:val="24"/>
-                <w:szCs w:val="24"/>
-              </w:rPr>
-              <w:t>Applied Econometrics;</w:t>
+                <w:sz w:val="24"/>
+                <w:szCs w:val="24"/>
+              </w:rPr>
+              <w:t>Applied Econometrics,</w:t>
             </w:r>
             <w:r>
               <w:rPr>
                 <w:rFonts w:ascii="Times New Roman" w:hAnsi="Times New Roman" w:cs="Times New Roman"/>
                 <w:i/>
-                <w:color w:val="6E6E6E" w:themeColor="background2" w:themeShade="80"/>
                 <w:sz w:val="24"/>
                 <w:szCs w:val="24"/>
               </w:rPr>
@@ -866,17 +870,15 @@
               <w:rPr>
                 <w:rFonts w:ascii="Times New Roman" w:hAnsi="Times New Roman" w:cs="Times New Roman"/>
                 <w:i/>
-                <w:color w:val="6E6E6E" w:themeColor="background2" w:themeShade="80"/>
-                <w:sz w:val="24"/>
-                <w:szCs w:val="24"/>
-              </w:rPr>
-              <w:t>plied Econometrics II;</w:t>
+                <w:sz w:val="24"/>
+                <w:szCs w:val="24"/>
+              </w:rPr>
+              <w:t>plied Econometrics II,</w:t>
             </w:r>
             <w:r>
               <w:rPr>
                 <w:rFonts w:ascii="Times New Roman" w:hAnsi="Times New Roman" w:cs="Times New Roman"/>
                 <w:i/>
-                <w:color w:val="6E6E6E" w:themeColor="background2" w:themeShade="80"/>
                 <w:sz w:val="24"/>
                 <w:szCs w:val="24"/>
               </w:rPr>
@@ -886,17 +888,15 @@
               <w:rPr>
                 <w:rFonts w:ascii="Times New Roman" w:hAnsi="Times New Roman" w:cs="Times New Roman"/>
                 <w:i/>
-                <w:color w:val="6E6E6E" w:themeColor="background2" w:themeShade="80"/>
-                <w:sz w:val="24"/>
-                <w:szCs w:val="24"/>
-              </w:rPr>
-              <w:t>Financial Econometrics;</w:t>
+                <w:sz w:val="24"/>
+                <w:szCs w:val="24"/>
+              </w:rPr>
+              <w:t>Financial Econometrics,</w:t>
             </w:r>
             <w:r>
               <w:rPr>
                 <w:rFonts w:ascii="Times New Roman" w:hAnsi="Times New Roman" w:cs="Times New Roman"/>
                 <w:i/>
-                <w:color w:val="6E6E6E" w:themeColor="background2" w:themeShade="80"/>
                 <w:sz w:val="24"/>
                 <w:szCs w:val="24"/>
               </w:rPr>
@@ -906,661 +906,10 @@
               <w:rPr>
                 <w:rFonts w:ascii="Times New Roman" w:hAnsi="Times New Roman" w:cs="Times New Roman"/>
                 <w:i/>
-                <w:color w:val="6E6E6E" w:themeColor="background2" w:themeShade="80"/>
                 <w:sz w:val="24"/>
                 <w:szCs w:val="24"/>
               </w:rPr>
               <w:t>.</w:t>
-            </w:r>
-          </w:p>
-        </w:tc>
-      </w:tr>
-      <w:tr>
-        <w:trPr>
-          <w:trHeight w:val="20"/>
-        </w:trPr>
-        <w:tc>
-          <w:tcPr>
-            <w:tcW w:w="1271" w:type="dxa"/>
-          </w:tcPr>
-          <w:p>
-            <w:pPr>
-              <w:pStyle w:val="Heading1"/>
-              <w:jc w:val="left"/>
-              <w:rPr>
-                <w:rFonts w:ascii="Times New Roman" w:hAnsi="Times New Roman" w:cs="Times New Roman"/>
-              </w:rPr>
-            </w:pPr>
-            <w:r>
-              <w:rPr>
-                <w:rFonts w:ascii="Times New Roman" w:hAnsi="Times New Roman" w:cs="Times New Roman"/>
-              </w:rPr>
-              <w:t>Master’s thesis</w:t>
-            </w:r>
-          </w:p>
-        </w:tc>
-        <w:tc>
-          <w:tcPr>
-            <w:tcW w:w="147" w:type="dxa"/>
-          </w:tcPr>
-          <w:p>
-            <w:pPr>
-              <w:rPr>
-                <w:rFonts w:ascii="Times New Roman" w:hAnsi="Times New Roman" w:cs="Times New Roman"/>
-                <w:sz w:val="24"/>
-                <w:szCs w:val="24"/>
-              </w:rPr>
-            </w:pPr>
-          </w:p>
-        </w:tc>
-        <w:tc>
-          <w:tcPr>
-            <w:tcW w:w="9404" w:type="dxa"/>
-          </w:tcPr>
-          <w:p>
-            <w:pPr>
-              <w:pStyle w:val="ResumeText"/>
-              <w:rPr>
-                <w:rFonts w:ascii="Times New Roman" w:hAnsi="Times New Roman" w:cs="Times New Roman"/>
-                <w:color w:val="000000" w:themeColor="text1"/>
-                <w:sz w:val="24"/>
-                <w:szCs w:val="24"/>
-              </w:rPr>
-            </w:pPr>
-            <w:r>
-              <w:rPr>
-                <w:rFonts w:ascii="Times New Roman" w:hAnsi="Times New Roman" w:cs="Times New Roman"/>
-                <w:color w:val="000000" w:themeColor="text1"/>
-                <w:sz w:val="24"/>
-                <w:szCs w:val="24"/>
-              </w:rPr>
-              <w:t>Can we t</w:t>
-            </w:r>
-            <w:r>
-              <w:rPr>
-                <w:rFonts w:ascii="Times New Roman" w:hAnsi="Times New Roman" w:cs="Times New Roman"/>
-                <w:color w:val="000000" w:themeColor="text1"/>
-                <w:sz w:val="24"/>
-                <w:szCs w:val="24"/>
-              </w:rPr>
-              <w:t>rain the</w:t>
-            </w:r>
-            <w:r>
-              <w:rPr>
-                <w:rFonts w:ascii="Times New Roman" w:hAnsi="Times New Roman" w:cs="Times New Roman"/>
-                <w:color w:val="000000" w:themeColor="text1"/>
-                <w:sz w:val="24"/>
-                <w:szCs w:val="24"/>
-              </w:rPr>
-              <w:t xml:space="preserve"> computer to read residual p</w:t>
-            </w:r>
-            <w:r>
-              <w:rPr>
-                <w:rFonts w:ascii="Times New Roman" w:hAnsi="Times New Roman" w:cs="Times New Roman"/>
-                <w:color w:val="000000" w:themeColor="text1"/>
-                <w:sz w:val="24"/>
-                <w:szCs w:val="24"/>
-              </w:rPr>
-              <w:t>lots?</w:t>
-            </w:r>
-            <w:r>
-              <w:rPr>
-                <w:rFonts w:ascii="Times New Roman" w:hAnsi="Times New Roman" w:cs="Times New Roman"/>
-                <w:color w:val="000000" w:themeColor="text1"/>
-                <w:sz w:val="24"/>
-                <w:szCs w:val="24"/>
-              </w:rPr>
-              <w:t xml:space="preserve"> </w:t>
-            </w:r>
-            <w:r>
-              <w:rPr>
-                <w:rFonts w:ascii="Times New Roman" w:hAnsi="Times New Roman" w:cs="Times New Roman"/>
-                <w:color w:val="000000" w:themeColor="text1"/>
-                <w:sz w:val="24"/>
-                <w:szCs w:val="24"/>
-              </w:rPr>
-              <w:t>(</w:t>
-            </w:r>
-            <w:r>
-              <w:rPr>
-                <w:rFonts w:ascii="Times New Roman" w:hAnsi="Times New Roman" w:cs="Times New Roman"/>
-                <w:color w:val="000000" w:themeColor="text1"/>
-                <w:sz w:val="24"/>
-                <w:szCs w:val="24"/>
-              </w:rPr>
-              <w:t>Working Paper</w:t>
-            </w:r>
-            <w:r>
-              <w:rPr>
-                <w:rFonts w:ascii="Times New Roman" w:hAnsi="Times New Roman" w:cs="Times New Roman"/>
-                <w:color w:val="000000" w:themeColor="text1"/>
-                <w:sz w:val="24"/>
-                <w:szCs w:val="24"/>
-              </w:rPr>
-              <w:t>)</w:t>
-            </w:r>
-          </w:p>
-          <w:p>
-            <w:pPr>
-              <w:pStyle w:val="ResumeText"/>
-              <w:rPr>
-                <w:rFonts w:ascii="Times New Roman" w:hAnsi="Times New Roman" w:cs="Times New Roman"/>
-                <w:color w:val="000000" w:themeColor="text1"/>
-                <w:sz w:val="24"/>
-                <w:szCs w:val="24"/>
-              </w:rPr>
-            </w:pPr>
-            <w:r>
-              <w:rPr>
-                <w:rFonts w:ascii="Times New Roman" w:hAnsi="Times New Roman" w:cs="Times New Roman"/>
-                <w:color w:val="000000" w:themeColor="text1"/>
-                <w:sz w:val="24"/>
-                <w:szCs w:val="24"/>
-              </w:rPr>
-              <w:t>February 2018 – June 2018</w:t>
-            </w:r>
-            <w:r>
-              <w:rPr>
-                <w:rFonts w:ascii="Times New Roman" w:hAnsi="Times New Roman" w:cs="Times New Roman"/>
-                <w:color w:val="000000" w:themeColor="text1"/>
-                <w:sz w:val="24"/>
-                <w:szCs w:val="24"/>
-              </w:rPr>
-              <w:t xml:space="preserve"> </w:t>
-            </w:r>
-          </w:p>
-          <w:p>
-            <w:pPr>
-              <w:rPr>
-                <w:rFonts w:ascii="Times New Roman" w:hAnsi="Times New Roman" w:cs="Times New Roman"/>
-                <w:b/>
-                <w:i/>
-                <w:color w:val="000000" w:themeColor="text1"/>
-                <w:sz w:val="24"/>
-                <w:szCs w:val="24"/>
-              </w:rPr>
-            </w:pPr>
-            <w:r>
-              <w:rPr>
-                <w:rFonts w:ascii="Times New Roman" w:hAnsi="Times New Roman" w:cs="Times New Roman"/>
-                <w:i/>
-                <w:color w:val="000000" w:themeColor="text1"/>
-                <w:sz w:val="24"/>
-                <w:szCs w:val="24"/>
-              </w:rPr>
-              <w:t>Authors: Shuofan Zhang, Dianne Cook</w:t>
-            </w:r>
-          </w:p>
-          <w:p>
-            <w:pPr>
-              <w:rPr>
-                <w:rFonts w:ascii="Times New Roman" w:hAnsi="Times New Roman" w:cs="Times New Roman"/>
-                <w:color w:val="000000" w:themeColor="text1"/>
-                <w:sz w:val="24"/>
-                <w:szCs w:val="24"/>
-                <w:lang w:eastAsia="zh-CN"/>
-              </w:rPr>
-            </w:pPr>
-            <w:r>
-              <w:rPr>
-                <w:rFonts w:ascii="Times New Roman" w:hAnsi="Times New Roman" w:cs="Times New Roman"/>
-                <w:color w:val="6E6E6E" w:themeColor="background2" w:themeShade="80"/>
-                <w:sz w:val="24"/>
-                <w:szCs w:val="24"/>
-              </w:rPr>
-              <w:t>This thesis develops a computer vision model to read residual plots. It compares results with a large database of human evaluations as well as the conventional distribution tests. This innovative methodology of performing hypothesis tests could avoid the complex derivations of conventional distribution tests, while exploit</w:t>
-            </w:r>
-            <w:r>
-              <w:rPr>
-                <w:rFonts w:ascii="Times New Roman" w:hAnsi="Times New Roman" w:cs="Times New Roman"/>
-                <w:color w:val="6E6E6E" w:themeColor="background2" w:themeShade="80"/>
-                <w:sz w:val="24"/>
-                <w:szCs w:val="24"/>
-              </w:rPr>
-              <w:t>ing</w:t>
-            </w:r>
-            <w:r>
-              <w:rPr>
-                <w:rFonts w:ascii="Times New Roman" w:hAnsi="Times New Roman" w:cs="Times New Roman"/>
-                <w:color w:val="6E6E6E" w:themeColor="background2" w:themeShade="80"/>
-                <w:sz w:val="24"/>
-                <w:szCs w:val="24"/>
-              </w:rPr>
-              <w:t xml:space="preserve"> the useful information in the residual plots. Its potential is supported by the satisfactory accuracy achieved in this study.</w:t>
-            </w:r>
-          </w:p>
-        </w:tc>
-      </w:tr>
-      <w:tr>
-        <w:trPr>
-          <w:trHeight w:val="20"/>
-        </w:trPr>
-        <w:tc>
-          <w:tcPr>
-            <w:tcW w:w="1271" w:type="dxa"/>
-          </w:tcPr>
-          <w:p>
-            <w:pPr>
-              <w:pStyle w:val="Heading1"/>
-              <w:jc w:val="left"/>
-              <w:rPr>
-                <w:rFonts w:ascii="Times New Roman" w:hAnsi="Times New Roman" w:cs="Times New Roman"/>
-              </w:rPr>
-            </w:pPr>
-            <w:r>
-              <w:rPr>
-                <w:rFonts w:ascii="Times New Roman" w:hAnsi="Times New Roman" w:cs="Times New Roman"/>
-              </w:rPr>
-              <w:t>RESEARCH ASSISTANCE</w:t>
-            </w:r>
-          </w:p>
-        </w:tc>
-        <w:tc>
-          <w:tcPr>
-            <w:tcW w:w="147" w:type="dxa"/>
-          </w:tcPr>
-          <w:p>
-            <w:pPr>
-              <w:rPr>
-                <w:rFonts w:ascii="Times New Roman" w:hAnsi="Times New Roman" w:cs="Times New Roman"/>
-                <w:sz w:val="24"/>
-                <w:szCs w:val="24"/>
-              </w:rPr>
-            </w:pPr>
-          </w:p>
-        </w:tc>
-        <w:tc>
-          <w:tcPr>
-            <w:tcW w:w="9404" w:type="dxa"/>
-          </w:tcPr>
-          <w:p>
-            <w:pPr>
-              <w:pStyle w:val="ResumeText"/>
-              <w:rPr>
-                <w:rFonts w:ascii="Times New Roman" w:hAnsi="Times New Roman" w:cs="Times New Roman"/>
-                <w:color w:val="000000" w:themeColor="text1"/>
-                <w:sz w:val="24"/>
-                <w:szCs w:val="24"/>
-              </w:rPr>
-            </w:pPr>
-            <w:r>
-              <w:rPr>
-                <w:rFonts w:ascii="Times New Roman" w:hAnsi="Times New Roman" w:cs="Times New Roman"/>
-                <w:color w:val="000000" w:themeColor="text1"/>
-                <w:sz w:val="24"/>
-                <w:szCs w:val="24"/>
-              </w:rPr>
-              <w:t xml:space="preserve">Co-integration and high-dimensional </w:t>
-            </w:r>
-            <w:r>
-              <w:rPr>
-                <w:rFonts w:ascii="Times New Roman" w:hAnsi="Times New Roman" w:cs="Times New Roman"/>
-                <w:color w:val="000000" w:themeColor="text1"/>
-                <w:sz w:val="24"/>
-                <w:szCs w:val="24"/>
-              </w:rPr>
-              <w:t>forecasting</w:t>
-            </w:r>
-          </w:p>
-          <w:p>
-            <w:pPr>
-              <w:pStyle w:val="ResumeText"/>
-              <w:rPr>
-                <w:rFonts w:ascii="Times New Roman" w:hAnsi="Times New Roman" w:cs="Times New Roman"/>
-                <w:color w:val="000000" w:themeColor="text1"/>
-                <w:sz w:val="24"/>
-                <w:szCs w:val="24"/>
-              </w:rPr>
-            </w:pPr>
-            <w:r>
-              <w:rPr>
-                <w:rFonts w:ascii="Times New Roman" w:hAnsi="Times New Roman" w:cs="Times New Roman"/>
-                <w:color w:val="000000" w:themeColor="text1"/>
-                <w:sz w:val="24"/>
-                <w:szCs w:val="24"/>
-              </w:rPr>
-              <w:t xml:space="preserve">June 2018 – present </w:t>
-            </w:r>
-          </w:p>
-          <w:p>
-            <w:pPr>
-              <w:rPr>
-                <w:rFonts w:ascii="Times New Roman" w:hAnsi="Times New Roman" w:cs="Times New Roman"/>
-                <w:i/>
-                <w:color w:val="000000" w:themeColor="text1"/>
-                <w:sz w:val="24"/>
-                <w:szCs w:val="24"/>
-              </w:rPr>
-            </w:pPr>
-            <w:r>
-              <w:rPr>
-                <w:rFonts w:ascii="Times New Roman" w:hAnsi="Times New Roman" w:cs="Times New Roman"/>
-                <w:i/>
-                <w:color w:val="000000" w:themeColor="text1"/>
-                <w:sz w:val="24"/>
-                <w:szCs w:val="24"/>
-              </w:rPr>
-              <w:t xml:space="preserve">Research </w:t>
-            </w:r>
-            <w:r>
-              <w:rPr>
-                <w:rFonts w:ascii="Times New Roman" w:hAnsi="Times New Roman" w:cs="Times New Roman"/>
-                <w:i/>
-                <w:color w:val="000000" w:themeColor="text1"/>
-                <w:sz w:val="24"/>
-                <w:szCs w:val="24"/>
-              </w:rPr>
-              <w:t xml:space="preserve">Supervisors: </w:t>
-            </w:r>
-            <w:r>
-              <w:rPr>
-                <w:rFonts w:ascii="Times New Roman" w:hAnsi="Times New Roman" w:cs="Times New Roman"/>
-                <w:i/>
-                <w:color w:val="000000" w:themeColor="text1"/>
-                <w:sz w:val="24"/>
-                <w:szCs w:val="24"/>
-              </w:rPr>
-              <w:t xml:space="preserve">Heather Anderson, </w:t>
-            </w:r>
-            <w:proofErr w:type="spellStart"/>
-            <w:r>
-              <w:rPr>
-                <w:rFonts w:ascii="Times New Roman" w:hAnsi="Times New Roman" w:cs="Times New Roman"/>
-                <w:i/>
-                <w:color w:val="000000" w:themeColor="text1"/>
-                <w:sz w:val="24"/>
-                <w:szCs w:val="24"/>
-              </w:rPr>
-              <w:t>Farshid</w:t>
-            </w:r>
-            <w:proofErr w:type="spellEnd"/>
-            <w:r>
-              <w:rPr>
-                <w:rFonts w:ascii="Times New Roman" w:hAnsi="Times New Roman" w:cs="Times New Roman"/>
-                <w:i/>
-                <w:color w:val="000000" w:themeColor="text1"/>
-                <w:sz w:val="24"/>
-                <w:szCs w:val="24"/>
-              </w:rPr>
-              <w:t xml:space="preserve"> </w:t>
-            </w:r>
-            <w:proofErr w:type="spellStart"/>
-            <w:r>
-              <w:rPr>
-                <w:rFonts w:ascii="Times New Roman" w:hAnsi="Times New Roman" w:cs="Times New Roman"/>
-                <w:i/>
-                <w:color w:val="000000" w:themeColor="text1"/>
-                <w:sz w:val="24"/>
-                <w:szCs w:val="24"/>
-              </w:rPr>
-              <w:t>Vahid</w:t>
-            </w:r>
-            <w:proofErr w:type="spellEnd"/>
-          </w:p>
-          <w:p>
-            <w:pPr>
-              <w:pBdr>
-                <w:between w:val="single" w:sz="4" w:space="1" w:color="418AB3" w:themeColor="accent1"/>
-              </w:pBdr>
-              <w:rPr>
-                <w:rFonts w:ascii="Times New Roman" w:hAnsi="Times New Roman" w:cs="Times New Roman"/>
-                <w:color w:val="6E6E6E" w:themeColor="background2" w:themeShade="80"/>
-                <w:sz w:val="24"/>
-                <w:szCs w:val="24"/>
-              </w:rPr>
-            </w:pPr>
-            <w:r>
-              <w:rPr>
-                <w:rFonts w:ascii="Times New Roman" w:hAnsi="Times New Roman" w:cs="Times New Roman"/>
-                <w:color w:val="6E6E6E" w:themeColor="background2" w:themeShade="80"/>
-                <w:sz w:val="24"/>
-                <w:szCs w:val="24"/>
-              </w:rPr>
-              <w:t xml:space="preserve">This work is exploring </w:t>
-            </w:r>
-            <w:r>
-              <w:rPr>
-                <w:rFonts w:ascii="Times New Roman" w:hAnsi="Times New Roman" w:cs="Times New Roman"/>
-                <w:color w:val="6E6E6E" w:themeColor="background2" w:themeShade="80"/>
-                <w:sz w:val="24"/>
-                <w:szCs w:val="24"/>
-              </w:rPr>
-              <w:t xml:space="preserve">the </w:t>
-            </w:r>
-            <w:r>
-              <w:rPr>
-                <w:rFonts w:ascii="Times New Roman" w:hAnsi="Times New Roman" w:cs="Times New Roman"/>
-                <w:color w:val="6E6E6E" w:themeColor="background2" w:themeShade="80"/>
-                <w:sz w:val="24"/>
-                <w:szCs w:val="24"/>
-              </w:rPr>
-              <w:t>use of LASSO (Least Absolute Shrinkage and Selection Operator) in a predictive regression to identify co-integrating relationships that will potentially improve the prediction of GDP growth, inflation and bond returns.</w:t>
-            </w:r>
-          </w:p>
-          <w:p>
-            <w:pPr>
-              <w:pBdr>
-                <w:between w:val="single" w:sz="4" w:space="1" w:color="418AB3" w:themeColor="accent1"/>
-              </w:pBdr>
-              <w:rPr>
-                <w:rFonts w:ascii="Times New Roman" w:hAnsi="Times New Roman" w:cs="Times New Roman"/>
-                <w:color w:val="000000" w:themeColor="text1"/>
-                <w:sz w:val="24"/>
-                <w:szCs w:val="24"/>
-              </w:rPr>
-            </w:pPr>
-            <w:r>
-              <w:rPr>
-                <w:rFonts w:ascii="Times New Roman" w:hAnsi="Times New Roman" w:cs="Times New Roman"/>
-                <w:color w:val="000000" w:themeColor="text1"/>
-                <w:sz w:val="24"/>
-                <w:szCs w:val="24"/>
-              </w:rPr>
-              <w:t>Student voice as feedback: An instrument to meas</w:t>
-            </w:r>
-            <w:r>
-              <w:rPr>
-                <w:rFonts w:ascii="Times New Roman" w:hAnsi="Times New Roman" w:cs="Times New Roman"/>
-                <w:color w:val="000000" w:themeColor="text1"/>
-                <w:sz w:val="24"/>
-                <w:szCs w:val="24"/>
-              </w:rPr>
-              <w:t xml:space="preserve">ure student perceptions of live </w:t>
-            </w:r>
-            <w:r>
-              <w:rPr>
-                <w:rFonts w:ascii="Times New Roman" w:hAnsi="Times New Roman" w:cs="Times New Roman"/>
-                <w:color w:val="000000" w:themeColor="text1"/>
-                <w:sz w:val="24"/>
-                <w:szCs w:val="24"/>
-              </w:rPr>
-              <w:t>streaming technologies</w:t>
-            </w:r>
-            <w:r>
-              <w:rPr>
-                <w:rFonts w:ascii="Times New Roman" w:hAnsi="Times New Roman" w:cs="Times New Roman"/>
-                <w:color w:val="000000" w:themeColor="text1"/>
-                <w:sz w:val="24"/>
-                <w:szCs w:val="24"/>
-              </w:rPr>
-              <w:t xml:space="preserve"> (</w:t>
-            </w:r>
-            <w:r>
-              <w:rPr>
-                <w:rFonts w:ascii="Times New Roman" w:hAnsi="Times New Roman" w:cs="Times New Roman"/>
-                <w:color w:val="000000" w:themeColor="text1"/>
-                <w:sz w:val="24"/>
-                <w:szCs w:val="24"/>
-              </w:rPr>
-              <w:t>Working Paper</w:t>
-            </w:r>
-            <w:r>
-              <w:rPr>
-                <w:rFonts w:ascii="Times New Roman" w:hAnsi="Times New Roman" w:cs="Times New Roman"/>
-                <w:color w:val="000000" w:themeColor="text1"/>
-                <w:sz w:val="24"/>
-                <w:szCs w:val="24"/>
-              </w:rPr>
-              <w:t>)</w:t>
-            </w:r>
-          </w:p>
-          <w:p>
-            <w:pPr>
-              <w:pStyle w:val="ResumeText"/>
-              <w:ind w:right="0"/>
-              <w:rPr>
-                <w:rFonts w:ascii="Times New Roman" w:hAnsi="Times New Roman" w:cs="Times New Roman"/>
-                <w:color w:val="000000" w:themeColor="text1"/>
-                <w:sz w:val="24"/>
-                <w:szCs w:val="24"/>
-              </w:rPr>
-            </w:pPr>
-            <w:r>
-              <w:rPr>
-                <w:rFonts w:ascii="Times New Roman" w:hAnsi="Times New Roman" w:cs="Times New Roman"/>
-                <w:color w:val="000000" w:themeColor="text1"/>
-                <w:sz w:val="24"/>
-                <w:szCs w:val="24"/>
-              </w:rPr>
-              <w:t>Aug</w:t>
-            </w:r>
-            <w:r>
-              <w:rPr>
-                <w:rFonts w:ascii="Times New Roman" w:hAnsi="Times New Roman" w:cs="Times New Roman"/>
-                <w:color w:val="000000" w:themeColor="text1"/>
-                <w:sz w:val="24"/>
-                <w:szCs w:val="24"/>
-              </w:rPr>
-              <w:t>ust 2018 – present</w:t>
-            </w:r>
-            <w:r>
-              <w:rPr>
-                <w:rFonts w:ascii="Times New Roman" w:hAnsi="Times New Roman" w:cs="Times New Roman"/>
-                <w:color w:val="000000" w:themeColor="text1"/>
-                <w:sz w:val="24"/>
-                <w:szCs w:val="24"/>
-              </w:rPr>
-              <w:t xml:space="preserve"> </w:t>
-            </w:r>
-          </w:p>
-          <w:p>
-            <w:pPr>
-              <w:rPr>
-                <w:rFonts w:ascii="Times New Roman" w:hAnsi="Times New Roman" w:cs="Times New Roman"/>
-                <w:b/>
-                <w:color w:val="000000" w:themeColor="text1"/>
-                <w:sz w:val="24"/>
-                <w:szCs w:val="24"/>
-                <w:lang w:eastAsia="zh-CN"/>
-              </w:rPr>
-            </w:pPr>
-            <w:r>
-              <w:rPr>
-                <w:rFonts w:ascii="Times New Roman" w:hAnsi="Times New Roman" w:cs="Times New Roman"/>
-                <w:i/>
-                <w:color w:val="000000" w:themeColor="text1"/>
-                <w:sz w:val="24"/>
-                <w:szCs w:val="24"/>
-              </w:rPr>
-              <w:t xml:space="preserve">Authors: </w:t>
-            </w:r>
-            <w:r>
-              <w:rPr>
-                <w:rFonts w:ascii="Times New Roman" w:hAnsi="Times New Roman" w:cs="Times New Roman"/>
-                <w:i/>
-                <w:color w:val="000000" w:themeColor="text1"/>
-                <w:sz w:val="24"/>
-                <w:szCs w:val="24"/>
-              </w:rPr>
-              <w:t>Mike Bryant, Mariko Francis, Trevor Wood, Shuofan Zhang, Kris Ryan</w:t>
-            </w:r>
-          </w:p>
-          <w:p>
-            <w:pPr>
-              <w:rPr>
-                <w:rFonts w:ascii="Times New Roman" w:hAnsi="Times New Roman" w:cs="Times New Roman"/>
-                <w:sz w:val="24"/>
-                <w:szCs w:val="24"/>
-              </w:rPr>
-            </w:pPr>
-            <w:r>
-              <w:rPr>
-                <w:rFonts w:ascii="Times New Roman" w:hAnsi="Times New Roman" w:cs="Times New Roman"/>
-                <w:color w:val="6E6E6E" w:themeColor="background2" w:themeShade="80"/>
-                <w:sz w:val="24"/>
-                <w:szCs w:val="24"/>
-              </w:rPr>
-              <w:t xml:space="preserve">This study adapted the </w:t>
-            </w:r>
-            <w:proofErr w:type="spellStart"/>
-            <w:r>
-              <w:rPr>
-                <w:rFonts w:ascii="Times New Roman" w:hAnsi="Times New Roman" w:cs="Times New Roman"/>
-                <w:color w:val="6E6E6E" w:themeColor="background2" w:themeShade="80"/>
-                <w:sz w:val="24"/>
-                <w:szCs w:val="24"/>
-              </w:rPr>
-              <w:t>CRiSP</w:t>
-            </w:r>
-            <w:proofErr w:type="spellEnd"/>
-            <w:r>
-              <w:rPr>
-                <w:rFonts w:ascii="Times New Roman" w:hAnsi="Times New Roman" w:cs="Times New Roman"/>
-                <w:color w:val="6E6E6E" w:themeColor="background2" w:themeShade="80"/>
-                <w:sz w:val="24"/>
-                <w:szCs w:val="24"/>
-              </w:rPr>
-              <w:t xml:space="preserve"> questionnaire (Richardson et al. 2014) to measure student levels of perceptions of live-streaming. A combination of factor analysis and item response theory was </w:t>
-            </w:r>
-            <w:r>
-              <w:rPr>
-                <w:rFonts w:ascii="Times New Roman" w:hAnsi="Times New Roman" w:cs="Times New Roman"/>
-                <w:color w:val="6E6E6E" w:themeColor="background2" w:themeShade="80"/>
-                <w:sz w:val="24"/>
-                <w:szCs w:val="24"/>
-              </w:rPr>
-              <w:lastRenderedPageBreak/>
-              <w:t xml:space="preserve">employed to examine item and scalar equivalence </w:t>
-            </w:r>
-            <w:proofErr w:type="gramStart"/>
-            <w:r>
-              <w:rPr>
-                <w:rFonts w:ascii="Times New Roman" w:hAnsi="Times New Roman" w:cs="Times New Roman"/>
-                <w:color w:val="6E6E6E" w:themeColor="background2" w:themeShade="80"/>
-                <w:sz w:val="24"/>
-                <w:szCs w:val="24"/>
-              </w:rPr>
-              <w:t>in order to</w:t>
-            </w:r>
-            <w:proofErr w:type="gramEnd"/>
-            <w:r>
-              <w:rPr>
-                <w:rFonts w:ascii="Times New Roman" w:hAnsi="Times New Roman" w:cs="Times New Roman"/>
-                <w:color w:val="6E6E6E" w:themeColor="background2" w:themeShade="80"/>
-                <w:sz w:val="24"/>
-                <w:szCs w:val="24"/>
-              </w:rPr>
-              <w:t xml:space="preserve"> validate the instrument. Our paper presents the overarching framework and describes the adapted and validated </w:t>
-            </w:r>
-            <w:proofErr w:type="spellStart"/>
-            <w:r>
-              <w:rPr>
-                <w:rFonts w:ascii="Times New Roman" w:hAnsi="Times New Roman" w:cs="Times New Roman"/>
-                <w:color w:val="6E6E6E" w:themeColor="background2" w:themeShade="80"/>
-                <w:sz w:val="24"/>
-                <w:szCs w:val="24"/>
-              </w:rPr>
-              <w:t>CRiSP</w:t>
-            </w:r>
-            <w:proofErr w:type="spellEnd"/>
-            <w:r>
-              <w:rPr>
-                <w:rFonts w:ascii="Times New Roman" w:hAnsi="Times New Roman" w:cs="Times New Roman"/>
-                <w:color w:val="6E6E6E" w:themeColor="background2" w:themeShade="80"/>
-                <w:sz w:val="24"/>
-                <w:szCs w:val="24"/>
-              </w:rPr>
-              <w:t xml:space="preserve"> instrument.</w:t>
             </w:r>
           </w:p>
         </w:tc>
@@ -1583,26 +932,32 @@
               <w:jc w:val="left"/>
               <w:rPr>
                 <w:rFonts w:ascii="Times New Roman" w:hAnsi="Times New Roman" w:cs="Times New Roman"/>
+                <w:lang w:eastAsia="zh-CN"/>
               </w:rPr>
             </w:pPr>
             <w:r>
               <w:rPr>
                 <w:rFonts w:ascii="Times New Roman" w:hAnsi="Times New Roman" w:cs="Times New Roman"/>
               </w:rPr>
-              <w:lastRenderedPageBreak/>
-              <w:t>teaching</w:t>
-            </w:r>
-            <w:r>
-              <w:rPr>
-                <w:rFonts w:ascii="Times New Roman" w:hAnsi="Times New Roman" w:cs="Times New Roman"/>
-              </w:rPr>
-              <w:t xml:space="preserve"> Associate</w:t>
+              <w:t xml:space="preserve">Research </w:t>
+            </w:r>
+            <w:r>
+              <w:rPr>
+                <w:rFonts w:ascii="Times New Roman" w:hAnsi="Times New Roman" w:cs="Times New Roman"/>
+              </w:rPr>
+              <w:t>interest</w:t>
+            </w:r>
+            <w:r>
+              <w:rPr>
+                <w:rFonts w:ascii="Times New Roman" w:hAnsi="Times New Roman" w:cs="Times New Roman"/>
+              </w:rPr>
+              <w:t>s</w:t>
             </w:r>
           </w:p>
         </w:tc>
         <w:tc>
           <w:tcPr>
-            <w:tcW w:w="147" w:type="dxa"/>
+            <w:tcW w:w="142" w:type="dxa"/>
             <w:tcBorders>
               <w:top w:val="single" w:sz="4" w:space="0" w:color="418AB3" w:themeColor="accent1"/>
               <w:bottom w:val="single" w:sz="4" w:space="0" w:color="418AB3" w:themeColor="accent1"/>
@@ -1620,7 +975,7 @@
         </w:tc>
         <w:tc>
           <w:tcPr>
-            <w:tcW w:w="9404" w:type="dxa"/>
+            <w:tcW w:w="9409" w:type="dxa"/>
             <w:tcBorders>
               <w:top w:val="single" w:sz="4" w:space="0" w:color="418AB3" w:themeColor="accent1"/>
               <w:bottom w:val="single" w:sz="4" w:space="0" w:color="418AB3" w:themeColor="accent1"/>
@@ -1628,6 +983,7 @@
           </w:tcPr>
           <w:p>
             <w:pPr>
+              <w:pStyle w:val="ResumeText"/>
               <w:rPr>
                 <w:rFonts w:ascii="Times New Roman" w:hAnsi="Times New Roman" w:cs="Times New Roman"/>
                 <w:color w:val="000000" w:themeColor="text1"/>
@@ -1642,54 +998,7 @@
                 <w:sz w:val="24"/>
                 <w:szCs w:val="24"/>
               </w:rPr>
-              <w:t>Semester Two, 2018</w:t>
-            </w:r>
-          </w:p>
-          <w:p>
-            <w:pPr>
-              <w:rPr>
-                <w:rFonts w:ascii="Times New Roman" w:hAnsi="Times New Roman" w:cs="Times New Roman"/>
-                <w:color w:val="000000" w:themeColor="text1"/>
-                <w:sz w:val="24"/>
-                <w:szCs w:val="24"/>
-              </w:rPr>
-            </w:pPr>
-            <w:r>
-              <w:rPr>
-                <w:rFonts w:ascii="Times New Roman" w:hAnsi="Times New Roman" w:cs="Times New Roman"/>
-                <w:color w:val="000000" w:themeColor="text1"/>
-                <w:sz w:val="24"/>
-                <w:szCs w:val="24"/>
-              </w:rPr>
-              <w:t>ETC3410/BEX3410/ETC5341: Applied Econometrics</w:t>
-            </w:r>
-          </w:p>
-          <w:p>
-            <w:pPr>
-              <w:rPr>
-                <w:rFonts w:ascii="Times New Roman" w:hAnsi="Times New Roman" w:cs="Times New Roman"/>
-                <w:sz w:val="24"/>
-                <w:szCs w:val="24"/>
-                <w:lang w:eastAsia="zh-CN"/>
-              </w:rPr>
-            </w:pPr>
-            <w:r>
-              <w:rPr>
-                <w:rFonts w:ascii="Times New Roman" w:hAnsi="Times New Roman" w:cs="Times New Roman"/>
-                <w:color w:val="000000" w:themeColor="text1"/>
-                <w:sz w:val="24"/>
-                <w:szCs w:val="24"/>
-              </w:rPr>
-              <w:t>ETC2520/BEX2520/ETC5252: Probabilit</w:t>
-            </w:r>
-            <w:r>
-              <w:rPr>
-                <w:rFonts w:ascii="Times New Roman" w:hAnsi="Times New Roman" w:cs="Times New Roman"/>
-                <w:color w:val="000000" w:themeColor="text1"/>
-                <w:sz w:val="24"/>
-                <w:szCs w:val="24"/>
-              </w:rPr>
-              <w:t>y and Statistical Inference for E</w:t>
+              <w:t>Applied Econometrics, Macroe</w:t>
             </w:r>
             <w:r>
               <w:rPr>
@@ -1706,9 +1015,8 @@
                 <w:color w:val="000000" w:themeColor="text1"/>
                 <w:sz w:val="24"/>
                 <w:szCs w:val="24"/>
-                <w:lang w:eastAsia="zh-CN"/>
-              </w:rPr>
-              <w:t xml:space="preserve"> and Business</w:t>
+              </w:rPr>
+              <w:t>, Time Series.</w:t>
             </w:r>
           </w:p>
         </w:tc>
@@ -1743,7 +1051,7 @@
         </w:tc>
         <w:tc>
           <w:tcPr>
-            <w:tcW w:w="147" w:type="dxa"/>
+            <w:tcW w:w="142" w:type="dxa"/>
             <w:tcBorders>
               <w:top w:val="single" w:sz="4" w:space="0" w:color="418AB3" w:themeColor="accent1"/>
               <w:bottom w:val="single" w:sz="4" w:space="0" w:color="418AB3" w:themeColor="accent1"/>
@@ -1761,7 +1069,7 @@
         </w:tc>
         <w:tc>
           <w:tcPr>
-            <w:tcW w:w="9404" w:type="dxa"/>
+            <w:tcW w:w="9409" w:type="dxa"/>
             <w:tcBorders>
               <w:top w:val="single" w:sz="4" w:space="0" w:color="418AB3" w:themeColor="accent1"/>
               <w:bottom w:val="single" w:sz="4" w:space="0" w:color="418AB3" w:themeColor="accent1"/>
@@ -1784,16 +1092,16 @@
                 <w:sz w:val="24"/>
                 <w:szCs w:val="24"/>
               </w:rPr>
-              <w:t xml:space="preserve">July 2013 – March 2016, </w:t>
-            </w:r>
-            <w:r>
-              <w:rPr>
-                <w:rFonts w:ascii="Times New Roman" w:hAnsi="Times New Roman" w:cs="Times New Roman"/>
-                <w:color w:val="000000" w:themeColor="text1"/>
-                <w:sz w:val="24"/>
-                <w:szCs w:val="24"/>
-              </w:rPr>
-              <w:t>Medical specialist, MSH China, Shanghai</w:t>
+              <w:t xml:space="preserve">2013 – </w:t>
+            </w:r>
+            <w:r>
+              <w:rPr>
+                <w:rFonts w:ascii="Times New Roman" w:hAnsi="Times New Roman" w:cs="Times New Roman"/>
+                <w:color w:val="000000" w:themeColor="text1"/>
+                <w:sz w:val="24"/>
+                <w:szCs w:val="24"/>
+              </w:rPr>
+              <w:t>2016, Medical specialist, MSH China, Shanghai</w:t>
             </w:r>
           </w:p>
           <w:p>
@@ -1807,30 +1115,719 @@
             <w:r>
               <w:rPr>
                 <w:rFonts w:ascii="Times New Roman" w:hAnsi="Times New Roman" w:cs="Times New Roman"/>
-                <w:color w:val="000000" w:themeColor="text1"/>
-                <w:sz w:val="24"/>
-                <w:szCs w:val="24"/>
-              </w:rPr>
-              <w:t xml:space="preserve">Main duties: </w:t>
-            </w:r>
-            <w:r>
-              <w:rPr>
-                <w:rFonts w:ascii="Times New Roman" w:hAnsi="Times New Roman" w:cs="Times New Roman"/>
-                <w:color w:val="000000" w:themeColor="text1"/>
-                <w:sz w:val="24"/>
-                <w:szCs w:val="24"/>
-              </w:rPr>
-              <w:t xml:space="preserve">Risk management; Pre-authorization evaluation; </w:t>
-            </w:r>
-            <w:r>
-              <w:rPr>
-                <w:rFonts w:ascii="Times New Roman" w:hAnsi="Times New Roman" w:cs="Times New Roman"/>
-                <w:color w:val="000000" w:themeColor="text1"/>
+                <w:sz w:val="24"/>
+                <w:szCs w:val="24"/>
+              </w:rPr>
+              <w:t>Main duties: Risk management,</w:t>
+            </w:r>
+            <w:r>
+              <w:rPr>
+                <w:rFonts w:ascii="Times New Roman" w:hAnsi="Times New Roman" w:cs="Times New Roman"/>
+                <w:sz w:val="24"/>
+                <w:szCs w:val="24"/>
+              </w:rPr>
+              <w:t xml:space="preserve"> Pre-authorization evaluation; </w:t>
+            </w:r>
+            <w:r>
+              <w:rPr>
+                <w:rFonts w:ascii="Times New Roman" w:hAnsi="Times New Roman" w:cs="Times New Roman"/>
                 <w:sz w:val="24"/>
                 <w:szCs w:val="24"/>
                 <w:lang w:eastAsia="zh-CN"/>
               </w:rPr>
               <w:t>Translation.</w:t>
+            </w:r>
+          </w:p>
+        </w:tc>
+      </w:tr>
+      <w:tr>
+        <w:trPr>
+          <w:trHeight w:val="20"/>
+        </w:trPr>
+        <w:tc>
+          <w:tcPr>
+            <w:tcW w:w="1271" w:type="dxa"/>
+          </w:tcPr>
+          <w:p>
+            <w:pPr>
+              <w:pStyle w:val="Heading1"/>
+              <w:jc w:val="left"/>
+              <w:rPr>
+                <w:rFonts w:ascii="Times New Roman" w:hAnsi="Times New Roman" w:cs="Times New Roman"/>
+              </w:rPr>
+            </w:pPr>
+            <w:r>
+              <w:rPr>
+                <w:rFonts w:ascii="Times New Roman" w:hAnsi="Times New Roman" w:cs="Times New Roman"/>
+              </w:rPr>
+              <w:t>Master’s thesis</w:t>
+            </w:r>
+          </w:p>
+        </w:tc>
+        <w:tc>
+          <w:tcPr>
+            <w:tcW w:w="142" w:type="dxa"/>
+          </w:tcPr>
+          <w:p>
+            <w:pPr>
+              <w:rPr>
+                <w:rFonts w:ascii="Times New Roman" w:hAnsi="Times New Roman" w:cs="Times New Roman"/>
+                <w:sz w:val="24"/>
+                <w:szCs w:val="24"/>
+              </w:rPr>
+            </w:pPr>
+          </w:p>
+        </w:tc>
+        <w:tc>
+          <w:tcPr>
+            <w:tcW w:w="9409" w:type="dxa"/>
+          </w:tcPr>
+          <w:p>
+            <w:pPr>
+              <w:pStyle w:val="ResumeText"/>
+              <w:rPr>
+                <w:rFonts w:ascii="Times New Roman" w:hAnsi="Times New Roman" w:cs="Times New Roman"/>
+                <w:color w:val="000000" w:themeColor="text1"/>
+                <w:sz w:val="24"/>
+                <w:szCs w:val="24"/>
+              </w:rPr>
+            </w:pPr>
+            <w:r>
+              <w:rPr>
+                <w:rFonts w:ascii="Times New Roman" w:hAnsi="Times New Roman" w:cs="Times New Roman"/>
+                <w:color w:val="000000" w:themeColor="text1"/>
+                <w:sz w:val="24"/>
+                <w:szCs w:val="24"/>
+              </w:rPr>
+              <w:sym w:font="Symbol" w:char="F0A8"/>
+            </w:r>
+            <w:r>
+              <w:rPr>
+                <w:rFonts w:ascii="Times New Roman" w:hAnsi="Times New Roman" w:cs="Times New Roman"/>
+                <w:color w:val="000000" w:themeColor="text1"/>
+                <w:sz w:val="24"/>
+                <w:szCs w:val="24"/>
+              </w:rPr>
+              <w:t xml:space="preserve"> </w:t>
+            </w:r>
+            <w:r>
+              <w:rPr>
+                <w:rFonts w:ascii="Times New Roman" w:hAnsi="Times New Roman" w:cs="Times New Roman"/>
+                <w:color w:val="000000" w:themeColor="text1"/>
+                <w:sz w:val="24"/>
+                <w:szCs w:val="24"/>
+              </w:rPr>
+              <w:t>Can we t</w:t>
+            </w:r>
+            <w:r>
+              <w:rPr>
+                <w:rFonts w:ascii="Times New Roman" w:hAnsi="Times New Roman" w:cs="Times New Roman"/>
+                <w:color w:val="000000" w:themeColor="text1"/>
+                <w:sz w:val="24"/>
+                <w:szCs w:val="24"/>
+              </w:rPr>
+              <w:t>rain the</w:t>
+            </w:r>
+            <w:r>
+              <w:rPr>
+                <w:rFonts w:ascii="Times New Roman" w:hAnsi="Times New Roman" w:cs="Times New Roman"/>
+                <w:color w:val="000000" w:themeColor="text1"/>
+                <w:sz w:val="24"/>
+                <w:szCs w:val="24"/>
+              </w:rPr>
+              <w:t xml:space="preserve"> computer to read residual p</w:t>
+            </w:r>
+            <w:r>
+              <w:rPr>
+                <w:rFonts w:ascii="Times New Roman" w:hAnsi="Times New Roman" w:cs="Times New Roman"/>
+                <w:color w:val="000000" w:themeColor="text1"/>
+                <w:sz w:val="24"/>
+                <w:szCs w:val="24"/>
+              </w:rPr>
+              <w:t>lots?</w:t>
+            </w:r>
+            <w:r>
+              <w:rPr>
+                <w:rFonts w:ascii="Times New Roman" w:hAnsi="Times New Roman" w:cs="Times New Roman"/>
+                <w:color w:val="000000" w:themeColor="text1"/>
+                <w:sz w:val="24"/>
+                <w:szCs w:val="24"/>
+              </w:rPr>
+              <w:t xml:space="preserve"> </w:t>
+            </w:r>
+            <w:r>
+              <w:rPr>
+                <w:rFonts w:ascii="Times New Roman" w:hAnsi="Times New Roman" w:cs="Times New Roman"/>
+                <w:color w:val="000000" w:themeColor="text1"/>
+                <w:sz w:val="24"/>
+                <w:szCs w:val="24"/>
+              </w:rPr>
+              <w:t>(</w:t>
+            </w:r>
+            <w:r>
+              <w:rPr>
+                <w:rFonts w:ascii="Times New Roman" w:hAnsi="Times New Roman" w:cs="Times New Roman"/>
+                <w:color w:val="000000" w:themeColor="text1"/>
+                <w:sz w:val="24"/>
+                <w:szCs w:val="24"/>
+              </w:rPr>
+              <w:t>Working Paper</w:t>
+            </w:r>
+            <w:r>
+              <w:rPr>
+                <w:rFonts w:ascii="Times New Roman" w:hAnsi="Times New Roman" w:cs="Times New Roman"/>
+                <w:color w:val="000000" w:themeColor="text1"/>
+                <w:sz w:val="24"/>
+                <w:szCs w:val="24"/>
+              </w:rPr>
+              <w:t>)</w:t>
+            </w:r>
+          </w:p>
+          <w:p>
+            <w:pPr>
+              <w:pStyle w:val="ResumeText"/>
+              <w:rPr>
+                <w:rFonts w:ascii="Times New Roman" w:hAnsi="Times New Roman" w:cs="Times New Roman"/>
+                <w:sz w:val="24"/>
+                <w:szCs w:val="24"/>
+              </w:rPr>
+            </w:pPr>
+            <w:r>
+              <w:rPr>
+                <w:rFonts w:ascii="Times New Roman" w:hAnsi="Times New Roman" w:cs="Times New Roman"/>
+                <w:sz w:val="24"/>
+                <w:szCs w:val="24"/>
+              </w:rPr>
+              <w:t>February 2018 – June 2018</w:t>
+            </w:r>
+            <w:r>
+              <w:rPr>
+                <w:rFonts w:ascii="Times New Roman" w:hAnsi="Times New Roman" w:cs="Times New Roman"/>
+                <w:sz w:val="24"/>
+                <w:szCs w:val="24"/>
+              </w:rPr>
+              <w:t xml:space="preserve"> </w:t>
+            </w:r>
+          </w:p>
+          <w:p>
+            <w:pPr>
+              <w:rPr>
+                <w:rFonts w:ascii="Times New Roman" w:hAnsi="Times New Roman" w:cs="Times New Roman"/>
+                <w:b/>
+                <w:sz w:val="24"/>
+                <w:szCs w:val="24"/>
+              </w:rPr>
+            </w:pPr>
+            <w:r>
+              <w:rPr>
+                <w:rFonts w:ascii="Times New Roman" w:hAnsi="Times New Roman" w:cs="Times New Roman"/>
+                <w:sz w:val="24"/>
+                <w:szCs w:val="24"/>
+              </w:rPr>
+              <w:t xml:space="preserve">Authors: </w:t>
+            </w:r>
+            <w:r>
+              <w:rPr>
+                <w:rFonts w:ascii="Times New Roman" w:hAnsi="Times New Roman" w:cs="Times New Roman"/>
+                <w:i/>
+                <w:sz w:val="24"/>
+                <w:szCs w:val="24"/>
+                <w:u w:val="single"/>
+              </w:rPr>
+              <w:t>Shuofan Zhang</w:t>
+            </w:r>
+            <w:r>
+              <w:rPr>
+                <w:rFonts w:ascii="Times New Roman" w:hAnsi="Times New Roman" w:cs="Times New Roman"/>
+                <w:i/>
+                <w:sz w:val="24"/>
+                <w:szCs w:val="24"/>
+              </w:rPr>
+              <w:t>, Dianne Cook</w:t>
+            </w:r>
+          </w:p>
+          <w:p>
+            <w:pPr>
+              <w:rPr>
+                <w:rFonts w:ascii="Times New Roman" w:hAnsi="Times New Roman" w:cs="Times New Roman"/>
+                <w:color w:val="000000" w:themeColor="text1"/>
+                <w:sz w:val="24"/>
+                <w:szCs w:val="24"/>
+                <w:lang w:eastAsia="zh-CN"/>
+              </w:rPr>
+            </w:pPr>
+            <w:r>
+              <w:rPr>
+                <w:rFonts w:ascii="Times New Roman" w:hAnsi="Times New Roman" w:cs="Times New Roman"/>
+                <w:sz w:val="24"/>
+                <w:szCs w:val="24"/>
+              </w:rPr>
+              <w:t>This thesis develops a computer vision model to read residual plots. It compares results with a large database of human evaluations as well as the conventional distribution tests. This innovative methodology of performing hypothesis tests could avoid the complex derivations of conventional distribution tests, while exploit</w:t>
+            </w:r>
+            <w:r>
+              <w:rPr>
+                <w:rFonts w:ascii="Times New Roman" w:hAnsi="Times New Roman" w:cs="Times New Roman"/>
+                <w:sz w:val="24"/>
+                <w:szCs w:val="24"/>
+              </w:rPr>
+              <w:t>ing</w:t>
+            </w:r>
+            <w:r>
+              <w:rPr>
+                <w:rFonts w:ascii="Times New Roman" w:hAnsi="Times New Roman" w:cs="Times New Roman"/>
+                <w:sz w:val="24"/>
+                <w:szCs w:val="24"/>
+              </w:rPr>
+              <w:t xml:space="preserve"> the useful information in the residual plots. Its potential is supported by the satisfactory accuracy achieved in this study.</w:t>
+            </w:r>
+          </w:p>
+        </w:tc>
+      </w:tr>
+      <w:tr>
+        <w:trPr>
+          <w:trHeight w:val="20"/>
+        </w:trPr>
+        <w:tc>
+          <w:tcPr>
+            <w:tcW w:w="1271" w:type="dxa"/>
+          </w:tcPr>
+          <w:p>
+            <w:pPr>
+              <w:pStyle w:val="Heading1"/>
+              <w:jc w:val="left"/>
+              <w:rPr>
+                <w:rFonts w:ascii="Times New Roman" w:hAnsi="Times New Roman" w:cs="Times New Roman"/>
+              </w:rPr>
+            </w:pPr>
+            <w:r>
+              <w:rPr>
+                <w:rFonts w:ascii="Times New Roman" w:hAnsi="Times New Roman" w:cs="Times New Roman"/>
+              </w:rPr>
+              <w:t>RESEARCH ASSISTANCE</w:t>
+            </w:r>
+          </w:p>
+        </w:tc>
+        <w:tc>
+          <w:tcPr>
+            <w:tcW w:w="142" w:type="dxa"/>
+          </w:tcPr>
+          <w:p>
+            <w:pPr>
+              <w:rPr>
+                <w:rFonts w:ascii="Times New Roman" w:hAnsi="Times New Roman" w:cs="Times New Roman"/>
+                <w:sz w:val="24"/>
+                <w:szCs w:val="24"/>
+              </w:rPr>
+            </w:pPr>
+          </w:p>
+        </w:tc>
+        <w:tc>
+          <w:tcPr>
+            <w:tcW w:w="9409" w:type="dxa"/>
+          </w:tcPr>
+          <w:p>
+            <w:pPr>
+              <w:pStyle w:val="ResumeText"/>
+              <w:rPr>
+                <w:rFonts w:ascii="Times New Roman" w:hAnsi="Times New Roman" w:cs="Times New Roman"/>
+                <w:color w:val="000000" w:themeColor="text1"/>
+                <w:sz w:val="24"/>
+                <w:szCs w:val="24"/>
+              </w:rPr>
+            </w:pPr>
+            <w:r>
+              <w:rPr>
+                <w:rFonts w:ascii="Times New Roman" w:hAnsi="Times New Roman" w:cs="Times New Roman"/>
+                <w:color w:val="000000" w:themeColor="text1"/>
+                <w:sz w:val="24"/>
+                <w:szCs w:val="24"/>
+              </w:rPr>
+              <w:sym w:font="Symbol" w:char="F0A8"/>
+            </w:r>
+            <w:r>
+              <w:rPr>
+                <w:rFonts w:ascii="Times New Roman" w:hAnsi="Times New Roman" w:cs="Times New Roman"/>
+                <w:color w:val="000000" w:themeColor="text1"/>
+                <w:sz w:val="24"/>
+                <w:szCs w:val="24"/>
+              </w:rPr>
+              <w:t xml:space="preserve"> </w:t>
+            </w:r>
+            <w:r>
+              <w:rPr>
+                <w:rFonts w:ascii="Times New Roman" w:hAnsi="Times New Roman" w:cs="Times New Roman"/>
+                <w:color w:val="000000" w:themeColor="text1"/>
+                <w:sz w:val="24"/>
+                <w:szCs w:val="24"/>
+              </w:rPr>
+              <w:t xml:space="preserve">Co-integration and high-dimensional </w:t>
+            </w:r>
+            <w:r>
+              <w:rPr>
+                <w:rFonts w:ascii="Times New Roman" w:hAnsi="Times New Roman" w:cs="Times New Roman"/>
+                <w:color w:val="000000" w:themeColor="text1"/>
+                <w:sz w:val="24"/>
+                <w:szCs w:val="24"/>
+              </w:rPr>
+              <w:t>forecasting</w:t>
+            </w:r>
+          </w:p>
+          <w:p>
+            <w:pPr>
+              <w:pStyle w:val="ResumeText"/>
+              <w:rPr>
+                <w:rFonts w:ascii="Times New Roman" w:hAnsi="Times New Roman" w:cs="Times New Roman"/>
+                <w:sz w:val="24"/>
+                <w:szCs w:val="24"/>
+              </w:rPr>
+            </w:pPr>
+            <w:r>
+              <w:rPr>
+                <w:rFonts w:ascii="Times New Roman" w:hAnsi="Times New Roman" w:cs="Times New Roman"/>
+                <w:sz w:val="24"/>
+                <w:szCs w:val="24"/>
+              </w:rPr>
+              <w:t xml:space="preserve">June 2018 – present </w:t>
+            </w:r>
+          </w:p>
+          <w:p>
+            <w:pPr>
+              <w:rPr>
+                <w:rFonts w:ascii="Times New Roman" w:hAnsi="Times New Roman" w:cs="Times New Roman"/>
+                <w:sz w:val="24"/>
+                <w:szCs w:val="24"/>
+              </w:rPr>
+            </w:pPr>
+            <w:r>
+              <w:rPr>
+                <w:rFonts w:ascii="Times New Roman" w:hAnsi="Times New Roman" w:cs="Times New Roman"/>
+                <w:sz w:val="24"/>
+                <w:szCs w:val="24"/>
+              </w:rPr>
+              <w:t xml:space="preserve">Research </w:t>
+            </w:r>
+            <w:r>
+              <w:rPr>
+                <w:rFonts w:ascii="Times New Roman" w:hAnsi="Times New Roman" w:cs="Times New Roman"/>
+                <w:sz w:val="24"/>
+                <w:szCs w:val="24"/>
+              </w:rPr>
+              <w:t xml:space="preserve">Supervisors: </w:t>
+            </w:r>
+            <w:r>
+              <w:rPr>
+                <w:rFonts w:ascii="Times New Roman" w:hAnsi="Times New Roman" w:cs="Times New Roman"/>
+                <w:i/>
+                <w:sz w:val="24"/>
+                <w:szCs w:val="24"/>
+              </w:rPr>
+              <w:t xml:space="preserve">Heather Anderson, </w:t>
+            </w:r>
+            <w:proofErr w:type="spellStart"/>
+            <w:r>
+              <w:rPr>
+                <w:rFonts w:ascii="Times New Roman" w:hAnsi="Times New Roman" w:cs="Times New Roman"/>
+                <w:i/>
+                <w:sz w:val="24"/>
+                <w:szCs w:val="24"/>
+              </w:rPr>
+              <w:t>Farshid</w:t>
+            </w:r>
+            <w:proofErr w:type="spellEnd"/>
+            <w:r>
+              <w:rPr>
+                <w:rFonts w:ascii="Times New Roman" w:hAnsi="Times New Roman" w:cs="Times New Roman"/>
+                <w:i/>
+                <w:sz w:val="24"/>
+                <w:szCs w:val="24"/>
+              </w:rPr>
+              <w:t xml:space="preserve"> </w:t>
+            </w:r>
+            <w:proofErr w:type="spellStart"/>
+            <w:r>
+              <w:rPr>
+                <w:rFonts w:ascii="Times New Roman" w:hAnsi="Times New Roman" w:cs="Times New Roman"/>
+                <w:i/>
+                <w:sz w:val="24"/>
+                <w:szCs w:val="24"/>
+              </w:rPr>
+              <w:t>Vahid</w:t>
+            </w:r>
+            <w:proofErr w:type="spellEnd"/>
+          </w:p>
+          <w:p>
+            <w:pPr>
+              <w:pBdr>
+                <w:between w:val="single" w:sz="4" w:space="1" w:color="418AB3" w:themeColor="accent1"/>
+              </w:pBdr>
+              <w:rPr>
+                <w:rFonts w:ascii="Times New Roman" w:hAnsi="Times New Roman" w:cs="Times New Roman"/>
+                <w:sz w:val="24"/>
+                <w:szCs w:val="24"/>
+              </w:rPr>
+            </w:pPr>
+            <w:r>
+              <w:rPr>
+                <w:rFonts w:ascii="Times New Roman" w:hAnsi="Times New Roman" w:cs="Times New Roman"/>
+                <w:sz w:val="24"/>
+                <w:szCs w:val="24"/>
+              </w:rPr>
+              <w:t xml:space="preserve">This work is exploring </w:t>
+            </w:r>
+            <w:r>
+              <w:rPr>
+                <w:rFonts w:ascii="Times New Roman" w:hAnsi="Times New Roman" w:cs="Times New Roman"/>
+                <w:sz w:val="24"/>
+                <w:szCs w:val="24"/>
+              </w:rPr>
+              <w:t xml:space="preserve">the </w:t>
+            </w:r>
+            <w:r>
+              <w:rPr>
+                <w:rFonts w:ascii="Times New Roman" w:hAnsi="Times New Roman" w:cs="Times New Roman"/>
+                <w:sz w:val="24"/>
+                <w:szCs w:val="24"/>
+              </w:rPr>
+              <w:t>use of LASSO (Least Absolute Shrinkage and Selection Operator) in a predictive regression to identify co-integrating relationships that will potentially improve the prediction of GDP growth, inflation and bond returns.</w:t>
+            </w:r>
+          </w:p>
+          <w:p>
+            <w:pPr>
+              <w:pBdr>
+                <w:between w:val="single" w:sz="4" w:space="1" w:color="418AB3" w:themeColor="accent1"/>
+              </w:pBdr>
+              <w:rPr>
+                <w:rFonts w:ascii="Times New Roman" w:hAnsi="Times New Roman" w:cs="Times New Roman"/>
+                <w:color w:val="000000" w:themeColor="text1"/>
+                <w:sz w:val="24"/>
+                <w:szCs w:val="24"/>
+              </w:rPr>
+            </w:pPr>
+            <w:r>
+              <w:rPr>
+                <w:rFonts w:ascii="Times New Roman" w:hAnsi="Times New Roman" w:cs="Times New Roman"/>
+                <w:color w:val="000000" w:themeColor="text1"/>
+                <w:sz w:val="24"/>
+                <w:szCs w:val="24"/>
+              </w:rPr>
+              <w:lastRenderedPageBreak/>
+              <w:sym w:font="Symbol" w:char="F0A8"/>
+            </w:r>
+            <w:r>
+              <w:rPr>
+                <w:rFonts w:ascii="Times New Roman" w:hAnsi="Times New Roman" w:cs="Times New Roman"/>
+                <w:color w:val="000000" w:themeColor="text1"/>
+                <w:sz w:val="24"/>
+                <w:szCs w:val="24"/>
+              </w:rPr>
+              <w:t xml:space="preserve"> </w:t>
+            </w:r>
+            <w:r>
+              <w:rPr>
+                <w:rFonts w:ascii="Times New Roman" w:hAnsi="Times New Roman" w:cs="Times New Roman"/>
+                <w:color w:val="000000" w:themeColor="text1"/>
+                <w:sz w:val="24"/>
+                <w:szCs w:val="24"/>
+              </w:rPr>
+              <w:t>Student voice as feedback: An instrument to meas</w:t>
+            </w:r>
+            <w:r>
+              <w:rPr>
+                <w:rFonts w:ascii="Times New Roman" w:hAnsi="Times New Roman" w:cs="Times New Roman"/>
+                <w:color w:val="000000" w:themeColor="text1"/>
+                <w:sz w:val="24"/>
+                <w:szCs w:val="24"/>
+              </w:rPr>
+              <w:t xml:space="preserve">ure student perceptions of live </w:t>
+            </w:r>
+            <w:r>
+              <w:rPr>
+                <w:rFonts w:ascii="Times New Roman" w:hAnsi="Times New Roman" w:cs="Times New Roman"/>
+                <w:color w:val="000000" w:themeColor="text1"/>
+                <w:sz w:val="24"/>
+                <w:szCs w:val="24"/>
+              </w:rPr>
+              <w:t>streaming technologies</w:t>
+            </w:r>
+            <w:r>
+              <w:rPr>
+                <w:rFonts w:ascii="Times New Roman" w:hAnsi="Times New Roman" w:cs="Times New Roman"/>
+                <w:color w:val="000000" w:themeColor="text1"/>
+                <w:sz w:val="24"/>
+                <w:szCs w:val="24"/>
+              </w:rPr>
+              <w:t xml:space="preserve"> (</w:t>
+            </w:r>
+            <w:r>
+              <w:rPr>
+                <w:rFonts w:ascii="Times New Roman" w:hAnsi="Times New Roman" w:cs="Times New Roman"/>
+                <w:color w:val="000000" w:themeColor="text1"/>
+                <w:sz w:val="24"/>
+                <w:szCs w:val="24"/>
+              </w:rPr>
+              <w:t>Working Paper</w:t>
+            </w:r>
+            <w:r>
+              <w:rPr>
+                <w:rFonts w:ascii="Times New Roman" w:hAnsi="Times New Roman" w:cs="Times New Roman"/>
+                <w:color w:val="000000" w:themeColor="text1"/>
+                <w:sz w:val="24"/>
+                <w:szCs w:val="24"/>
+              </w:rPr>
+              <w:t>)</w:t>
+            </w:r>
+          </w:p>
+          <w:p>
+            <w:pPr>
+              <w:pStyle w:val="ResumeText"/>
+              <w:ind w:right="0"/>
+              <w:rPr>
+                <w:rFonts w:ascii="Times New Roman" w:hAnsi="Times New Roman" w:cs="Times New Roman"/>
+                <w:sz w:val="24"/>
+                <w:szCs w:val="24"/>
+              </w:rPr>
+            </w:pPr>
+            <w:r>
+              <w:rPr>
+                <w:rFonts w:ascii="Times New Roman" w:hAnsi="Times New Roman" w:cs="Times New Roman"/>
+                <w:sz w:val="24"/>
+                <w:szCs w:val="24"/>
+              </w:rPr>
+              <w:t>Aug</w:t>
+            </w:r>
+            <w:r>
+              <w:rPr>
+                <w:rFonts w:ascii="Times New Roman" w:hAnsi="Times New Roman" w:cs="Times New Roman"/>
+                <w:sz w:val="24"/>
+                <w:szCs w:val="24"/>
+              </w:rPr>
+              <w:t>ust 2018 – present</w:t>
+            </w:r>
+            <w:r>
+              <w:rPr>
+                <w:rFonts w:ascii="Times New Roman" w:hAnsi="Times New Roman" w:cs="Times New Roman"/>
+                <w:sz w:val="24"/>
+                <w:szCs w:val="24"/>
+              </w:rPr>
+              <w:t xml:space="preserve"> </w:t>
+            </w:r>
+          </w:p>
+          <w:p>
+            <w:pPr>
+              <w:rPr>
+                <w:rFonts w:ascii="Times New Roman" w:hAnsi="Times New Roman" w:cs="Times New Roman"/>
+                <w:b/>
+                <w:sz w:val="24"/>
+                <w:szCs w:val="24"/>
+                <w:lang w:eastAsia="zh-CN"/>
+              </w:rPr>
+            </w:pPr>
+            <w:r>
+              <w:rPr>
+                <w:rFonts w:ascii="Times New Roman" w:hAnsi="Times New Roman" w:cs="Times New Roman"/>
+                <w:sz w:val="24"/>
+                <w:szCs w:val="24"/>
+              </w:rPr>
+              <w:t xml:space="preserve">Authors: </w:t>
+            </w:r>
+            <w:r>
+              <w:rPr>
+                <w:rFonts w:ascii="Times New Roman" w:hAnsi="Times New Roman" w:cs="Times New Roman"/>
+                <w:i/>
+                <w:sz w:val="24"/>
+                <w:szCs w:val="24"/>
+              </w:rPr>
+              <w:t xml:space="preserve">Mike Bryant, Mariko Francis, Trevor Wood, </w:t>
+            </w:r>
+            <w:r>
+              <w:rPr>
+                <w:rFonts w:ascii="Times New Roman" w:hAnsi="Times New Roman" w:cs="Times New Roman"/>
+                <w:i/>
+                <w:sz w:val="24"/>
+                <w:szCs w:val="24"/>
+                <w:u w:val="single"/>
+              </w:rPr>
+              <w:t>Shuofan Zhang</w:t>
+            </w:r>
+            <w:r>
+              <w:rPr>
+                <w:rFonts w:ascii="Times New Roman" w:hAnsi="Times New Roman" w:cs="Times New Roman"/>
+                <w:i/>
+                <w:sz w:val="24"/>
+                <w:szCs w:val="24"/>
+              </w:rPr>
+              <w:t>, Kris Ryan</w:t>
+            </w:r>
+          </w:p>
+          <w:p>
+            <w:pPr>
+              <w:rPr>
+                <w:rFonts w:ascii="Times New Roman" w:hAnsi="Times New Roman" w:cs="Times New Roman"/>
+                <w:sz w:val="24"/>
+                <w:szCs w:val="24"/>
+              </w:rPr>
+            </w:pPr>
+            <w:r>
+              <w:rPr>
+                <w:rFonts w:ascii="Times New Roman" w:hAnsi="Times New Roman" w:cs="Times New Roman"/>
+                <w:sz w:val="24"/>
+                <w:szCs w:val="24"/>
+              </w:rPr>
+              <w:t xml:space="preserve">This study adapted the </w:t>
+            </w:r>
+            <w:proofErr w:type="spellStart"/>
+            <w:r>
+              <w:rPr>
+                <w:rFonts w:ascii="Times New Roman" w:hAnsi="Times New Roman" w:cs="Times New Roman"/>
+                <w:sz w:val="24"/>
+                <w:szCs w:val="24"/>
+              </w:rPr>
+              <w:t>CRiSP</w:t>
+            </w:r>
+            <w:proofErr w:type="spellEnd"/>
+            <w:r>
+              <w:rPr>
+                <w:rFonts w:ascii="Times New Roman" w:hAnsi="Times New Roman" w:cs="Times New Roman"/>
+                <w:sz w:val="24"/>
+                <w:szCs w:val="24"/>
+              </w:rPr>
+              <w:t xml:space="preserve"> questionnaire (Richardson et al. 2014) to measure student levels of perceptions of live-streaming. A combination of factor analysis and item response theory was employed to examine item and scalar equivalence </w:t>
+            </w:r>
+            <w:proofErr w:type="gramStart"/>
+            <w:r>
+              <w:rPr>
+                <w:rFonts w:ascii="Times New Roman" w:hAnsi="Times New Roman" w:cs="Times New Roman"/>
+                <w:sz w:val="24"/>
+                <w:szCs w:val="24"/>
+              </w:rPr>
+              <w:t>in order to</w:t>
+            </w:r>
+            <w:proofErr w:type="gramEnd"/>
+            <w:r>
+              <w:rPr>
+                <w:rFonts w:ascii="Times New Roman" w:hAnsi="Times New Roman" w:cs="Times New Roman"/>
+                <w:sz w:val="24"/>
+                <w:szCs w:val="24"/>
+              </w:rPr>
+              <w:t xml:space="preserve"> validate the instrument. Our paper presents the overarching framework and describes the adapted and validated </w:t>
+            </w:r>
+            <w:proofErr w:type="spellStart"/>
+            <w:r>
+              <w:rPr>
+                <w:rFonts w:ascii="Times New Roman" w:hAnsi="Times New Roman" w:cs="Times New Roman"/>
+                <w:sz w:val="24"/>
+                <w:szCs w:val="24"/>
+              </w:rPr>
+              <w:t>CRiSP</w:t>
+            </w:r>
+            <w:proofErr w:type="spellEnd"/>
+            <w:r>
+              <w:rPr>
+                <w:rFonts w:ascii="Times New Roman" w:hAnsi="Times New Roman" w:cs="Times New Roman"/>
+                <w:sz w:val="24"/>
+                <w:szCs w:val="24"/>
+              </w:rPr>
+              <w:t xml:space="preserve"> instrument.</w:t>
             </w:r>
           </w:p>
         </w:tc>
@@ -1859,19 +1856,20 @@
               <w:rPr>
                 <w:rFonts w:ascii="Times New Roman" w:hAnsi="Times New Roman" w:cs="Times New Roman"/>
               </w:rPr>
-              <w:t>Awards and</w:t>
-            </w:r>
-            <w:r>
-              <w:rPr>
-                <w:rFonts w:ascii="Times New Roman" w:hAnsi="Times New Roman" w:cs="Times New Roman"/>
-              </w:rPr>
-              <w:t xml:space="preserve"> honours</w:t>
+              <w:lastRenderedPageBreak/>
+              <w:t>teaching</w:t>
+            </w:r>
+            <w:r>
+              <w:rPr>
+                <w:rFonts w:ascii="Times New Roman" w:hAnsi="Times New Roman" w:cs="Times New Roman"/>
+              </w:rPr>
+              <w:t xml:space="preserve"> Associate</w:t>
             </w:r>
           </w:p>
         </w:tc>
         <w:tc>
           <w:tcPr>
-            <w:tcW w:w="147" w:type="dxa"/>
+            <w:tcW w:w="142" w:type="dxa"/>
             <w:tcBorders>
               <w:top w:val="single" w:sz="4" w:space="0" w:color="418AB3" w:themeColor="accent1"/>
               <w:bottom w:val="single" w:sz="4" w:space="0" w:color="418AB3" w:themeColor="accent1"/>
@@ -1889,7 +1887,7 @@
         </w:tc>
         <w:tc>
           <w:tcPr>
-            <w:tcW w:w="9404" w:type="dxa"/>
+            <w:tcW w:w="9409" w:type="dxa"/>
             <w:tcBorders>
               <w:top w:val="single" w:sz="4" w:space="0" w:color="418AB3" w:themeColor="accent1"/>
               <w:bottom w:val="single" w:sz="4" w:space="0" w:color="418AB3" w:themeColor="accent1"/>
@@ -1911,25 +1909,7 @@
                 <w:sz w:val="24"/>
                 <w:szCs w:val="24"/>
               </w:rPr>
-              <w:t>2011</w:t>
-            </w:r>
-            <w:r>
-              <w:rPr>
-                <w:rFonts w:ascii="Times New Roman" w:hAnsi="Times New Roman" w:cs="Times New Roman"/>
-                <w:color w:val="000000" w:themeColor="text1"/>
-                <w:sz w:val="24"/>
-                <w:szCs w:val="24"/>
-              </w:rPr>
-              <w:t xml:space="preserve"> and 2012</w:t>
-            </w:r>
-            <w:r>
-              <w:rPr>
-                <w:rFonts w:ascii="Times New Roman" w:hAnsi="Times New Roman" w:cs="Times New Roman"/>
-                <w:color w:val="000000" w:themeColor="text1"/>
-                <w:sz w:val="24"/>
-                <w:szCs w:val="24"/>
-              </w:rPr>
-              <w:t xml:space="preserve"> Academic Progressive Award, Shanghai Customs College</w:t>
+              <w:t>Semester Two, 2018</w:t>
             </w:r>
           </w:p>
           <w:p>
@@ -1948,25 +1928,7 @@
                 <w:sz w:val="24"/>
                 <w:szCs w:val="24"/>
               </w:rPr>
-              <w:t>2016</w:t>
-            </w:r>
-            <w:r>
-              <w:rPr>
-                <w:rFonts w:ascii="Times New Roman" w:hAnsi="Times New Roman" w:cs="Times New Roman"/>
-                <w:color w:val="000000" w:themeColor="text1"/>
-                <w:sz w:val="24"/>
-                <w:szCs w:val="24"/>
-              </w:rPr>
-              <w:t xml:space="preserve"> and 2017</w:t>
-            </w:r>
-            <w:r>
-              <w:rPr>
-                <w:rFonts w:ascii="Times New Roman" w:hAnsi="Times New Roman" w:cs="Times New Roman"/>
-                <w:color w:val="000000" w:themeColor="text1"/>
-                <w:sz w:val="24"/>
-                <w:szCs w:val="24"/>
-              </w:rPr>
-              <w:t xml:space="preserve"> Monash Business School Student Excellence Award</w:t>
+              <w:t>ETC3410/BEX3410/ETC5341: Applied Econometrics</w:t>
             </w:r>
           </w:p>
           <w:p>
@@ -1975,6 +1937,7 @@
                 <w:rFonts w:ascii="Times New Roman" w:hAnsi="Times New Roman" w:cs="Times New Roman"/>
                 <w:sz w:val="24"/>
                 <w:szCs w:val="24"/>
+                <w:lang w:eastAsia="zh-CN"/>
               </w:rPr>
             </w:pPr>
             <w:r>
@@ -1984,7 +1947,35 @@
                 <w:sz w:val="24"/>
                 <w:szCs w:val="24"/>
               </w:rPr>
-              <w:t>2018 Econometric Game in University of Amsterdam</w:t>
+              <w:t>ETC2520/BEX2520/ETC5252: Probabilit</w:t>
+            </w:r>
+            <w:r>
+              <w:rPr>
+                <w:rFonts w:ascii="Times New Roman" w:hAnsi="Times New Roman" w:cs="Times New Roman"/>
+                <w:color w:val="000000" w:themeColor="text1"/>
+                <w:sz w:val="24"/>
+                <w:szCs w:val="24"/>
+              </w:rPr>
+              <w:t>y and Statistical Inference for E</w:t>
+            </w:r>
+            <w:r>
+              <w:rPr>
+                <w:rFonts w:ascii="Times New Roman" w:hAnsi="Times New Roman" w:cs="Times New Roman"/>
+                <w:color w:val="000000" w:themeColor="text1"/>
+                <w:sz w:val="24"/>
+                <w:szCs w:val="24"/>
+              </w:rPr>
+              <w:t>conomics</w:t>
+            </w:r>
+            <w:r>
+              <w:rPr>
+                <w:rFonts w:ascii="Times New Roman" w:hAnsi="Times New Roman" w:cs="Times New Roman"/>
+                <w:color w:val="000000" w:themeColor="text1"/>
+                <w:sz w:val="24"/>
+                <w:szCs w:val="24"/>
+                <w:lang w:eastAsia="zh-CN"/>
+              </w:rPr>
+              <w:t xml:space="preserve"> and Business</w:t>
             </w:r>
           </w:p>
         </w:tc>
@@ -2007,20 +1998,25 @@
               <w:jc w:val="left"/>
               <w:rPr>
                 <w:rFonts w:ascii="Times New Roman" w:hAnsi="Times New Roman" w:cs="Times New Roman"/>
-                <w:lang w:eastAsia="zh-CN"/>
               </w:rPr>
             </w:pPr>
             <w:r>
               <w:rPr>
                 <w:rFonts w:ascii="Times New Roman" w:hAnsi="Times New Roman" w:cs="Times New Roman"/>
               </w:rPr>
-              <w:t>interest</w:t>
+              <w:t>Awards and</w:t>
+            </w:r>
+            <w:r>
+              <w:rPr>
+                <w:rFonts w:ascii="Times New Roman" w:hAnsi="Times New Roman" w:cs="Times New Roman"/>
+              </w:rPr>
+              <w:t xml:space="preserve"> honours</w:t>
             </w:r>
           </w:p>
         </w:tc>
         <w:tc>
           <w:tcPr>
-            <w:tcW w:w="147" w:type="dxa"/>
+            <w:tcW w:w="142" w:type="dxa"/>
             <w:tcBorders>
               <w:top w:val="single" w:sz="4" w:space="0" w:color="418AB3" w:themeColor="accent1"/>
               <w:bottom w:val="single" w:sz="4" w:space="0" w:color="418AB3" w:themeColor="accent1"/>
@@ -2038,7 +2034,7 @@
         </w:tc>
         <w:tc>
           <w:tcPr>
-            <w:tcW w:w="9404" w:type="dxa"/>
+            <w:tcW w:w="9409" w:type="dxa"/>
             <w:tcBorders>
               <w:top w:val="single" w:sz="4" w:space="0" w:color="418AB3" w:themeColor="accent1"/>
               <w:bottom w:val="single" w:sz="4" w:space="0" w:color="418AB3" w:themeColor="accent1"/>
@@ -2046,9 +2042,9 @@
           </w:tcPr>
           <w:p>
             <w:pPr>
-              <w:pStyle w:val="ResumeText"/>
-              <w:rPr>
-                <w:rFonts w:ascii="Times New Roman" w:hAnsi="Times New Roman" w:cs="Times New Roman"/>
+              <w:rPr>
+                <w:rFonts w:ascii="Times New Roman" w:hAnsi="Times New Roman" w:cs="Times New Roman"/>
+                <w:color w:val="000000" w:themeColor="text1"/>
                 <w:sz w:val="24"/>
                 <w:szCs w:val="24"/>
               </w:rPr>
@@ -2060,7 +2056,98 @@
                 <w:sz w:val="24"/>
                 <w:szCs w:val="24"/>
               </w:rPr>
-              <w:t>Applied Econometrics, Economics</w:t>
+              <w:t>2011</w:t>
+            </w:r>
+            <w:r>
+              <w:rPr>
+                <w:rFonts w:ascii="Times New Roman" w:hAnsi="Times New Roman" w:cs="Times New Roman"/>
+                <w:color w:val="000000" w:themeColor="text1"/>
+                <w:sz w:val="24"/>
+                <w:szCs w:val="24"/>
+              </w:rPr>
+              <w:t xml:space="preserve"> and 2012</w:t>
+            </w:r>
+            <w:r>
+              <w:rPr>
+                <w:rFonts w:ascii="Times New Roman" w:hAnsi="Times New Roman" w:cs="Times New Roman"/>
+                <w:color w:val="000000" w:themeColor="text1"/>
+                <w:sz w:val="24"/>
+                <w:szCs w:val="24"/>
+              </w:rPr>
+              <w:t xml:space="preserve"> </w:t>
+            </w:r>
+            <w:r>
+              <w:rPr>
+                <w:rFonts w:ascii="Times New Roman" w:hAnsi="Times New Roman" w:cs="Times New Roman"/>
+                <w:color w:val="000000" w:themeColor="text1"/>
+                <w:sz w:val="24"/>
+                <w:szCs w:val="24"/>
+              </w:rPr>
+              <w:t>Shanghai Customs College</w:t>
+            </w:r>
+            <w:r>
+              <w:rPr>
+                <w:rFonts w:ascii="Times New Roman" w:hAnsi="Times New Roman" w:cs="Times New Roman"/>
+                <w:color w:val="000000" w:themeColor="text1"/>
+                <w:sz w:val="24"/>
+                <w:szCs w:val="24"/>
+              </w:rPr>
+              <w:t xml:space="preserve"> Academic Progressive Award</w:t>
+            </w:r>
+          </w:p>
+          <w:p>
+            <w:pPr>
+              <w:rPr>
+                <w:rFonts w:ascii="Times New Roman" w:hAnsi="Times New Roman" w:cs="Times New Roman"/>
+                <w:color w:val="000000" w:themeColor="text1"/>
+                <w:sz w:val="24"/>
+                <w:szCs w:val="24"/>
+              </w:rPr>
+            </w:pPr>
+            <w:r>
+              <w:rPr>
+                <w:rFonts w:ascii="Times New Roman" w:hAnsi="Times New Roman" w:cs="Times New Roman"/>
+                <w:color w:val="000000" w:themeColor="text1"/>
+                <w:sz w:val="24"/>
+                <w:szCs w:val="24"/>
+              </w:rPr>
+              <w:t>2016</w:t>
+            </w:r>
+            <w:r>
+              <w:rPr>
+                <w:rFonts w:ascii="Times New Roman" w:hAnsi="Times New Roman" w:cs="Times New Roman"/>
+                <w:color w:val="000000" w:themeColor="text1"/>
+                <w:sz w:val="24"/>
+                <w:szCs w:val="24"/>
+              </w:rPr>
+              <w:t xml:space="preserve"> and 2017</w:t>
+            </w:r>
+            <w:r>
+              <w:rPr>
+                <w:rFonts w:ascii="Times New Roman" w:hAnsi="Times New Roman" w:cs="Times New Roman"/>
+                <w:color w:val="000000" w:themeColor="text1"/>
+                <w:sz w:val="24"/>
+                <w:szCs w:val="24"/>
+              </w:rPr>
+              <w:t xml:space="preserve"> Monash Business School Student Excellence Award</w:t>
+            </w:r>
+          </w:p>
+          <w:p>
+            <w:pPr>
+              <w:rPr>
+                <w:rFonts w:ascii="Times New Roman" w:hAnsi="Times New Roman" w:cs="Times New Roman"/>
+                <w:sz w:val="24"/>
+                <w:szCs w:val="24"/>
+              </w:rPr>
+            </w:pPr>
+            <w:r>
+              <w:rPr>
+                <w:rFonts w:ascii="Times New Roman" w:hAnsi="Times New Roman" w:cs="Times New Roman"/>
+                <w:color w:val="000000" w:themeColor="text1"/>
+                <w:sz w:val="24"/>
+                <w:szCs w:val="24"/>
+              </w:rPr>
+              <w:t>2018 Econometric Game in University of Amsterdam</w:t>
             </w:r>
           </w:p>
         </w:tc>
@@ -2095,7 +2182,7 @@
         </w:tc>
         <w:tc>
           <w:tcPr>
-            <w:tcW w:w="147" w:type="dxa"/>
+            <w:tcW w:w="142" w:type="dxa"/>
             <w:tcBorders>
               <w:top w:val="single" w:sz="4" w:space="0" w:color="418AB3" w:themeColor="accent1"/>
               <w:bottom w:val="single" w:sz="4" w:space="0" w:color="418AB3" w:themeColor="accent1"/>
@@ -2113,7 +2200,7 @@
         </w:tc>
         <w:tc>
           <w:tcPr>
-            <w:tcW w:w="9404" w:type="dxa"/>
+            <w:tcW w:w="9409" w:type="dxa"/>
             <w:tcBorders>
               <w:top w:val="single" w:sz="4" w:space="0" w:color="418AB3" w:themeColor="accent1"/>
               <w:bottom w:val="single" w:sz="4" w:space="0" w:color="418AB3" w:themeColor="accent1"/>
@@ -2222,7 +2309,7 @@
         </w:tc>
         <w:tc>
           <w:tcPr>
-            <w:tcW w:w="147" w:type="dxa"/>
+            <w:tcW w:w="142" w:type="dxa"/>
             <w:tcBorders>
               <w:top w:val="single" w:sz="4" w:space="0" w:color="418AB3" w:themeColor="accent1"/>
               <w:bottom w:val="single" w:sz="4" w:space="0" w:color="418AB3" w:themeColor="accent1"/>
@@ -2240,7 +2327,7 @@
         </w:tc>
         <w:tc>
           <w:tcPr>
-            <w:tcW w:w="9404" w:type="dxa"/>
+            <w:tcW w:w="9409" w:type="dxa"/>
             <w:tcBorders>
               <w:top w:val="single" w:sz="4" w:space="0" w:color="418AB3" w:themeColor="accent1"/>
               <w:bottom w:val="single" w:sz="4" w:space="0" w:color="418AB3" w:themeColor="accent1"/>
@@ -2468,8 +2555,6 @@
               </w:rPr>
               <w:t>er of the R Foundation, and former</w:t>
             </w:r>
-            <w:bookmarkStart w:id="0" w:name="_GoBack"/>
-            <w:bookmarkEnd w:id="0"/>
             <w:r>
               <w:rPr>
                 <w:rFonts w:ascii="Times New Roman" w:hAnsi="Times New Roman" w:cs="Times New Roman"/>
@@ -2536,24 +2621,8 @@
           <w:lang w:eastAsia="zh-CN"/>
         </w:rPr>
       </w:pPr>
-    </w:p>
-    <w:p>
-      <w:pPr>
-        <w:spacing w:before="120" w:line="240" w:lineRule="auto"/>
-        <w:rPr>
-          <w:rFonts w:ascii="Times New Roman" w:hAnsi="Times New Roman" w:cs="Times New Roman"/>
-          <w:lang w:eastAsia="zh-CN"/>
-        </w:rPr>
-      </w:pPr>
-    </w:p>
-    <w:p>
-      <w:pPr>
-        <w:spacing w:before="120" w:line="240" w:lineRule="auto"/>
-        <w:rPr>
-          <w:rFonts w:ascii="Times New Roman" w:hAnsi="Times New Roman" w:cs="Times New Roman"/>
-          <w:lang w:eastAsia="zh-CN"/>
-        </w:rPr>
-      </w:pPr>
+      <w:bookmarkStart w:id="0" w:name="_GoBack"/>
+      <w:bookmarkEnd w:id="0"/>
     </w:p>
     <w:p>
       <w:pPr>
@@ -4716,6 +4785,7 @@
     <w:rsidRoot w:val="003F6AD6"/>
     <w:rsid w:val="00040029"/>
     <w:rsid w:val="0006076B"/>
+    <w:rsid w:val="00294504"/>
     <w:rsid w:val="002C67DB"/>
     <w:rsid w:val="003F6AD6"/>
     <w:rsid w:val="00542F4D"/>
@@ -4725,6 +4795,7 @@
     <w:rsid w:val="006F2BC0"/>
     <w:rsid w:val="009F0BE6"/>
     <w:rsid w:val="00A248D8"/>
+    <w:rsid w:val="00A637DB"/>
     <w:rsid w:val="00B76EB0"/>
     <w:rsid w:val="00EA4D85"/>
     <w:rsid w:val="00EC66F7"/>
@@ -5649,6 +5720,132 @@
 </file>
 
 <file path=customXml/item2.xml><?xml version="1.0" encoding="utf-8"?>
+<p:properties xmlns:p="http://schemas.microsoft.com/office/2006/metadata/properties" xmlns:xsi="http://www.w3.org/2001/XMLSchema-instance" xmlns:pc="http://schemas.microsoft.com/office/infopath/2007/PartnerControls">
+  <documentManagement>
+    <APDescription xmlns="4873beb7-5857-4685-be1f-d57550cc96cc" xsi:nil="true"/>
+    <AssetExpire xmlns="4873beb7-5857-4685-be1f-d57550cc96cc">2029-01-01T08:00:00+00:00</AssetExpire>
+    <CampaignTagsTaxHTField0 xmlns="4873beb7-5857-4685-be1f-d57550cc96cc">
+      <Terms xmlns="http://schemas.microsoft.com/office/infopath/2007/PartnerControls"/>
+    </CampaignTagsTaxHTField0>
+    <IntlLangReviewDate xmlns="4873beb7-5857-4685-be1f-d57550cc96cc" xsi:nil="true"/>
+    <TPFriendlyName xmlns="4873beb7-5857-4685-be1f-d57550cc96cc" xsi:nil="true"/>
+    <IntlLangReview xmlns="4873beb7-5857-4685-be1f-d57550cc96cc">false</IntlLangReview>
+    <LocLastLocAttemptVersionLookup xmlns="4873beb7-5857-4685-be1f-d57550cc96cc">859786</LocLastLocAttemptVersionLookup>
+    <PolicheckWords xmlns="4873beb7-5857-4685-be1f-d57550cc96cc" xsi:nil="true"/>
+    <SubmitterId xmlns="4873beb7-5857-4685-be1f-d57550cc96cc" xsi:nil="true"/>
+    <AcquiredFrom xmlns="4873beb7-5857-4685-be1f-d57550cc96cc">Internal MS</AcquiredFrom>
+    <EditorialStatus xmlns="4873beb7-5857-4685-be1f-d57550cc96cc">Complete</EditorialStatus>
+    <Markets xmlns="4873beb7-5857-4685-be1f-d57550cc96cc"/>
+    <OriginAsset xmlns="4873beb7-5857-4685-be1f-d57550cc96cc" xsi:nil="true"/>
+    <AssetStart xmlns="4873beb7-5857-4685-be1f-d57550cc96cc">2012-09-24T09:41:03+00:00</AssetStart>
+    <FriendlyTitle xmlns="4873beb7-5857-4685-be1f-d57550cc96cc" xsi:nil="true"/>
+    <MarketSpecific xmlns="4873beb7-5857-4685-be1f-d57550cc96cc">false</MarketSpecific>
+    <TPNamespace xmlns="4873beb7-5857-4685-be1f-d57550cc96cc" xsi:nil="true"/>
+    <PublishStatusLookup xmlns="4873beb7-5857-4685-be1f-d57550cc96cc">
+      <Value>1638549</Value>
+    </PublishStatusLookup>
+    <APAuthor xmlns="4873beb7-5857-4685-be1f-d57550cc96cc">
+      <UserInfo>
+        <DisplayName/>
+        <AccountId>2566</AccountId>
+        <AccountType/>
+      </UserInfo>
+    </APAuthor>
+    <TPCommandLine xmlns="4873beb7-5857-4685-be1f-d57550cc96cc" xsi:nil="true"/>
+    <IntlLangReviewer xmlns="4873beb7-5857-4685-be1f-d57550cc96cc" xsi:nil="true"/>
+    <OpenTemplate xmlns="4873beb7-5857-4685-be1f-d57550cc96cc">true</OpenTemplate>
+    <CSXSubmissionDate xmlns="4873beb7-5857-4685-be1f-d57550cc96cc" xsi:nil="true"/>
+    <TaxCatchAll xmlns="4873beb7-5857-4685-be1f-d57550cc96cc"/>
+    <Manager xmlns="4873beb7-5857-4685-be1f-d57550cc96cc" xsi:nil="true"/>
+    <NumericId xmlns="4873beb7-5857-4685-be1f-d57550cc96cc" xsi:nil="true"/>
+    <ParentAssetId xmlns="4873beb7-5857-4685-be1f-d57550cc96cc" xsi:nil="true"/>
+    <OriginalSourceMarket xmlns="4873beb7-5857-4685-be1f-d57550cc96cc" xsi:nil="true"/>
+    <ApprovalStatus xmlns="4873beb7-5857-4685-be1f-d57550cc96cc">InProgress</ApprovalStatus>
+    <TPComponent xmlns="4873beb7-5857-4685-be1f-d57550cc96cc" xsi:nil="true"/>
+    <EditorialTags xmlns="4873beb7-5857-4685-be1f-d57550cc96cc" xsi:nil="true"/>
+    <TPExecutable xmlns="4873beb7-5857-4685-be1f-d57550cc96cc" xsi:nil="true"/>
+    <TPLaunchHelpLink xmlns="4873beb7-5857-4685-be1f-d57550cc96cc" xsi:nil="true"/>
+    <LocComments xmlns="4873beb7-5857-4685-be1f-d57550cc96cc" xsi:nil="true"/>
+    <LocRecommendedHandoff xmlns="4873beb7-5857-4685-be1f-d57550cc96cc" xsi:nil="true"/>
+    <SourceTitle xmlns="4873beb7-5857-4685-be1f-d57550cc96cc" xsi:nil="true"/>
+    <CSXUpdate xmlns="4873beb7-5857-4685-be1f-d57550cc96cc">false</CSXUpdate>
+    <IntlLocPriority xmlns="4873beb7-5857-4685-be1f-d57550cc96cc" xsi:nil="true"/>
+    <UAProjectedTotalWords xmlns="4873beb7-5857-4685-be1f-d57550cc96cc" xsi:nil="true"/>
+    <AssetType xmlns="4873beb7-5857-4685-be1f-d57550cc96cc" xsi:nil="true"/>
+    <MachineTranslated xmlns="4873beb7-5857-4685-be1f-d57550cc96cc">false</MachineTranslated>
+    <OutputCachingOn xmlns="4873beb7-5857-4685-be1f-d57550cc96cc">false</OutputCachingOn>
+    <TemplateStatus xmlns="4873beb7-5857-4685-be1f-d57550cc96cc">Complete</TemplateStatus>
+    <IsSearchable xmlns="4873beb7-5857-4685-be1f-d57550cc96cc">false</IsSearchable>
+    <ContentItem xmlns="4873beb7-5857-4685-be1f-d57550cc96cc" xsi:nil="true"/>
+    <HandoffToMSDN xmlns="4873beb7-5857-4685-be1f-d57550cc96cc" xsi:nil="true"/>
+    <ShowIn xmlns="4873beb7-5857-4685-be1f-d57550cc96cc">Show everywhere</ShowIn>
+    <ThumbnailAssetId xmlns="4873beb7-5857-4685-be1f-d57550cc96cc" xsi:nil="true"/>
+    <UALocComments xmlns="4873beb7-5857-4685-be1f-d57550cc96cc" xsi:nil="true"/>
+    <UALocRecommendation xmlns="4873beb7-5857-4685-be1f-d57550cc96cc">Localize</UALocRecommendation>
+    <LastModifiedDateTime xmlns="4873beb7-5857-4685-be1f-d57550cc96cc" xsi:nil="true"/>
+    <LegacyData xmlns="4873beb7-5857-4685-be1f-d57550cc96cc" xsi:nil="true"/>
+    <LocManualTestRequired xmlns="4873beb7-5857-4685-be1f-d57550cc96cc">false</LocManualTestRequired>
+    <LocMarketGroupTiers2 xmlns="4873beb7-5857-4685-be1f-d57550cc96cc" xsi:nil="true"/>
+    <ClipArtFilename xmlns="4873beb7-5857-4685-be1f-d57550cc96cc" xsi:nil="true"/>
+    <TPApplication xmlns="4873beb7-5857-4685-be1f-d57550cc96cc" xsi:nil="true"/>
+    <CSXHash xmlns="4873beb7-5857-4685-be1f-d57550cc96cc" xsi:nil="true"/>
+    <DirectSourceMarket xmlns="4873beb7-5857-4685-be1f-d57550cc96cc" xsi:nil="true"/>
+    <PrimaryImageGen xmlns="4873beb7-5857-4685-be1f-d57550cc96cc">true</PrimaryImageGen>
+    <PlannedPubDate xmlns="4873beb7-5857-4685-be1f-d57550cc96cc" xsi:nil="true"/>
+    <CSXSubmissionMarket xmlns="4873beb7-5857-4685-be1f-d57550cc96cc" xsi:nil="true"/>
+    <Downloads xmlns="4873beb7-5857-4685-be1f-d57550cc96cc">0</Downloads>
+    <ArtSampleDocs xmlns="4873beb7-5857-4685-be1f-d57550cc96cc" xsi:nil="true"/>
+    <TrustLevel xmlns="4873beb7-5857-4685-be1f-d57550cc96cc">1 Microsoft Managed Content</TrustLevel>
+    <BlockPublish xmlns="4873beb7-5857-4685-be1f-d57550cc96cc">false</BlockPublish>
+    <TPLaunchHelpLinkType xmlns="4873beb7-5857-4685-be1f-d57550cc96cc">Template</TPLaunchHelpLinkType>
+    <LocalizationTagsTaxHTField0 xmlns="4873beb7-5857-4685-be1f-d57550cc96cc">
+      <Terms xmlns="http://schemas.microsoft.com/office/infopath/2007/PartnerControls"/>
+    </LocalizationTagsTaxHTField0>
+    <BusinessGroup xmlns="4873beb7-5857-4685-be1f-d57550cc96cc" xsi:nil="true"/>
+    <Providers xmlns="4873beb7-5857-4685-be1f-d57550cc96cc" xsi:nil="true"/>
+    <TemplateTemplateType xmlns="4873beb7-5857-4685-be1f-d57550cc96cc">Word Document Template</TemplateTemplateType>
+    <TimesCloned xmlns="4873beb7-5857-4685-be1f-d57550cc96cc" xsi:nil="true"/>
+    <TPAppVersion xmlns="4873beb7-5857-4685-be1f-d57550cc96cc" xsi:nil="true"/>
+    <VoteCount xmlns="4873beb7-5857-4685-be1f-d57550cc96cc" xsi:nil="true"/>
+    <AverageRating xmlns="4873beb7-5857-4685-be1f-d57550cc96cc" xsi:nil="true"/>
+    <FeatureTagsTaxHTField0 xmlns="4873beb7-5857-4685-be1f-d57550cc96cc">
+      <Terms xmlns="http://schemas.microsoft.com/office/infopath/2007/PartnerControls"/>
+    </FeatureTagsTaxHTField0>
+    <Provider xmlns="4873beb7-5857-4685-be1f-d57550cc96cc" xsi:nil="true"/>
+    <UACurrentWords xmlns="4873beb7-5857-4685-be1f-d57550cc96cc" xsi:nil="true"/>
+    <AssetId xmlns="4873beb7-5857-4685-be1f-d57550cc96cc">TP103463018</AssetId>
+    <TPClientViewer xmlns="4873beb7-5857-4685-be1f-d57550cc96cc" xsi:nil="true"/>
+    <DSATActionTaken xmlns="4873beb7-5857-4685-be1f-d57550cc96cc" xsi:nil="true"/>
+    <APEditor xmlns="4873beb7-5857-4685-be1f-d57550cc96cc">
+      <UserInfo>
+        <DisplayName/>
+        <AccountId xsi:nil="true"/>
+        <AccountType/>
+      </UserInfo>
+    </APEditor>
+    <TPInstallLocation xmlns="4873beb7-5857-4685-be1f-d57550cc96cc" xsi:nil="true"/>
+    <OOCacheId xmlns="4873beb7-5857-4685-be1f-d57550cc96cc" xsi:nil="true"/>
+    <IsDeleted xmlns="4873beb7-5857-4685-be1f-d57550cc96cc">false</IsDeleted>
+    <PublishTargets xmlns="4873beb7-5857-4685-be1f-d57550cc96cc">OfficeOnlineVNext</PublishTargets>
+    <ApprovalLog xmlns="4873beb7-5857-4685-be1f-d57550cc96cc" xsi:nil="true"/>
+    <BugNumber xmlns="4873beb7-5857-4685-be1f-d57550cc96cc" xsi:nil="true"/>
+    <CrawlForDependencies xmlns="4873beb7-5857-4685-be1f-d57550cc96cc">false</CrawlForDependencies>
+    <InternalTagsTaxHTField0 xmlns="4873beb7-5857-4685-be1f-d57550cc96cc">
+      <Terms xmlns="http://schemas.microsoft.com/office/infopath/2007/PartnerControls"/>
+    </InternalTagsTaxHTField0>
+    <LastHandOff xmlns="4873beb7-5857-4685-be1f-d57550cc96cc" xsi:nil="true"/>
+    <Milestone xmlns="4873beb7-5857-4685-be1f-d57550cc96cc" xsi:nil="true"/>
+    <OriginalRelease xmlns="4873beb7-5857-4685-be1f-d57550cc96cc">15</OriginalRelease>
+    <RecommendationsModifier xmlns="4873beb7-5857-4685-be1f-d57550cc96cc" xsi:nil="true"/>
+    <ScenarioTagsTaxHTField0 xmlns="4873beb7-5857-4685-be1f-d57550cc96cc">
+      <Terms xmlns="http://schemas.microsoft.com/office/infopath/2007/PartnerControls"/>
+    </ScenarioTagsTaxHTField0>
+    <UANotes xmlns="4873beb7-5857-4685-be1f-d57550cc96cc" xsi:nil="true"/>
+  </documentManagement>
+</p:properties>
+</file>
+
+<file path=customXml/item3.xml><?xml version="1.0" encoding="utf-8"?>
 <ct:contentTypeSchema xmlns:ct="http://schemas.microsoft.com/office/2006/metadata/contentType" xmlns:ma="http://schemas.microsoft.com/office/2006/metadata/properties/metaAttributes" ct:_="" ma:_="" ma:contentTypeName="TemplateFile" ma:contentTypeID="0x0101006EDDDB5EE6D98C44930B742096920B300400F5B6D36B3EF94B4E9A635CDF2A18F5B8" ma:contentTypeVersion="72" ma:contentTypeDescription="Create a new document." ma:contentTypeScope="" ma:versionID="a23e56308344d904b51738559c3d67c9">
   <xsd:schema xmlns:xsd="http://www.w3.org/2001/XMLSchema" xmlns:xs="http://www.w3.org/2001/XMLSchema" xmlns:p="http://schemas.microsoft.com/office/2006/metadata/properties" xmlns:ns2="4873beb7-5857-4685-be1f-d57550cc96cc" targetNamespace="http://schemas.microsoft.com/office/2006/metadata/properties" ma:root="true" ma:fieldsID="cd0908cc4600e77bf5da051303e00c8d" ns2:_="">
     <xsd:import namespace="4873beb7-5857-4685-be1f-d57550cc96cc"/>
@@ -6688,139 +6885,13 @@
 </ct:contentTypeSchema>
 </file>
 
-<file path=customXml/item3.xml><?xml version="1.0" encoding="utf-8"?>
+<file path=customXml/item4.xml><?xml version="1.0" encoding="utf-8"?>
 <?mso-contentType ?>
 <FormTemplates xmlns="http://schemas.microsoft.com/sharepoint/v3/contenttype/forms">
   <Display>DocumentLibraryForm</Display>
   <Edit>AssetEditForm</Edit>
   <New>DocumentLibraryForm</New>
 </FormTemplates>
-</file>
-
-<file path=customXml/item4.xml><?xml version="1.0" encoding="utf-8"?>
-<p:properties xmlns:p="http://schemas.microsoft.com/office/2006/metadata/properties" xmlns:xsi="http://www.w3.org/2001/XMLSchema-instance" xmlns:pc="http://schemas.microsoft.com/office/infopath/2007/PartnerControls">
-  <documentManagement>
-    <APDescription xmlns="4873beb7-5857-4685-be1f-d57550cc96cc" xsi:nil="true"/>
-    <AssetExpire xmlns="4873beb7-5857-4685-be1f-d57550cc96cc">2029-01-01T08:00:00+00:00</AssetExpire>
-    <CampaignTagsTaxHTField0 xmlns="4873beb7-5857-4685-be1f-d57550cc96cc">
-      <Terms xmlns="http://schemas.microsoft.com/office/infopath/2007/PartnerControls"/>
-    </CampaignTagsTaxHTField0>
-    <IntlLangReviewDate xmlns="4873beb7-5857-4685-be1f-d57550cc96cc" xsi:nil="true"/>
-    <TPFriendlyName xmlns="4873beb7-5857-4685-be1f-d57550cc96cc" xsi:nil="true"/>
-    <IntlLangReview xmlns="4873beb7-5857-4685-be1f-d57550cc96cc">false</IntlLangReview>
-    <LocLastLocAttemptVersionLookup xmlns="4873beb7-5857-4685-be1f-d57550cc96cc">859786</LocLastLocAttemptVersionLookup>
-    <PolicheckWords xmlns="4873beb7-5857-4685-be1f-d57550cc96cc" xsi:nil="true"/>
-    <SubmitterId xmlns="4873beb7-5857-4685-be1f-d57550cc96cc" xsi:nil="true"/>
-    <AcquiredFrom xmlns="4873beb7-5857-4685-be1f-d57550cc96cc">Internal MS</AcquiredFrom>
-    <EditorialStatus xmlns="4873beb7-5857-4685-be1f-d57550cc96cc">Complete</EditorialStatus>
-    <Markets xmlns="4873beb7-5857-4685-be1f-d57550cc96cc"/>
-    <OriginAsset xmlns="4873beb7-5857-4685-be1f-d57550cc96cc" xsi:nil="true"/>
-    <AssetStart xmlns="4873beb7-5857-4685-be1f-d57550cc96cc">2012-09-24T09:41:03+00:00</AssetStart>
-    <FriendlyTitle xmlns="4873beb7-5857-4685-be1f-d57550cc96cc" xsi:nil="true"/>
-    <MarketSpecific xmlns="4873beb7-5857-4685-be1f-d57550cc96cc">false</MarketSpecific>
-    <TPNamespace xmlns="4873beb7-5857-4685-be1f-d57550cc96cc" xsi:nil="true"/>
-    <PublishStatusLookup xmlns="4873beb7-5857-4685-be1f-d57550cc96cc">
-      <Value>1638549</Value>
-    </PublishStatusLookup>
-    <APAuthor xmlns="4873beb7-5857-4685-be1f-d57550cc96cc">
-      <UserInfo>
-        <DisplayName/>
-        <AccountId>2566</AccountId>
-        <AccountType/>
-      </UserInfo>
-    </APAuthor>
-    <TPCommandLine xmlns="4873beb7-5857-4685-be1f-d57550cc96cc" xsi:nil="true"/>
-    <IntlLangReviewer xmlns="4873beb7-5857-4685-be1f-d57550cc96cc" xsi:nil="true"/>
-    <OpenTemplate xmlns="4873beb7-5857-4685-be1f-d57550cc96cc">true</OpenTemplate>
-    <CSXSubmissionDate xmlns="4873beb7-5857-4685-be1f-d57550cc96cc" xsi:nil="true"/>
-    <TaxCatchAll xmlns="4873beb7-5857-4685-be1f-d57550cc96cc"/>
-    <Manager xmlns="4873beb7-5857-4685-be1f-d57550cc96cc" xsi:nil="true"/>
-    <NumericId xmlns="4873beb7-5857-4685-be1f-d57550cc96cc" xsi:nil="true"/>
-    <ParentAssetId xmlns="4873beb7-5857-4685-be1f-d57550cc96cc" xsi:nil="true"/>
-    <OriginalSourceMarket xmlns="4873beb7-5857-4685-be1f-d57550cc96cc" xsi:nil="true"/>
-    <ApprovalStatus xmlns="4873beb7-5857-4685-be1f-d57550cc96cc">InProgress</ApprovalStatus>
-    <TPComponent xmlns="4873beb7-5857-4685-be1f-d57550cc96cc" xsi:nil="true"/>
-    <EditorialTags xmlns="4873beb7-5857-4685-be1f-d57550cc96cc" xsi:nil="true"/>
-    <TPExecutable xmlns="4873beb7-5857-4685-be1f-d57550cc96cc" xsi:nil="true"/>
-    <TPLaunchHelpLink xmlns="4873beb7-5857-4685-be1f-d57550cc96cc" xsi:nil="true"/>
-    <LocComments xmlns="4873beb7-5857-4685-be1f-d57550cc96cc" xsi:nil="true"/>
-    <LocRecommendedHandoff xmlns="4873beb7-5857-4685-be1f-d57550cc96cc" xsi:nil="true"/>
-    <SourceTitle xmlns="4873beb7-5857-4685-be1f-d57550cc96cc" xsi:nil="true"/>
-    <CSXUpdate xmlns="4873beb7-5857-4685-be1f-d57550cc96cc">false</CSXUpdate>
-    <IntlLocPriority xmlns="4873beb7-5857-4685-be1f-d57550cc96cc" xsi:nil="true"/>
-    <UAProjectedTotalWords xmlns="4873beb7-5857-4685-be1f-d57550cc96cc" xsi:nil="true"/>
-    <AssetType xmlns="4873beb7-5857-4685-be1f-d57550cc96cc" xsi:nil="true"/>
-    <MachineTranslated xmlns="4873beb7-5857-4685-be1f-d57550cc96cc">false</MachineTranslated>
-    <OutputCachingOn xmlns="4873beb7-5857-4685-be1f-d57550cc96cc">false</OutputCachingOn>
-    <TemplateStatus xmlns="4873beb7-5857-4685-be1f-d57550cc96cc">Complete</TemplateStatus>
-    <IsSearchable xmlns="4873beb7-5857-4685-be1f-d57550cc96cc">false</IsSearchable>
-    <ContentItem xmlns="4873beb7-5857-4685-be1f-d57550cc96cc" xsi:nil="true"/>
-    <HandoffToMSDN xmlns="4873beb7-5857-4685-be1f-d57550cc96cc" xsi:nil="true"/>
-    <ShowIn xmlns="4873beb7-5857-4685-be1f-d57550cc96cc">Show everywhere</ShowIn>
-    <ThumbnailAssetId xmlns="4873beb7-5857-4685-be1f-d57550cc96cc" xsi:nil="true"/>
-    <UALocComments xmlns="4873beb7-5857-4685-be1f-d57550cc96cc" xsi:nil="true"/>
-    <UALocRecommendation xmlns="4873beb7-5857-4685-be1f-d57550cc96cc">Localize</UALocRecommendation>
-    <LastModifiedDateTime xmlns="4873beb7-5857-4685-be1f-d57550cc96cc" xsi:nil="true"/>
-    <LegacyData xmlns="4873beb7-5857-4685-be1f-d57550cc96cc" xsi:nil="true"/>
-    <LocManualTestRequired xmlns="4873beb7-5857-4685-be1f-d57550cc96cc">false</LocManualTestRequired>
-    <LocMarketGroupTiers2 xmlns="4873beb7-5857-4685-be1f-d57550cc96cc" xsi:nil="true"/>
-    <ClipArtFilename xmlns="4873beb7-5857-4685-be1f-d57550cc96cc" xsi:nil="true"/>
-    <TPApplication xmlns="4873beb7-5857-4685-be1f-d57550cc96cc" xsi:nil="true"/>
-    <CSXHash xmlns="4873beb7-5857-4685-be1f-d57550cc96cc" xsi:nil="true"/>
-    <DirectSourceMarket xmlns="4873beb7-5857-4685-be1f-d57550cc96cc" xsi:nil="true"/>
-    <PrimaryImageGen xmlns="4873beb7-5857-4685-be1f-d57550cc96cc">true</PrimaryImageGen>
-    <PlannedPubDate xmlns="4873beb7-5857-4685-be1f-d57550cc96cc" xsi:nil="true"/>
-    <CSXSubmissionMarket xmlns="4873beb7-5857-4685-be1f-d57550cc96cc" xsi:nil="true"/>
-    <Downloads xmlns="4873beb7-5857-4685-be1f-d57550cc96cc">0</Downloads>
-    <ArtSampleDocs xmlns="4873beb7-5857-4685-be1f-d57550cc96cc" xsi:nil="true"/>
-    <TrustLevel xmlns="4873beb7-5857-4685-be1f-d57550cc96cc">1 Microsoft Managed Content</TrustLevel>
-    <BlockPublish xmlns="4873beb7-5857-4685-be1f-d57550cc96cc">false</BlockPublish>
-    <TPLaunchHelpLinkType xmlns="4873beb7-5857-4685-be1f-d57550cc96cc">Template</TPLaunchHelpLinkType>
-    <LocalizationTagsTaxHTField0 xmlns="4873beb7-5857-4685-be1f-d57550cc96cc">
-      <Terms xmlns="http://schemas.microsoft.com/office/infopath/2007/PartnerControls"/>
-    </LocalizationTagsTaxHTField0>
-    <BusinessGroup xmlns="4873beb7-5857-4685-be1f-d57550cc96cc" xsi:nil="true"/>
-    <Providers xmlns="4873beb7-5857-4685-be1f-d57550cc96cc" xsi:nil="true"/>
-    <TemplateTemplateType xmlns="4873beb7-5857-4685-be1f-d57550cc96cc">Word Document Template</TemplateTemplateType>
-    <TimesCloned xmlns="4873beb7-5857-4685-be1f-d57550cc96cc" xsi:nil="true"/>
-    <TPAppVersion xmlns="4873beb7-5857-4685-be1f-d57550cc96cc" xsi:nil="true"/>
-    <VoteCount xmlns="4873beb7-5857-4685-be1f-d57550cc96cc" xsi:nil="true"/>
-    <AverageRating xmlns="4873beb7-5857-4685-be1f-d57550cc96cc" xsi:nil="true"/>
-    <FeatureTagsTaxHTField0 xmlns="4873beb7-5857-4685-be1f-d57550cc96cc">
-      <Terms xmlns="http://schemas.microsoft.com/office/infopath/2007/PartnerControls"/>
-    </FeatureTagsTaxHTField0>
-    <Provider xmlns="4873beb7-5857-4685-be1f-d57550cc96cc" xsi:nil="true"/>
-    <UACurrentWords xmlns="4873beb7-5857-4685-be1f-d57550cc96cc" xsi:nil="true"/>
-    <AssetId xmlns="4873beb7-5857-4685-be1f-d57550cc96cc">TP103463018</AssetId>
-    <TPClientViewer xmlns="4873beb7-5857-4685-be1f-d57550cc96cc" xsi:nil="true"/>
-    <DSATActionTaken xmlns="4873beb7-5857-4685-be1f-d57550cc96cc" xsi:nil="true"/>
-    <APEditor xmlns="4873beb7-5857-4685-be1f-d57550cc96cc">
-      <UserInfo>
-        <DisplayName/>
-        <AccountId xsi:nil="true"/>
-        <AccountType/>
-      </UserInfo>
-    </APEditor>
-    <TPInstallLocation xmlns="4873beb7-5857-4685-be1f-d57550cc96cc" xsi:nil="true"/>
-    <OOCacheId xmlns="4873beb7-5857-4685-be1f-d57550cc96cc" xsi:nil="true"/>
-    <IsDeleted xmlns="4873beb7-5857-4685-be1f-d57550cc96cc">false</IsDeleted>
-    <PublishTargets xmlns="4873beb7-5857-4685-be1f-d57550cc96cc">OfficeOnlineVNext</PublishTargets>
-    <ApprovalLog xmlns="4873beb7-5857-4685-be1f-d57550cc96cc" xsi:nil="true"/>
-    <BugNumber xmlns="4873beb7-5857-4685-be1f-d57550cc96cc" xsi:nil="true"/>
-    <CrawlForDependencies xmlns="4873beb7-5857-4685-be1f-d57550cc96cc">false</CrawlForDependencies>
-    <InternalTagsTaxHTField0 xmlns="4873beb7-5857-4685-be1f-d57550cc96cc">
-      <Terms xmlns="http://schemas.microsoft.com/office/infopath/2007/PartnerControls"/>
-    </InternalTagsTaxHTField0>
-    <LastHandOff xmlns="4873beb7-5857-4685-be1f-d57550cc96cc" xsi:nil="true"/>
-    <Milestone xmlns="4873beb7-5857-4685-be1f-d57550cc96cc" xsi:nil="true"/>
-    <OriginalRelease xmlns="4873beb7-5857-4685-be1f-d57550cc96cc">15</OriginalRelease>
-    <RecommendationsModifier xmlns="4873beb7-5857-4685-be1f-d57550cc96cc" xsi:nil="true"/>
-    <ScenarioTagsTaxHTField0 xmlns="4873beb7-5857-4685-be1f-d57550cc96cc">
-      <Terms xmlns="http://schemas.microsoft.com/office/infopath/2007/PartnerControls"/>
-    </ScenarioTagsTaxHTField0>
-    <UANotes xmlns="4873beb7-5857-4685-be1f-d57550cc96cc" xsi:nil="true"/>
-  </documentManagement>
-</p:properties>
 </file>
 
 <file path=customXml/itemProps1.xml><?xml version="1.0" encoding="utf-8"?>
@@ -6832,6 +6903,16 @@
 </file>
 
 <file path=customXml/itemProps2.xml><?xml version="1.0" encoding="utf-8"?>
+<ds:datastoreItem xmlns:ds="http://schemas.openxmlformats.org/officeDocument/2006/customXml" ds:itemID="{0B734656-281C-4DF1-98DD-1F77AD35F171}">
+  <ds:schemaRefs>
+    <ds:schemaRef ds:uri="http://schemas.microsoft.com/office/2006/metadata/properties"/>
+    <ds:schemaRef ds:uri="http://schemas.microsoft.com/office/infopath/2007/PartnerControls"/>
+    <ds:schemaRef ds:uri="4873beb7-5857-4685-be1f-d57550cc96cc"/>
+  </ds:schemaRefs>
+</ds:datastoreItem>
+</file>
+
+<file path=customXml/itemProps3.xml><?xml version="1.0" encoding="utf-8"?>
 <ds:datastoreItem xmlns:ds="http://schemas.openxmlformats.org/officeDocument/2006/customXml" ds:itemID="{067452F0-D367-4558-8133-8E9768FD1CCC}">
   <ds:schemaRefs>
     <ds:schemaRef ds:uri="http://schemas.microsoft.com/office/2006/metadata/contentType"/>
@@ -6849,20 +6930,10 @@
 </ds:datastoreItem>
 </file>
 
-<file path=customXml/itemProps3.xml><?xml version="1.0" encoding="utf-8"?>
+<file path=customXml/itemProps4.xml><?xml version="1.0" encoding="utf-8"?>
 <ds:datastoreItem xmlns:ds="http://schemas.openxmlformats.org/officeDocument/2006/customXml" ds:itemID="{14F725E2-5EB5-4963-AD57-B1E2DB38ACD8}">
   <ds:schemaRefs>
     <ds:schemaRef ds:uri="http://schemas.microsoft.com/sharepoint/v3/contenttype/forms"/>
   </ds:schemaRefs>
 </ds:datastoreItem>
-</file>
-
-<file path=customXml/itemProps4.xml><?xml version="1.0" encoding="utf-8"?>
-<ds:datastoreItem xmlns:ds="http://schemas.openxmlformats.org/officeDocument/2006/customXml" ds:itemID="{0B734656-281C-4DF1-98DD-1F77AD35F171}">
-  <ds:schemaRefs>
-    <ds:schemaRef ds:uri="http://schemas.microsoft.com/office/2006/metadata/properties"/>
-    <ds:schemaRef ds:uri="http://schemas.microsoft.com/office/infopath/2007/PartnerControls"/>
-    <ds:schemaRef ds:uri="4873beb7-5857-4685-be1f-d57550cc96cc"/>
-  </ds:schemaRefs>
-</ds:datastoreItem>
 </file>
</xml_diff>